<commit_message>
Committing updated changes to doc
</commit_message>
<xml_diff>
--- a/project/ECE562_ProjectProposal_Group3.docx
+++ b/project/ECE562_ProjectProposal_Group3.docx
@@ -1,6 +1,6 @@
 
 <file path=word/document.xml><?xml version="1.0" encoding="utf-8"?>
-<w:document xmlns:wpc="http://schemas.microsoft.com/office/word/2010/wordprocessingCanvas" xmlns:mc="http://schemas.openxmlformats.org/markup-compatibility/2006" xmlns:o="urn:schemas-microsoft-com:office:office" xmlns:r="http://schemas.openxmlformats.org/officeDocument/2006/relationships" xmlns:m="http://schemas.openxmlformats.org/officeDocument/2006/math" xmlns:v="urn:schemas-microsoft-com:vml" xmlns:wp14="http://schemas.microsoft.com/office/word/2010/wordprocessingDrawing" xmlns:wp="http://schemas.openxmlformats.org/drawingml/2006/wordprocessingDrawing" xmlns:w10="urn:schemas-microsoft-com:office:word" xmlns:w="http://schemas.openxmlformats.org/wordprocessingml/2006/main" xmlns:w14="http://schemas.microsoft.com/office/word/2010/wordml" xmlns:wpg="http://schemas.microsoft.com/office/word/2010/wordprocessingGroup" xmlns:wpi="http://schemas.microsoft.com/office/word/2010/wordprocessingInk" xmlns:wne="http://schemas.microsoft.com/office/word/2006/wordml" xmlns:wps="http://schemas.microsoft.com/office/word/2010/wordprocessingShape" mc:Ignorable="w14 wp14">
+<w:document xmlns:wpc="http://schemas.microsoft.com/office/word/2010/wordprocessingCanvas" xmlns:mc="http://schemas.openxmlformats.org/markup-compatibility/2006" xmlns:o="urn:schemas-microsoft-com:office:office" xmlns:r="http://schemas.openxmlformats.org/officeDocument/2006/relationships" xmlns:m="http://schemas.openxmlformats.org/officeDocument/2006/math" xmlns:v="urn:schemas-microsoft-com:vml" xmlns:wp14="http://schemas.microsoft.com/office/word/2010/wordprocessingDrawing" xmlns:wp="http://schemas.openxmlformats.org/drawingml/2006/wordprocessingDrawing" xmlns:w10="urn:schemas-microsoft-com:office:word" xmlns:w="http://schemas.openxmlformats.org/wordprocessingml/2006/main" xmlns:w14="http://schemas.microsoft.com/office/word/2010/wordml" xmlns:w15="http://schemas.microsoft.com/office/word/2012/wordml" xmlns:wpg="http://schemas.microsoft.com/office/word/2010/wordprocessingGroup" xmlns:wpi="http://schemas.microsoft.com/office/word/2010/wordprocessingInk" xmlns:wne="http://schemas.microsoft.com/office/word/2006/wordml" xmlns:wps="http://schemas.microsoft.com/office/word/2010/wordprocessingShape" mc:Ignorable="w14 w15 wp14">
   <w:body>
     <w:p>
       <w:pPr>
@@ -184,7 +184,6 @@
           <w:sz w:val="20"/>
           <w:szCs w:val="20"/>
         </w:rPr>
-        <w:lastRenderedPageBreak/>
         <w:t>Ab</w:t>
       </w:r>
       <w:r>
@@ -499,7 +498,6 @@
           <w:sz w:val="22"/>
           <w:szCs w:val="22"/>
         </w:rPr>
-        <w:lastRenderedPageBreak/>
         <w:t>mechanisms made at the kernel level</w:t>
       </w:r>
       <w:r>
@@ -797,10 +795,7 @@
         <w:t>The following section describes the project timeline and how it maps to deadlines. Additionally this section covers the allocations of tasks assigned to each team member</w:t>
       </w:r>
       <w:r>
-        <w:t>.</w:t>
-      </w:r>
-      <w:r>
-        <w:t xml:space="preserve"> </w:t>
+        <w:t xml:space="preserve">. </w:t>
       </w:r>
     </w:p>
     <w:p>
@@ -850,8 +845,6 @@
       </w:r>
       <w:r>
         <w:br w:type="textWrapping" w:clear="all"/>
-      </w:r>
-      <w:r>
         <w:t>Project Deadlines</w:t>
       </w:r>
     </w:p>
@@ -860,7 +853,6 @@
         <w:tblStyle w:val="LightShading"/>
         <w:tblW w:w="0" w:type="auto"/>
         <w:jc w:val="center"/>
-        <w:tblInd w:w="-900" w:type="dxa"/>
         <w:tblLook w:val="0620" w:firstRow="1" w:lastRow="0" w:firstColumn="0" w:lastColumn="0" w:noHBand="1" w:noVBand="1"/>
       </w:tblPr>
       <w:tblGrid>
@@ -1189,7 +1181,7 @@
                     <pic:cNvPicPr/>
                   </pic:nvPicPr>
                   <pic:blipFill>
-                    <a:blip r:embed="rId7">
+                    <a:blip r:embed="rId6">
                       <a:extLst>
                         <a:ext uri="{28A0092B-C50C-407E-A947-70E740481C1C}">
                           <a14:useLocalDpi xmlns:a14="http://schemas.microsoft.com/office/drawing/2010/main" val="0"/>
@@ -1225,7 +1217,6 @@
           <w:szCs w:val="16"/>
         </w:rPr>
       </w:pPr>
-      <w:proofErr w:type="gramStart"/>
       <w:r>
         <w:rPr>
           <w:sz w:val="16"/>
@@ -1233,7 +1224,6 @@
         </w:rPr>
         <w:t>Fig. 1.</w:t>
       </w:r>
-      <w:proofErr w:type="gramEnd"/>
       <w:r>
         <w:rPr>
           <w:sz w:val="16"/>
@@ -1428,21 +1418,12 @@
                 <w:szCs w:val="16"/>
               </w:rPr>
             </w:pPr>
-            <w:proofErr w:type="spellStart"/>
             <w:r>
               <w:rPr>
                 <w:sz w:val="14"/>
                 <w:szCs w:val="16"/>
               </w:rPr>
-              <w:t>Akre</w:t>
-            </w:r>
-            <w:proofErr w:type="spellEnd"/>
-            <w:r>
-              <w:rPr>
-                <w:sz w:val="14"/>
-                <w:szCs w:val="16"/>
-              </w:rPr>
-              <w:t>, David</w:t>
+              <w:t>Akre, David</w:t>
             </w:r>
           </w:p>
         </w:tc>
@@ -1632,7 +1613,6 @@
               <w:rPr>
                 <w:sz w:val="14"/>
               </w:rPr>
-              <w:lastRenderedPageBreak/>
               <w:t>Okwudirichi</w:t>
             </w:r>
             <w:proofErr w:type="spellEnd"/>
@@ -1825,21 +1805,12 @@
                 <w:szCs w:val="16"/>
               </w:rPr>
             </w:pPr>
-            <w:proofErr w:type="spellStart"/>
             <w:r>
               <w:rPr>
                 <w:sz w:val="14"/>
                 <w:szCs w:val="16"/>
               </w:rPr>
-              <w:t>Akre</w:t>
-            </w:r>
-            <w:proofErr w:type="spellEnd"/>
-            <w:r>
-              <w:rPr>
-                <w:sz w:val="14"/>
-                <w:szCs w:val="16"/>
-              </w:rPr>
-              <w:t>, David</w:t>
+              <w:t>Akre, David</w:t>
             </w:r>
           </w:p>
         </w:tc>
@@ -1866,7 +1837,14 @@
                 <w:sz w:val="16"/>
                 <w:szCs w:val="16"/>
               </w:rPr>
-              <w:t>TPD</w:t>
+              <w:t>TB</w:t>
+            </w:r>
+            <w:r>
+              <w:rPr>
+                <w:sz w:val="16"/>
+                <w:szCs w:val="16"/>
+              </w:rPr>
+              <w:t>D</w:t>
             </w:r>
           </w:p>
         </w:tc>
@@ -1924,7 +1902,14 @@
                 <w:sz w:val="16"/>
                 <w:szCs w:val="16"/>
               </w:rPr>
-              <w:t>TPD</w:t>
+              <w:t>TB</w:t>
+            </w:r>
+            <w:r>
+              <w:rPr>
+                <w:sz w:val="16"/>
+                <w:szCs w:val="16"/>
+              </w:rPr>
+              <w:t>D</w:t>
             </w:r>
           </w:p>
         </w:tc>
@@ -1998,7 +1983,14 @@
                 <w:sz w:val="16"/>
                 <w:szCs w:val="16"/>
               </w:rPr>
-              <w:t>TPD</w:t>
+              <w:t>TB</w:t>
+            </w:r>
+            <w:r>
+              <w:rPr>
+                <w:sz w:val="16"/>
+                <w:szCs w:val="16"/>
+              </w:rPr>
+              <w:t>D</w:t>
             </w:r>
           </w:p>
         </w:tc>
@@ -2077,7 +2069,14 @@
                 <w:sz w:val="16"/>
                 <w:szCs w:val="16"/>
               </w:rPr>
-              <w:t>TPD</w:t>
+              <w:t>TB</w:t>
+            </w:r>
+            <w:r>
+              <w:rPr>
+                <w:sz w:val="16"/>
+                <w:szCs w:val="16"/>
+              </w:rPr>
+              <w:t>D</w:t>
             </w:r>
           </w:p>
         </w:tc>
@@ -2135,7 +2134,14 @@
                 <w:sz w:val="16"/>
                 <w:szCs w:val="16"/>
               </w:rPr>
-              <w:t>TPD</w:t>
+              <w:t>TB</w:t>
+            </w:r>
+            <w:r>
+              <w:rPr>
+                <w:sz w:val="16"/>
+                <w:szCs w:val="16"/>
+              </w:rPr>
+              <w:t>D</w:t>
             </w:r>
           </w:p>
         </w:tc>
@@ -2210,7 +2216,7 @@
           <w:sz w:val="22"/>
           <w:szCs w:val="22"/>
         </w:rPr>
-        <w:t>There are different degrees of “real-time” such as hard real-time, and soft real time. Hard real time means that there are no system failures and follows the “5 9’s” rule of thumb which means the systems can only be down 5.26 minutes per yea</w:t>
+        <w:t>There are different degrees of “real-time” such as hard real-time, and soft real time. Hard real time means that there are no system failures and follows the “5 9’s” rule of thumb which means the systems can only be down 5.26 minutes per y</w:t>
       </w:r>
       <w:bookmarkStart w:id="0" w:name="_GoBack"/>
       <w:bookmarkEnd w:id="0"/>
@@ -2219,7 +2225,7 @@
           <w:sz w:val="22"/>
           <w:szCs w:val="22"/>
         </w:rPr>
-        <w:t xml:space="preserve">r or in other words is highly available 99.999% of the time. Soft real time does not necessarily have to follow that policy, and allows processes to miss deadlines on an infrequent manner which does not result in system failure. All other systems are considered non-real time. Since Linux is naturally a time-sharing operating system utilizing SMP features, improvements can be made to make the operating system </w:t>
+        <w:t xml:space="preserve">ear or in other words is highly available 99.999% of the time. Soft real time does not necessarily have to follow that policy, and allows processes to miss deadlines on an infrequent manner which does not result in system failure. All other systems are considered non-real time. Since Linux is naturally a time-sharing operating system utilizing SMP features, improvements can be made to make the operating system </w:t>
       </w:r>
       <w:r>
         <w:rPr>
@@ -2357,7 +2363,7 @@
         </w:rPr>
         <w:t>Kenneth Vines, and Len Day, “Multicore Considerations for Legacy Flight Software Migration” JPL NASA [Online]  Available:</w:t>
       </w:r>
-      <w:hyperlink r:id="rId8" w:history="1">
+      <w:hyperlink r:id="rId7" w:history="1">
         <w:r>
           <w:rPr>
             <w:rStyle w:val="Hyperlink"/>
@@ -2493,22 +2499,14 @@
         </w:rPr>
         <w:t xml:space="preserve">, “Evaluation of a Dual-Core SMP and AMP Architecture based on an Embedded Case Study” July 2013 KU Leuven </w:t>
       </w:r>
-      <w:hyperlink r:id="rId9" w:history="1">
+      <w:hyperlink r:id="rId8" w:history="1">
         <w:r>
           <w:rPr>
             <w:rStyle w:val="Hyperlink"/>
             <w:sz w:val="18"/>
             <w:szCs w:val="18"/>
           </w:rPr>
-          <w:t>https://www.researchgate.net/publication/309829008_Evaluation_of_a_Dual-</w:t>
-        </w:r>
-        <w:r>
-          <w:rPr>
-            <w:rStyle w:val="Hyperlink"/>
-            <w:sz w:val="18"/>
-            <w:szCs w:val="18"/>
-          </w:rPr>
-          <w:t>Core_SMP_and_AMP_Architecture_based_on_an_Embedded_Case_Study</w:t>
+          <w:t>https://www.researchgate.net/publication/309829008_Evaluation_of_a_Dual-Core_SMP_and_AMP_Architecture_based_on_an_Embedded_Case_Study</w:t>
         </w:r>
       </w:hyperlink>
       <w:r>
@@ -2517,170 +2515,6 @@
           <w:szCs w:val="18"/>
         </w:rPr>
         <w:t>, Accessed: Feb 7, 2017</w:t>
-      </w:r>
-    </w:p>
-    <w:p>
-      <w:pPr>
-        <w:pStyle w:val="IEEEReferenceItem"/>
-        <w:rPr>
-          <w:sz w:val="18"/>
-          <w:szCs w:val="18"/>
-        </w:rPr>
-      </w:pPr>
-      <w:r>
-        <w:rPr>
-          <w:sz w:val="18"/>
-          <w:szCs w:val="18"/>
-        </w:rPr>
-        <w:t xml:space="preserve">N. H. Tran, D. H. Tran, L. B. Le, Z. Han and C. S. Hong, "Load balancing and pricing for spectrum access control in </w:t>
-      </w:r>
-      <w:r>
-        <w:rPr>
-          <w:sz w:val="18"/>
-          <w:szCs w:val="18"/>
-        </w:rPr>
-        <w:lastRenderedPageBreak/>
-        <w:t xml:space="preserve">cognitive radio networks," </w:t>
-      </w:r>
-      <w:r>
-        <w:rPr>
-          <w:rStyle w:val="Emphasis"/>
-          <w:sz w:val="18"/>
-          <w:szCs w:val="18"/>
-        </w:rPr>
-        <w:t>2014 IEEE Global Communications Conference</w:t>
-      </w:r>
-      <w:r>
-        <w:rPr>
-          <w:sz w:val="18"/>
-          <w:szCs w:val="18"/>
-        </w:rPr>
-        <w:t>, Austin, TX, 2014, pp. 1035-1040.</w:t>
-      </w:r>
-    </w:p>
-    <w:p>
-      <w:pPr>
-        <w:pStyle w:val="IEEEReferenceItem"/>
-        <w:rPr>
-          <w:color w:val="000000" w:themeColor="text1"/>
-          <w:sz w:val="18"/>
-          <w:szCs w:val="18"/>
-        </w:rPr>
-      </w:pPr>
-      <w:r>
-        <w:rPr>
-          <w:sz w:val="18"/>
-          <w:szCs w:val="18"/>
-        </w:rPr>
-        <w:t xml:space="preserve">D. Zhang; Z. Chen; J. Ren; N. Zhang; M. </w:t>
-      </w:r>
-      <w:proofErr w:type="spellStart"/>
-      <w:r>
-        <w:rPr>
-          <w:sz w:val="18"/>
-          <w:szCs w:val="18"/>
-        </w:rPr>
-        <w:t>Awad</w:t>
-      </w:r>
-      <w:proofErr w:type="spellEnd"/>
-      <w:r>
-        <w:rPr>
-          <w:sz w:val="18"/>
-          <w:szCs w:val="18"/>
-        </w:rPr>
-        <w:t xml:space="preserve">; H. Zhou; X. Shen, "Energy </w:t>
-      </w:r>
-      <w:r>
-        <w:rPr>
-          <w:color w:val="000000" w:themeColor="text1"/>
-          <w:sz w:val="18"/>
-          <w:szCs w:val="18"/>
-        </w:rPr>
-        <w:t xml:space="preserve">Harvesting-Aided Spectrum Sensing and Data Transmission in Heterogeneous Cognitive Radio Sensor </w:t>
-      </w:r>
-      <w:r>
-        <w:rPr>
-          <w:color w:val="000000" w:themeColor="text1"/>
-          <w:sz w:val="18"/>
-          <w:szCs w:val="18"/>
-        </w:rPr>
-        <w:lastRenderedPageBreak/>
-        <w:t xml:space="preserve">Network," in </w:t>
-      </w:r>
-      <w:r>
-        <w:rPr>
-          <w:i/>
-          <w:iCs/>
-          <w:color w:val="000000" w:themeColor="text1"/>
-          <w:sz w:val="18"/>
-          <w:szCs w:val="18"/>
-        </w:rPr>
-        <w:t>IEEE Transactions on Vehicular Technology</w:t>
-      </w:r>
-      <w:r>
-        <w:rPr>
-          <w:color w:val="000000" w:themeColor="text1"/>
-          <w:sz w:val="18"/>
-          <w:szCs w:val="18"/>
-        </w:rPr>
-        <w:t xml:space="preserve"> , </w:t>
-      </w:r>
-      <w:proofErr w:type="spellStart"/>
-      <w:r>
-        <w:rPr>
-          <w:color w:val="000000" w:themeColor="text1"/>
-          <w:sz w:val="18"/>
-          <w:szCs w:val="18"/>
-        </w:rPr>
-        <w:t>vol.PP</w:t>
-      </w:r>
-      <w:proofErr w:type="spellEnd"/>
-      <w:r>
-        <w:rPr>
-          <w:color w:val="000000" w:themeColor="text1"/>
-          <w:sz w:val="18"/>
-          <w:szCs w:val="18"/>
-        </w:rPr>
-        <w:t xml:space="preserve">, no.99, pp.1-1 </w:t>
-      </w:r>
-    </w:p>
-    <w:p>
-      <w:pPr>
-        <w:pStyle w:val="IEEEReferenceItem"/>
-        <w:rPr>
-          <w:color w:val="000000" w:themeColor="text1"/>
-          <w:sz w:val="18"/>
-          <w:szCs w:val="18"/>
-        </w:rPr>
-      </w:pPr>
-      <w:r>
-        <w:rPr>
-          <w:rStyle w:val="csl-right-inline"/>
-          <w:color w:val="000000" w:themeColor="text1"/>
-          <w:sz w:val="18"/>
-          <w:szCs w:val="18"/>
-        </w:rPr>
-        <w:t xml:space="preserve">Thomas Charles Clancy III, </w:t>
-      </w:r>
-      <w:r>
-        <w:rPr>
-          <w:rStyle w:val="csl-right-inline"/>
-          <w:i/>
-          <w:iCs/>
-          <w:color w:val="000000" w:themeColor="text1"/>
-          <w:sz w:val="18"/>
-          <w:szCs w:val="18"/>
-        </w:rPr>
-        <w:t>University of Maryland</w:t>
-      </w:r>
-      <w:r>
-        <w:rPr>
-          <w:rStyle w:val="csl-right-inline"/>
-          <w:color w:val="000000" w:themeColor="text1"/>
-          <w:sz w:val="18"/>
-          <w:szCs w:val="18"/>
-        </w:rPr>
-        <w:t>. [Online]. Available: http://www.cs.umd.edu/~jkatz/THESES/clancy.pdf. Accessed: Dec. 1, 2016.</w:t>
       </w:r>
     </w:p>
     <w:p>
@@ -2713,8 +2547,8 @@
 </file>
 
 <file path=word/numbering.xml><?xml version="1.0" encoding="utf-8"?>
-<w:numbering xmlns:wpc="http://schemas.microsoft.com/office/word/2010/wordprocessingCanvas" xmlns:mc="http://schemas.openxmlformats.org/markup-compatibility/2006" xmlns:o="urn:schemas-microsoft-com:office:office" xmlns:r="http://schemas.openxmlformats.org/officeDocument/2006/relationships" xmlns:m="http://schemas.openxmlformats.org/officeDocument/2006/math" xmlns:v="urn:schemas-microsoft-com:vml" xmlns:wp14="http://schemas.microsoft.com/office/word/2010/wordprocessingDrawing" xmlns:wp="http://schemas.openxmlformats.org/drawingml/2006/wordprocessingDrawing" xmlns:w10="urn:schemas-microsoft-com:office:word" xmlns:w="http://schemas.openxmlformats.org/wordprocessingml/2006/main" xmlns:w14="http://schemas.microsoft.com/office/word/2010/wordml" xmlns:wpg="http://schemas.microsoft.com/office/word/2010/wordprocessingGroup" xmlns:wpi="http://schemas.microsoft.com/office/word/2010/wordprocessingInk" xmlns:wne="http://schemas.microsoft.com/office/word/2006/wordml" xmlns:wps="http://schemas.microsoft.com/office/word/2010/wordprocessingShape" mc:Ignorable="w14 wp14">
-  <w:abstractNum w:abstractNumId="0">
+<w:numbering xmlns:wpc="http://schemas.microsoft.com/office/word/2010/wordprocessingCanvas" xmlns:mc="http://schemas.openxmlformats.org/markup-compatibility/2006" xmlns:o="urn:schemas-microsoft-com:office:office" xmlns:r="http://schemas.openxmlformats.org/officeDocument/2006/relationships" xmlns:m="http://schemas.openxmlformats.org/officeDocument/2006/math" xmlns:v="urn:schemas-microsoft-com:vml" xmlns:wp14="http://schemas.microsoft.com/office/word/2010/wordprocessingDrawing" xmlns:wp="http://schemas.openxmlformats.org/drawingml/2006/wordprocessingDrawing" xmlns:w10="urn:schemas-microsoft-com:office:word" xmlns:w="http://schemas.openxmlformats.org/wordprocessingml/2006/main" xmlns:w14="http://schemas.microsoft.com/office/word/2010/wordml" xmlns:w15="http://schemas.microsoft.com/office/word/2012/wordml" xmlns:wpg="http://schemas.microsoft.com/office/word/2010/wordprocessingGroup" xmlns:wpi="http://schemas.microsoft.com/office/word/2010/wordprocessingInk" xmlns:wne="http://schemas.microsoft.com/office/word/2006/wordml" xmlns:wps="http://schemas.microsoft.com/office/word/2010/wordprocessingShape" mc:Ignorable="w14 w15 wp14">
+  <w:abstractNum w:abstractNumId="0" w15:restartNumberingAfterBreak="0">
     <w:nsid w:val="023E2E4D"/>
     <w:multiLevelType w:val="multilevel"/>
     <w:tmpl w:val="CF0CB9F6"/>
@@ -2883,7 +2717,7 @@
       </w:rPr>
     </w:lvl>
   </w:abstractNum>
-  <w:abstractNum w:abstractNumId="1">
+  <w:abstractNum w:abstractNumId="1" w15:restartNumberingAfterBreak="0">
     <w:nsid w:val="044E4475"/>
     <w:multiLevelType w:val="hybridMultilevel"/>
     <w:tmpl w:val="8452A948"/>
@@ -2973,7 +2807,7 @@
       </w:pPr>
     </w:lvl>
   </w:abstractNum>
-  <w:abstractNum w:abstractNumId="2">
+  <w:abstractNum w:abstractNumId="2" w15:restartNumberingAfterBreak="0">
     <w:nsid w:val="087E704B"/>
     <w:multiLevelType w:val="hybridMultilevel"/>
     <w:tmpl w:val="66EA86E0"/>
@@ -3086,7 +2920,7 @@
       </w:rPr>
     </w:lvl>
   </w:abstractNum>
-  <w:abstractNum w:abstractNumId="3">
+  <w:abstractNum w:abstractNumId="3" w15:restartNumberingAfterBreak="0">
     <w:nsid w:val="0BFE3270"/>
     <w:multiLevelType w:val="hybridMultilevel"/>
     <w:tmpl w:val="789ED8FA"/>
@@ -3175,7 +3009,7 @@
       </w:pPr>
     </w:lvl>
   </w:abstractNum>
-  <w:abstractNum w:abstractNumId="4">
+  <w:abstractNum w:abstractNumId="4" w15:restartNumberingAfterBreak="0">
     <w:nsid w:val="108B6A2A"/>
     <w:multiLevelType w:val="hybridMultilevel"/>
     <w:tmpl w:val="A42CBF44"/>
@@ -3264,7 +3098,7 @@
       </w:pPr>
     </w:lvl>
   </w:abstractNum>
-  <w:abstractNum w:abstractNumId="5">
+  <w:abstractNum w:abstractNumId="5" w15:restartNumberingAfterBreak="0">
     <w:nsid w:val="1346289B"/>
     <w:multiLevelType w:val="hybridMultilevel"/>
     <w:tmpl w:val="1C6E0546"/>
@@ -3376,7 +3210,7 @@
       </w:rPr>
     </w:lvl>
   </w:abstractNum>
-  <w:abstractNum w:abstractNumId="6">
+  <w:abstractNum w:abstractNumId="6" w15:restartNumberingAfterBreak="0">
     <w:nsid w:val="1DCD6AEB"/>
     <w:multiLevelType w:val="hybridMultilevel"/>
     <w:tmpl w:val="339C49C4"/>
@@ -3462,7 +3296,7 @@
       </w:pPr>
     </w:lvl>
   </w:abstractNum>
-  <w:abstractNum w:abstractNumId="7">
+  <w:abstractNum w:abstractNumId="7" w15:restartNumberingAfterBreak="0">
     <w:nsid w:val="2B855861"/>
     <w:multiLevelType w:val="multilevel"/>
     <w:tmpl w:val="802488F2"/>
@@ -3604,7 +3438,7 @@
       </w:rPr>
     </w:lvl>
   </w:abstractNum>
-  <w:abstractNum w:abstractNumId="8">
+  <w:abstractNum w:abstractNumId="8" w15:restartNumberingAfterBreak="0">
     <w:nsid w:val="31900C9A"/>
     <w:multiLevelType w:val="hybridMultilevel"/>
     <w:tmpl w:val="3F10A374"/>
@@ -3690,7 +3524,7 @@
       </w:pPr>
     </w:lvl>
   </w:abstractNum>
-  <w:abstractNum w:abstractNumId="9">
+  <w:abstractNum w:abstractNumId="9" w15:restartNumberingAfterBreak="0">
     <w:nsid w:val="31C05A29"/>
     <w:multiLevelType w:val="hybridMultilevel"/>
     <w:tmpl w:val="51466D32"/>
@@ -3803,13 +3637,13 @@
       </w:rPr>
     </w:lvl>
   </w:abstractNum>
-  <w:abstractNum w:abstractNumId="10">
+  <w:abstractNum w:abstractNumId="10" w15:restartNumberingAfterBreak="0">
     <w:nsid w:val="328273D7"/>
     <w:multiLevelType w:val="multilevel"/>
     <w:tmpl w:val="9C8E938C"/>
     <w:numStyleLink w:val="IEEEBullet1"/>
   </w:abstractNum>
-  <w:abstractNum w:abstractNumId="11">
+  <w:abstractNum w:abstractNumId="11" w15:restartNumberingAfterBreak="0">
     <w:nsid w:val="34363ABC"/>
     <w:multiLevelType w:val="hybridMultilevel"/>
     <w:tmpl w:val="9E36066C"/>
@@ -3899,7 +3733,7 @@
       </w:pPr>
     </w:lvl>
   </w:abstractNum>
-  <w:abstractNum w:abstractNumId="12">
+  <w:abstractNum w:abstractNumId="12" w15:restartNumberingAfterBreak="0">
     <w:nsid w:val="396F1F62"/>
     <w:multiLevelType w:val="hybridMultilevel"/>
     <w:tmpl w:val="3D3EDDE4"/>
@@ -3985,7 +3819,7 @@
       </w:pPr>
     </w:lvl>
   </w:abstractNum>
-  <w:abstractNum w:abstractNumId="13">
+  <w:abstractNum w:abstractNumId="13" w15:restartNumberingAfterBreak="0">
     <w:nsid w:val="3C7D3A82"/>
     <w:multiLevelType w:val="hybridMultilevel"/>
     <w:tmpl w:val="811EF534"/>
@@ -4098,7 +3932,7 @@
       </w:rPr>
     </w:lvl>
   </w:abstractNum>
-  <w:abstractNum w:abstractNumId="14">
+  <w:abstractNum w:abstractNumId="14" w15:restartNumberingAfterBreak="0">
     <w:nsid w:val="4A6A0670"/>
     <w:multiLevelType w:val="multilevel"/>
     <w:tmpl w:val="9C8E938C"/>
@@ -4243,7 +4077,7 @@
       </w:rPr>
     </w:lvl>
   </w:abstractNum>
-  <w:abstractNum w:abstractNumId="15">
+  <w:abstractNum w:abstractNumId="15" w15:restartNumberingAfterBreak="0">
     <w:nsid w:val="4C977A17"/>
     <w:multiLevelType w:val="hybridMultilevel"/>
     <w:tmpl w:val="48101168"/>
@@ -4329,7 +4163,7 @@
       </w:pPr>
     </w:lvl>
   </w:abstractNum>
-  <w:abstractNum w:abstractNumId="16">
+  <w:abstractNum w:abstractNumId="16" w15:restartNumberingAfterBreak="0">
     <w:nsid w:val="4F565532"/>
     <w:multiLevelType w:val="hybridMultilevel"/>
     <w:tmpl w:val="648CCF32"/>
@@ -4442,7 +4276,7 @@
       </w:rPr>
     </w:lvl>
   </w:abstractNum>
-  <w:abstractNum w:abstractNumId="17">
+  <w:abstractNum w:abstractNumId="17" w15:restartNumberingAfterBreak="0">
     <w:nsid w:val="50232215"/>
     <w:multiLevelType w:val="multilevel"/>
     <w:tmpl w:val="D2E88EEC"/>
@@ -4611,7 +4445,7 @@
       </w:rPr>
     </w:lvl>
   </w:abstractNum>
-  <w:abstractNum w:abstractNumId="18">
+  <w:abstractNum w:abstractNumId="18" w15:restartNumberingAfterBreak="0">
     <w:nsid w:val="583E1D46"/>
     <w:multiLevelType w:val="multilevel"/>
     <w:tmpl w:val="6380B6B8"/>
@@ -4751,7 +4585,7 @@
       </w:rPr>
     </w:lvl>
   </w:abstractNum>
-  <w:abstractNum w:abstractNumId="19">
+  <w:abstractNum w:abstractNumId="19" w15:restartNumberingAfterBreak="0">
     <w:nsid w:val="5DA12EE6"/>
     <w:multiLevelType w:val="hybridMultilevel"/>
     <w:tmpl w:val="E83CCF48"/>
@@ -4864,7 +4698,7 @@
       </w:rPr>
     </w:lvl>
   </w:abstractNum>
-  <w:abstractNum w:abstractNumId="20">
+  <w:abstractNum w:abstractNumId="20" w15:restartNumberingAfterBreak="0">
     <w:nsid w:val="6A7F4B21"/>
     <w:multiLevelType w:val="multilevel"/>
     <w:tmpl w:val="9C62DC70"/>
@@ -5003,7 +4837,7 @@
       </w:rPr>
     </w:lvl>
   </w:abstractNum>
-  <w:abstractNum w:abstractNumId="21">
+  <w:abstractNum w:abstractNumId="21" w15:restartNumberingAfterBreak="0">
     <w:nsid w:val="6EF903DD"/>
     <w:multiLevelType w:val="hybridMultilevel"/>
     <w:tmpl w:val="912E135C"/>
@@ -5092,7 +4926,7 @@
       </w:pPr>
     </w:lvl>
   </w:abstractNum>
-  <w:abstractNum w:abstractNumId="22">
+  <w:abstractNum w:abstractNumId="22" w15:restartNumberingAfterBreak="0">
     <w:nsid w:val="6F9B64FF"/>
     <w:multiLevelType w:val="hybridMultilevel"/>
     <w:tmpl w:val="10E47C1E"/>
@@ -5182,7 +5016,7 @@
       </w:pPr>
     </w:lvl>
   </w:abstractNum>
-  <w:abstractNum w:abstractNumId="23">
+  <w:abstractNum w:abstractNumId="23" w15:restartNumberingAfterBreak="0">
     <w:nsid w:val="72CE1F77"/>
     <w:multiLevelType w:val="hybridMultilevel"/>
     <w:tmpl w:val="032C1F08"/>
@@ -5271,7 +5105,7 @@
       </w:pPr>
     </w:lvl>
   </w:abstractNum>
-  <w:abstractNum w:abstractNumId="24">
+  <w:abstractNum w:abstractNumId="24" w15:restartNumberingAfterBreak="0">
     <w:nsid w:val="754D5512"/>
     <w:multiLevelType w:val="hybridMultilevel"/>
     <w:tmpl w:val="C67C256A"/>
@@ -5361,7 +5195,7 @@
       </w:pPr>
     </w:lvl>
   </w:abstractNum>
-  <w:abstractNum w:abstractNumId="25">
+  <w:abstractNum w:abstractNumId="25" w15:restartNumberingAfterBreak="0">
     <w:nsid w:val="7CCC635D"/>
     <w:multiLevelType w:val="hybridMultilevel"/>
     <w:tmpl w:val="7116DBAE"/>
@@ -5474,7 +5308,7 @@
       </w:rPr>
     </w:lvl>
   </w:abstractNum>
-  <w:abstractNum w:abstractNumId="26">
+  <w:abstractNum w:abstractNumId="26" w15:restartNumberingAfterBreak="0">
     <w:nsid w:val="7E9031C5"/>
     <w:multiLevelType w:val="hybridMultilevel"/>
     <w:tmpl w:val="165C100E"/>
@@ -6185,7 +6019,7 @@
 </file>
 
 <file path=word/styles.xml><?xml version="1.0" encoding="utf-8"?>
-<w:styles xmlns:mc="http://schemas.openxmlformats.org/markup-compatibility/2006" xmlns:r="http://schemas.openxmlformats.org/officeDocument/2006/relationships" xmlns:w="http://schemas.openxmlformats.org/wordprocessingml/2006/main" xmlns:w14="http://schemas.microsoft.com/office/word/2010/wordml" mc:Ignorable="w14">
+<w:styles xmlns:mc="http://schemas.openxmlformats.org/markup-compatibility/2006" xmlns:r="http://schemas.openxmlformats.org/officeDocument/2006/relationships" xmlns:w="http://schemas.openxmlformats.org/wordprocessingml/2006/main" xmlns:w14="http://schemas.microsoft.com/office/word/2010/wordml" xmlns:w15="http://schemas.microsoft.com/office/word/2012/wordml" mc:Ignorable="w14 w15">
   <w:docDefaults>
     <w:rPrDefault>
       <w:rPr>
@@ -6195,142 +6029,372 @@
     </w:rPrDefault>
     <w:pPrDefault/>
   </w:docDefaults>
-  <w:latentStyles w:defLockedState="0" w:defUIPriority="0" w:defSemiHidden="1" w:defUnhideWhenUsed="1" w:defQFormat="0" w:count="267">
-    <w:lsdException w:name="Normal" w:semiHidden="0" w:unhideWhenUsed="0" w:qFormat="1"/>
-    <w:lsdException w:name="heading 1" w:semiHidden="0" w:unhideWhenUsed="0" w:qFormat="1"/>
-    <w:lsdException w:name="heading 2" w:semiHidden="0" w:unhideWhenUsed="0" w:qFormat="1"/>
-    <w:lsdException w:name="heading 3" w:semiHidden="0" w:unhideWhenUsed="0" w:qFormat="1"/>
-    <w:lsdException w:name="heading 4" w:qFormat="1"/>
-    <w:lsdException w:name="heading 5" w:qFormat="1"/>
-    <w:lsdException w:name="heading 6" w:qFormat="1"/>
-    <w:lsdException w:name="heading 7" w:qFormat="1"/>
-    <w:lsdException w:name="heading 8" w:qFormat="1"/>
-    <w:lsdException w:name="heading 9" w:qFormat="1"/>
-    <w:lsdException w:name="caption" w:qFormat="1"/>
-    <w:lsdException w:name="List Number" w:semiHidden="0" w:unhideWhenUsed="0"/>
-    <w:lsdException w:name="List 4" w:semiHidden="0" w:unhideWhenUsed="0"/>
-    <w:lsdException w:name="List 5" w:semiHidden="0" w:unhideWhenUsed="0"/>
-    <w:lsdException w:name="Title" w:semiHidden="0" w:unhideWhenUsed="0" w:qFormat="1"/>
-    <w:lsdException w:name="Subtitle" w:semiHidden="0" w:unhideWhenUsed="0" w:qFormat="1"/>
-    <w:lsdException w:name="Salutation" w:semiHidden="0" w:unhideWhenUsed="0"/>
-    <w:lsdException w:name="Date" w:semiHidden="0" w:unhideWhenUsed="0"/>
-    <w:lsdException w:name="Body Text First Indent" w:semiHidden="0" w:unhideWhenUsed="0"/>
-    <w:lsdException w:name="Hyperlink" w:uiPriority="99"/>
-    <w:lsdException w:name="Strong" w:semiHidden="0" w:unhideWhenUsed="0" w:qFormat="1"/>
-    <w:lsdException w:name="Emphasis" w:semiHidden="0" w:uiPriority="20" w:unhideWhenUsed="0" w:qFormat="1"/>
-    <w:lsdException w:name="HTML Code" w:uiPriority="99"/>
-    <w:lsdException w:name="Table Grid" w:semiHidden="0" w:uiPriority="59" w:unhideWhenUsed="0"/>
-    <w:lsdException w:name="Placeholder Text" w:uiPriority="99" w:unhideWhenUsed="0"/>
-    <w:lsdException w:name="No Spacing" w:semiHidden="0" w:uiPriority="1" w:unhideWhenUsed="0" w:qFormat="1"/>
-    <w:lsdException w:name="Light Shading" w:semiHidden="0" w:uiPriority="60" w:unhideWhenUsed="0"/>
-    <w:lsdException w:name="Light List" w:semiHidden="0" w:uiPriority="61" w:unhideWhenUsed="0"/>
-    <w:lsdException w:name="Light Grid" w:semiHidden="0" w:uiPriority="62" w:unhideWhenUsed="0"/>
-    <w:lsdException w:name="Medium Shading 1" w:semiHidden="0" w:uiPriority="63" w:unhideWhenUsed="0"/>
-    <w:lsdException w:name="Medium Shading 2" w:semiHidden="0" w:uiPriority="64" w:unhideWhenUsed="0"/>
-    <w:lsdException w:name="Medium List 1" w:semiHidden="0" w:uiPriority="65" w:unhideWhenUsed="0"/>
-    <w:lsdException w:name="Medium List 2" w:semiHidden="0" w:uiPriority="66" w:unhideWhenUsed="0"/>
-    <w:lsdException w:name="Medium Grid 1" w:semiHidden="0" w:uiPriority="67" w:unhideWhenUsed="0"/>
-    <w:lsdException w:name="Medium Grid 2" w:semiHidden="0" w:uiPriority="68" w:unhideWhenUsed="0"/>
-    <w:lsdException w:name="Medium Grid 3" w:semiHidden="0" w:uiPriority="69" w:unhideWhenUsed="0"/>
-    <w:lsdException w:name="Dark List" w:semiHidden="0" w:uiPriority="70" w:unhideWhenUsed="0"/>
-    <w:lsdException w:name="Colorful Shading" w:semiHidden="0" w:uiPriority="71" w:unhideWhenUsed="0"/>
-    <w:lsdException w:name="Colorful List" w:semiHidden="0" w:uiPriority="72" w:unhideWhenUsed="0"/>
-    <w:lsdException w:name="Colorful Grid" w:semiHidden="0" w:uiPriority="73" w:unhideWhenUsed="0"/>
-    <w:lsdException w:name="Light Shading Accent 1" w:semiHidden="0" w:uiPriority="60" w:unhideWhenUsed="0"/>
-    <w:lsdException w:name="Light List Accent 1" w:semiHidden="0" w:uiPriority="61" w:unhideWhenUsed="0"/>
-    <w:lsdException w:name="Light Grid Accent 1" w:semiHidden="0" w:uiPriority="62" w:unhideWhenUsed="0"/>
-    <w:lsdException w:name="Medium Shading 1 Accent 1" w:semiHidden="0" w:uiPriority="63" w:unhideWhenUsed="0"/>
-    <w:lsdException w:name="Medium Shading 2 Accent 1" w:semiHidden="0" w:uiPriority="64" w:unhideWhenUsed="0"/>
-    <w:lsdException w:name="Medium List 1 Accent 1" w:semiHidden="0" w:uiPriority="65" w:unhideWhenUsed="0"/>
-    <w:lsdException w:name="Revision" w:uiPriority="99" w:unhideWhenUsed="0"/>
-    <w:lsdException w:name="List Paragraph" w:semiHidden="0" w:uiPriority="34" w:unhideWhenUsed="0" w:qFormat="1"/>
-    <w:lsdException w:name="Quote" w:semiHidden="0" w:uiPriority="29" w:unhideWhenUsed="0" w:qFormat="1"/>
-    <w:lsdException w:name="Intense Quote" w:semiHidden="0" w:uiPriority="30" w:unhideWhenUsed="0" w:qFormat="1"/>
-    <w:lsdException w:name="Medium List 2 Accent 1" w:semiHidden="0" w:uiPriority="66" w:unhideWhenUsed="0"/>
-    <w:lsdException w:name="Medium Grid 1 Accent 1" w:semiHidden="0" w:uiPriority="67" w:unhideWhenUsed="0"/>
-    <w:lsdException w:name="Medium Grid 2 Accent 1" w:semiHidden="0" w:uiPriority="68" w:unhideWhenUsed="0"/>
-    <w:lsdException w:name="Medium Grid 3 Accent 1" w:semiHidden="0" w:uiPriority="69" w:unhideWhenUsed="0"/>
-    <w:lsdException w:name="Dark List Accent 1" w:semiHidden="0" w:uiPriority="70" w:unhideWhenUsed="0"/>
-    <w:lsdException w:name="Colorful Shading Accent 1" w:semiHidden="0" w:uiPriority="71" w:unhideWhenUsed="0"/>
-    <w:lsdException w:name="Colorful List Accent 1" w:semiHidden="0" w:uiPriority="72" w:unhideWhenUsed="0"/>
-    <w:lsdException w:name="Colorful Grid Accent 1" w:semiHidden="0" w:uiPriority="73" w:unhideWhenUsed="0"/>
-    <w:lsdException w:name="Light Shading Accent 2" w:semiHidden="0" w:uiPriority="60" w:unhideWhenUsed="0"/>
-    <w:lsdException w:name="Light List Accent 2" w:semiHidden="0" w:uiPriority="61" w:unhideWhenUsed="0"/>
-    <w:lsdException w:name="Light Grid Accent 2" w:semiHidden="0" w:uiPriority="62" w:unhideWhenUsed="0"/>
-    <w:lsdException w:name="Medium Shading 1 Accent 2" w:semiHidden="0" w:uiPriority="63" w:unhideWhenUsed="0"/>
-    <w:lsdException w:name="Medium Shading 2 Accent 2" w:semiHidden="0" w:uiPriority="64" w:unhideWhenUsed="0"/>
-    <w:lsdException w:name="Medium List 1 Accent 2" w:semiHidden="0" w:uiPriority="65" w:unhideWhenUsed="0"/>
-    <w:lsdException w:name="Medium List 2 Accent 2" w:semiHidden="0" w:uiPriority="66" w:unhideWhenUsed="0"/>
-    <w:lsdException w:name="Medium Grid 1 Accent 2" w:semiHidden="0" w:uiPriority="67" w:unhideWhenUsed="0"/>
-    <w:lsdException w:name="Medium Grid 2 Accent 2" w:semiHidden="0" w:uiPriority="68" w:unhideWhenUsed="0"/>
-    <w:lsdException w:name="Medium Grid 3 Accent 2" w:semiHidden="0" w:uiPriority="69" w:unhideWhenUsed="0"/>
-    <w:lsdException w:name="Dark List Accent 2" w:semiHidden="0" w:uiPriority="70" w:unhideWhenUsed="0"/>
-    <w:lsdException w:name="Colorful Shading Accent 2" w:semiHidden="0" w:uiPriority="71" w:unhideWhenUsed="0"/>
-    <w:lsdException w:name="Colorful List Accent 2" w:semiHidden="0" w:uiPriority="72" w:unhideWhenUsed="0"/>
-    <w:lsdException w:name="Colorful Grid Accent 2" w:semiHidden="0" w:uiPriority="73" w:unhideWhenUsed="0"/>
-    <w:lsdException w:name="Light Shading Accent 3" w:semiHidden="0" w:uiPriority="60" w:unhideWhenUsed="0"/>
-    <w:lsdException w:name="Light List Accent 3" w:semiHidden="0" w:uiPriority="61" w:unhideWhenUsed="0"/>
-    <w:lsdException w:name="Light Grid Accent 3" w:semiHidden="0" w:uiPriority="62" w:unhideWhenUsed="0"/>
-    <w:lsdException w:name="Medium Shading 1 Accent 3" w:semiHidden="0" w:uiPriority="63" w:unhideWhenUsed="0"/>
-    <w:lsdException w:name="Medium Shading 2 Accent 3" w:semiHidden="0" w:uiPriority="64" w:unhideWhenUsed="0"/>
-    <w:lsdException w:name="Medium List 1 Accent 3" w:semiHidden="0" w:uiPriority="65" w:unhideWhenUsed="0"/>
-    <w:lsdException w:name="Medium List 2 Accent 3" w:semiHidden="0" w:uiPriority="66" w:unhideWhenUsed="0"/>
-    <w:lsdException w:name="Medium Grid 1 Accent 3" w:semiHidden="0" w:uiPriority="67" w:unhideWhenUsed="0"/>
-    <w:lsdException w:name="Medium Grid 2 Accent 3" w:semiHidden="0" w:uiPriority="68" w:unhideWhenUsed="0"/>
-    <w:lsdException w:name="Medium Grid 3 Accent 3" w:semiHidden="0" w:uiPriority="69" w:unhideWhenUsed="0"/>
-    <w:lsdException w:name="Dark List Accent 3" w:semiHidden="0" w:uiPriority="70" w:unhideWhenUsed="0"/>
-    <w:lsdException w:name="Colorful Shading Accent 3" w:semiHidden="0" w:uiPriority="71" w:unhideWhenUsed="0"/>
-    <w:lsdException w:name="Colorful List Accent 3" w:semiHidden="0" w:uiPriority="72" w:unhideWhenUsed="0"/>
-    <w:lsdException w:name="Colorful Grid Accent 3" w:semiHidden="0" w:uiPriority="73" w:unhideWhenUsed="0"/>
-    <w:lsdException w:name="Light Shading Accent 4" w:semiHidden="0" w:uiPriority="60" w:unhideWhenUsed="0"/>
-    <w:lsdException w:name="Light List Accent 4" w:semiHidden="0" w:uiPriority="61" w:unhideWhenUsed="0"/>
-    <w:lsdException w:name="Light Grid Accent 4" w:semiHidden="0" w:uiPriority="62" w:unhideWhenUsed="0"/>
-    <w:lsdException w:name="Medium Shading 1 Accent 4" w:semiHidden="0" w:uiPriority="63" w:unhideWhenUsed="0"/>
-    <w:lsdException w:name="Medium Shading 2 Accent 4" w:semiHidden="0" w:uiPriority="64" w:unhideWhenUsed="0"/>
-    <w:lsdException w:name="Medium List 1 Accent 4" w:semiHidden="0" w:uiPriority="65" w:unhideWhenUsed="0"/>
-    <w:lsdException w:name="Medium List 2 Accent 4" w:semiHidden="0" w:uiPriority="66" w:unhideWhenUsed="0"/>
-    <w:lsdException w:name="Medium Grid 1 Accent 4" w:semiHidden="0" w:uiPriority="67" w:unhideWhenUsed="0"/>
-    <w:lsdException w:name="Medium Grid 2 Accent 4" w:semiHidden="0" w:uiPriority="68" w:unhideWhenUsed="0"/>
-    <w:lsdException w:name="Medium Grid 3 Accent 4" w:semiHidden="0" w:uiPriority="69" w:unhideWhenUsed="0"/>
-    <w:lsdException w:name="Dark List Accent 4" w:semiHidden="0" w:uiPriority="70" w:unhideWhenUsed="0"/>
-    <w:lsdException w:name="Colorful Shading Accent 4" w:semiHidden="0" w:uiPriority="71" w:unhideWhenUsed="0"/>
-    <w:lsdException w:name="Colorful List Accent 4" w:semiHidden="0" w:uiPriority="72" w:unhideWhenUsed="0"/>
-    <w:lsdException w:name="Colorful Grid Accent 4" w:semiHidden="0" w:uiPriority="73" w:unhideWhenUsed="0"/>
-    <w:lsdException w:name="Light Shading Accent 5" w:semiHidden="0" w:uiPriority="60" w:unhideWhenUsed="0"/>
-    <w:lsdException w:name="Light List Accent 5" w:semiHidden="0" w:uiPriority="61" w:unhideWhenUsed="0"/>
-    <w:lsdException w:name="Light Grid Accent 5" w:semiHidden="0" w:uiPriority="62" w:unhideWhenUsed="0"/>
-    <w:lsdException w:name="Medium Shading 1 Accent 5" w:semiHidden="0" w:uiPriority="63" w:unhideWhenUsed="0"/>
-    <w:lsdException w:name="Medium Shading 2 Accent 5" w:semiHidden="0" w:uiPriority="64" w:unhideWhenUsed="0"/>
-    <w:lsdException w:name="Medium List 1 Accent 5" w:semiHidden="0" w:uiPriority="65" w:unhideWhenUsed="0"/>
-    <w:lsdException w:name="Medium List 2 Accent 5" w:semiHidden="0" w:uiPriority="66" w:unhideWhenUsed="0"/>
-    <w:lsdException w:name="Medium Grid 1 Accent 5" w:semiHidden="0" w:uiPriority="67" w:unhideWhenUsed="0"/>
-    <w:lsdException w:name="Medium Grid 2 Accent 5" w:semiHidden="0" w:uiPriority="68" w:unhideWhenUsed="0"/>
-    <w:lsdException w:name="Medium Grid 3 Accent 5" w:semiHidden="0" w:uiPriority="69" w:unhideWhenUsed="0"/>
-    <w:lsdException w:name="Dark List Accent 5" w:semiHidden="0" w:uiPriority="70" w:unhideWhenUsed="0"/>
-    <w:lsdException w:name="Colorful Shading Accent 5" w:semiHidden="0" w:uiPriority="71" w:unhideWhenUsed="0"/>
-    <w:lsdException w:name="Colorful List Accent 5" w:semiHidden="0" w:uiPriority="72" w:unhideWhenUsed="0"/>
-    <w:lsdException w:name="Colorful Grid Accent 5" w:semiHidden="0" w:uiPriority="73" w:unhideWhenUsed="0"/>
-    <w:lsdException w:name="Light Shading Accent 6" w:semiHidden="0" w:uiPriority="60" w:unhideWhenUsed="0"/>
-    <w:lsdException w:name="Light List Accent 6" w:semiHidden="0" w:uiPriority="61" w:unhideWhenUsed="0"/>
-    <w:lsdException w:name="Light Grid Accent 6" w:semiHidden="0" w:uiPriority="62" w:unhideWhenUsed="0"/>
-    <w:lsdException w:name="Medium Shading 1 Accent 6" w:semiHidden="0" w:uiPriority="63" w:unhideWhenUsed="0"/>
-    <w:lsdException w:name="Medium Shading 2 Accent 6" w:semiHidden="0" w:uiPriority="64" w:unhideWhenUsed="0"/>
-    <w:lsdException w:name="Medium List 1 Accent 6" w:semiHidden="0" w:uiPriority="65" w:unhideWhenUsed="0"/>
-    <w:lsdException w:name="Medium List 2 Accent 6" w:semiHidden="0" w:uiPriority="66" w:unhideWhenUsed="0"/>
-    <w:lsdException w:name="Medium Grid 1 Accent 6" w:semiHidden="0" w:uiPriority="67" w:unhideWhenUsed="0"/>
-    <w:lsdException w:name="Medium Grid 2 Accent 6" w:semiHidden="0" w:uiPriority="68" w:unhideWhenUsed="0"/>
-    <w:lsdException w:name="Medium Grid 3 Accent 6" w:semiHidden="0" w:uiPriority="69" w:unhideWhenUsed="0"/>
-    <w:lsdException w:name="Dark List Accent 6" w:semiHidden="0" w:uiPriority="70" w:unhideWhenUsed="0"/>
-    <w:lsdException w:name="Colorful Shading Accent 6" w:semiHidden="0" w:uiPriority="71" w:unhideWhenUsed="0"/>
-    <w:lsdException w:name="Colorful List Accent 6" w:semiHidden="0" w:uiPriority="72" w:unhideWhenUsed="0"/>
-    <w:lsdException w:name="Colorful Grid Accent 6" w:semiHidden="0" w:uiPriority="73" w:unhideWhenUsed="0"/>
-    <w:lsdException w:name="Subtle Emphasis" w:semiHidden="0" w:uiPriority="19" w:unhideWhenUsed="0" w:qFormat="1"/>
-    <w:lsdException w:name="Intense Emphasis" w:semiHidden="0" w:uiPriority="21" w:unhideWhenUsed="0" w:qFormat="1"/>
-    <w:lsdException w:name="Subtle Reference" w:semiHidden="0" w:uiPriority="31" w:unhideWhenUsed="0" w:qFormat="1"/>
-    <w:lsdException w:name="Intense Reference" w:semiHidden="0" w:uiPriority="32" w:unhideWhenUsed="0" w:qFormat="1"/>
-    <w:lsdException w:name="Book Title" w:semiHidden="0" w:uiPriority="33" w:unhideWhenUsed="0" w:qFormat="1"/>
-    <w:lsdException w:name="Bibliography" w:uiPriority="37"/>
-    <w:lsdException w:name="TOC Heading" w:uiPriority="39" w:qFormat="1"/>
+  <w:latentStyles w:defLockedState="0" w:defUIPriority="0" w:defSemiHidden="0" w:defUnhideWhenUsed="0" w:defQFormat="0" w:count="371">
+    <w:lsdException w:name="Normal" w:qFormat="1"/>
+    <w:lsdException w:name="heading 1" w:qFormat="1"/>
+    <w:lsdException w:name="heading 2" w:qFormat="1"/>
+    <w:lsdException w:name="heading 3" w:qFormat="1"/>
+    <w:lsdException w:name="heading 4" w:semiHidden="1" w:unhideWhenUsed="1" w:qFormat="1"/>
+    <w:lsdException w:name="heading 5" w:semiHidden="1" w:unhideWhenUsed="1" w:qFormat="1"/>
+    <w:lsdException w:name="heading 6" w:semiHidden="1" w:unhideWhenUsed="1" w:qFormat="1"/>
+    <w:lsdException w:name="heading 7" w:semiHidden="1" w:unhideWhenUsed="1" w:qFormat="1"/>
+    <w:lsdException w:name="heading 8" w:semiHidden="1" w:unhideWhenUsed="1" w:qFormat="1"/>
+    <w:lsdException w:name="heading 9" w:semiHidden="1" w:unhideWhenUsed="1" w:qFormat="1"/>
+    <w:lsdException w:name="index 1" w:semiHidden="1" w:unhideWhenUsed="1"/>
+    <w:lsdException w:name="index 2" w:semiHidden="1" w:unhideWhenUsed="1"/>
+    <w:lsdException w:name="index 3" w:semiHidden="1" w:unhideWhenUsed="1"/>
+    <w:lsdException w:name="index 4" w:semiHidden="1" w:unhideWhenUsed="1"/>
+    <w:lsdException w:name="index 5" w:semiHidden="1" w:unhideWhenUsed="1"/>
+    <w:lsdException w:name="index 6" w:semiHidden="1" w:unhideWhenUsed="1"/>
+    <w:lsdException w:name="index 7" w:semiHidden="1" w:unhideWhenUsed="1"/>
+    <w:lsdException w:name="index 8" w:semiHidden="1" w:unhideWhenUsed="1"/>
+    <w:lsdException w:name="index 9" w:semiHidden="1" w:unhideWhenUsed="1"/>
+    <w:lsdException w:name="toc 1" w:semiHidden="1" w:unhideWhenUsed="1"/>
+    <w:lsdException w:name="toc 2" w:semiHidden="1" w:unhideWhenUsed="1"/>
+    <w:lsdException w:name="toc 3" w:semiHidden="1" w:unhideWhenUsed="1"/>
+    <w:lsdException w:name="toc 4" w:semiHidden="1" w:unhideWhenUsed="1"/>
+    <w:lsdException w:name="toc 5" w:semiHidden="1" w:unhideWhenUsed="1"/>
+    <w:lsdException w:name="toc 6" w:semiHidden="1" w:unhideWhenUsed="1"/>
+    <w:lsdException w:name="toc 7" w:semiHidden="1" w:unhideWhenUsed="1"/>
+    <w:lsdException w:name="toc 8" w:semiHidden="1" w:unhideWhenUsed="1"/>
+    <w:lsdException w:name="toc 9" w:semiHidden="1" w:unhideWhenUsed="1"/>
+    <w:lsdException w:name="Normal Indent" w:semiHidden="1" w:unhideWhenUsed="1"/>
+    <w:lsdException w:name="footnote text" w:semiHidden="1" w:unhideWhenUsed="1"/>
+    <w:lsdException w:name="annotation text" w:semiHidden="1" w:unhideWhenUsed="1"/>
+    <w:lsdException w:name="header" w:semiHidden="1" w:unhideWhenUsed="1"/>
+    <w:lsdException w:name="footer" w:semiHidden="1" w:unhideWhenUsed="1"/>
+    <w:lsdException w:name="index heading" w:semiHidden="1" w:unhideWhenUsed="1"/>
+    <w:lsdException w:name="caption" w:semiHidden="1" w:unhideWhenUsed="1" w:qFormat="1"/>
+    <w:lsdException w:name="table of figures" w:semiHidden="1" w:unhideWhenUsed="1"/>
+    <w:lsdException w:name="envelope address" w:semiHidden="1" w:unhideWhenUsed="1"/>
+    <w:lsdException w:name="envelope return" w:semiHidden="1" w:unhideWhenUsed="1"/>
+    <w:lsdException w:name="footnote reference" w:semiHidden="1" w:unhideWhenUsed="1"/>
+    <w:lsdException w:name="annotation reference" w:semiHidden="1" w:unhideWhenUsed="1"/>
+    <w:lsdException w:name="line number" w:semiHidden="1" w:unhideWhenUsed="1"/>
+    <w:lsdException w:name="page number" w:semiHidden="1" w:unhideWhenUsed="1"/>
+    <w:lsdException w:name="endnote reference" w:semiHidden="1" w:unhideWhenUsed="1"/>
+    <w:lsdException w:name="endnote text" w:semiHidden="1" w:unhideWhenUsed="1"/>
+    <w:lsdException w:name="table of authorities" w:semiHidden="1" w:unhideWhenUsed="1"/>
+    <w:lsdException w:name="macro" w:semiHidden="1" w:unhideWhenUsed="1"/>
+    <w:lsdException w:name="toa heading" w:semiHidden="1" w:unhideWhenUsed="1"/>
+    <w:lsdException w:name="List" w:semiHidden="1" w:unhideWhenUsed="1"/>
+    <w:lsdException w:name="List Bullet" w:semiHidden="1" w:unhideWhenUsed="1"/>
+    <w:lsdException w:name="List 2" w:semiHidden="1" w:unhideWhenUsed="1"/>
+    <w:lsdException w:name="List 3" w:semiHidden="1" w:unhideWhenUsed="1"/>
+    <w:lsdException w:name="List Bullet 2" w:semiHidden="1" w:unhideWhenUsed="1"/>
+    <w:lsdException w:name="List Bullet 3" w:semiHidden="1" w:unhideWhenUsed="1"/>
+    <w:lsdException w:name="List Bullet 4" w:semiHidden="1" w:unhideWhenUsed="1"/>
+    <w:lsdException w:name="List Bullet 5" w:semiHidden="1" w:unhideWhenUsed="1"/>
+    <w:lsdException w:name="List Number 2" w:semiHidden="1" w:unhideWhenUsed="1"/>
+    <w:lsdException w:name="List Number 3" w:semiHidden="1" w:unhideWhenUsed="1"/>
+    <w:lsdException w:name="List Number 4" w:semiHidden="1" w:unhideWhenUsed="1"/>
+    <w:lsdException w:name="List Number 5" w:semiHidden="1" w:unhideWhenUsed="1"/>
+    <w:lsdException w:name="Title" w:qFormat="1"/>
+    <w:lsdException w:name="Closing" w:semiHidden="1" w:unhideWhenUsed="1"/>
+    <w:lsdException w:name="Signature" w:semiHidden="1" w:unhideWhenUsed="1"/>
+    <w:lsdException w:name="Default Paragraph Font" w:semiHidden="1" w:unhideWhenUsed="1"/>
+    <w:lsdException w:name="Body Text" w:semiHidden="1" w:unhideWhenUsed="1"/>
+    <w:lsdException w:name="Body Text Indent" w:semiHidden="1" w:unhideWhenUsed="1"/>
+    <w:lsdException w:name="List Continue" w:semiHidden="1" w:unhideWhenUsed="1"/>
+    <w:lsdException w:name="List Continue 2" w:semiHidden="1" w:unhideWhenUsed="1"/>
+    <w:lsdException w:name="List Continue 3" w:semiHidden="1" w:unhideWhenUsed="1"/>
+    <w:lsdException w:name="List Continue 4" w:semiHidden="1" w:unhideWhenUsed="1"/>
+    <w:lsdException w:name="List Continue 5" w:semiHidden="1" w:unhideWhenUsed="1"/>
+    <w:lsdException w:name="Message Header" w:semiHidden="1" w:unhideWhenUsed="1"/>
+    <w:lsdException w:name="Subtitle" w:qFormat="1"/>
+    <w:lsdException w:name="Body Text First Indent 2" w:semiHidden="1" w:unhideWhenUsed="1"/>
+    <w:lsdException w:name="Note Heading" w:semiHidden="1" w:unhideWhenUsed="1"/>
+    <w:lsdException w:name="Body Text 2" w:semiHidden="1" w:unhideWhenUsed="1"/>
+    <w:lsdException w:name="Body Text 3" w:semiHidden="1" w:unhideWhenUsed="1"/>
+    <w:lsdException w:name="Body Text Indent 2" w:semiHidden="1" w:unhideWhenUsed="1"/>
+    <w:lsdException w:name="Body Text Indent 3" w:semiHidden="1" w:unhideWhenUsed="1"/>
+    <w:lsdException w:name="Block Text" w:semiHidden="1" w:unhideWhenUsed="1"/>
+    <w:lsdException w:name="Hyperlink" w:semiHidden="1" w:uiPriority="99" w:unhideWhenUsed="1"/>
+    <w:lsdException w:name="FollowedHyperlink" w:semiHidden="1" w:unhideWhenUsed="1"/>
+    <w:lsdException w:name="Strong" w:qFormat="1"/>
+    <w:lsdException w:name="Emphasis" w:uiPriority="20" w:qFormat="1"/>
+    <w:lsdException w:name="Document Map" w:semiHidden="1" w:unhideWhenUsed="1"/>
+    <w:lsdException w:name="Plain Text" w:semiHidden="1" w:unhideWhenUsed="1"/>
+    <w:lsdException w:name="E-mail Signature" w:semiHidden="1" w:unhideWhenUsed="1"/>
+    <w:lsdException w:name="HTML Top of Form" w:semiHidden="1" w:unhideWhenUsed="1"/>
+    <w:lsdException w:name="HTML Bottom of Form" w:semiHidden="1" w:unhideWhenUsed="1"/>
+    <w:lsdException w:name="Normal (Web)" w:semiHidden="1" w:unhideWhenUsed="1"/>
+    <w:lsdException w:name="HTML Acronym" w:semiHidden="1" w:unhideWhenUsed="1"/>
+    <w:lsdException w:name="HTML Address" w:semiHidden="1" w:unhideWhenUsed="1"/>
+    <w:lsdException w:name="HTML Cite" w:semiHidden="1" w:unhideWhenUsed="1"/>
+    <w:lsdException w:name="HTML Code" w:semiHidden="1" w:uiPriority="99" w:unhideWhenUsed="1"/>
+    <w:lsdException w:name="HTML Definition" w:semiHidden="1" w:unhideWhenUsed="1"/>
+    <w:lsdException w:name="HTML Keyboard" w:semiHidden="1" w:unhideWhenUsed="1"/>
+    <w:lsdException w:name="HTML Preformatted" w:semiHidden="1" w:unhideWhenUsed="1"/>
+    <w:lsdException w:name="HTML Sample" w:semiHidden="1" w:unhideWhenUsed="1"/>
+    <w:lsdException w:name="HTML Typewriter" w:semiHidden="1" w:unhideWhenUsed="1"/>
+    <w:lsdException w:name="HTML Variable" w:semiHidden="1" w:unhideWhenUsed="1"/>
+    <w:lsdException w:name="Normal Table" w:semiHidden="1" w:unhideWhenUsed="1"/>
+    <w:lsdException w:name="annotation subject" w:semiHidden="1" w:unhideWhenUsed="1"/>
+    <w:lsdException w:name="No List" w:semiHidden="1" w:unhideWhenUsed="1"/>
+    <w:lsdException w:name="Outline List 1" w:semiHidden="1" w:unhideWhenUsed="1"/>
+    <w:lsdException w:name="Outline List 2" w:semiHidden="1" w:unhideWhenUsed="1"/>
+    <w:lsdException w:name="Outline List 3" w:semiHidden="1" w:unhideWhenUsed="1"/>
+    <w:lsdException w:name="Table Simple 1" w:semiHidden="1" w:unhideWhenUsed="1"/>
+    <w:lsdException w:name="Table Simple 2" w:semiHidden="1" w:unhideWhenUsed="1"/>
+    <w:lsdException w:name="Table Simple 3" w:semiHidden="1" w:unhideWhenUsed="1"/>
+    <w:lsdException w:name="Table Classic 1" w:semiHidden="1" w:unhideWhenUsed="1"/>
+    <w:lsdException w:name="Table Classic 2" w:semiHidden="1" w:unhideWhenUsed="1"/>
+    <w:lsdException w:name="Table Classic 3" w:semiHidden="1" w:unhideWhenUsed="1"/>
+    <w:lsdException w:name="Table Classic 4" w:semiHidden="1" w:unhideWhenUsed="1"/>
+    <w:lsdException w:name="Table Colorful 1" w:semiHidden="1" w:unhideWhenUsed="1"/>
+    <w:lsdException w:name="Table Colorful 2" w:semiHidden="1" w:unhideWhenUsed="1"/>
+    <w:lsdException w:name="Table Colorful 3" w:semiHidden="1" w:unhideWhenUsed="1"/>
+    <w:lsdException w:name="Table Columns 1" w:semiHidden="1" w:unhideWhenUsed="1"/>
+    <w:lsdException w:name="Table Columns 2" w:semiHidden="1" w:unhideWhenUsed="1"/>
+    <w:lsdException w:name="Table Columns 3" w:semiHidden="1" w:unhideWhenUsed="1"/>
+    <w:lsdException w:name="Table Columns 4" w:semiHidden="1" w:unhideWhenUsed="1"/>
+    <w:lsdException w:name="Table Columns 5" w:semiHidden="1" w:unhideWhenUsed="1"/>
+    <w:lsdException w:name="Table Grid 1" w:semiHidden="1" w:unhideWhenUsed="1"/>
+    <w:lsdException w:name="Table Grid 2" w:semiHidden="1" w:unhideWhenUsed="1"/>
+    <w:lsdException w:name="Table Grid 3" w:semiHidden="1" w:unhideWhenUsed="1"/>
+    <w:lsdException w:name="Table Grid 4" w:semiHidden="1" w:unhideWhenUsed="1"/>
+    <w:lsdException w:name="Table Grid 5" w:semiHidden="1" w:unhideWhenUsed="1"/>
+    <w:lsdException w:name="Table Grid 6" w:semiHidden="1" w:unhideWhenUsed="1"/>
+    <w:lsdException w:name="Table Grid 7" w:semiHidden="1" w:unhideWhenUsed="1"/>
+    <w:lsdException w:name="Table Grid 8" w:semiHidden="1" w:unhideWhenUsed="1"/>
+    <w:lsdException w:name="Table List 1" w:semiHidden="1" w:unhideWhenUsed="1"/>
+    <w:lsdException w:name="Table List 2" w:semiHidden="1" w:unhideWhenUsed="1"/>
+    <w:lsdException w:name="Table List 3" w:semiHidden="1" w:unhideWhenUsed="1"/>
+    <w:lsdException w:name="Table List 4" w:semiHidden="1" w:unhideWhenUsed="1"/>
+    <w:lsdException w:name="Table List 5" w:semiHidden="1" w:unhideWhenUsed="1"/>
+    <w:lsdException w:name="Table List 6" w:semiHidden="1" w:unhideWhenUsed="1"/>
+    <w:lsdException w:name="Table List 7" w:semiHidden="1" w:unhideWhenUsed="1"/>
+    <w:lsdException w:name="Table List 8" w:semiHidden="1" w:unhideWhenUsed="1"/>
+    <w:lsdException w:name="Table 3D effects 1" w:semiHidden="1" w:unhideWhenUsed="1"/>
+    <w:lsdException w:name="Table 3D effects 2" w:semiHidden="1" w:unhideWhenUsed="1"/>
+    <w:lsdException w:name="Table 3D effects 3" w:semiHidden="1" w:unhideWhenUsed="1"/>
+    <w:lsdException w:name="Table Contemporary" w:semiHidden="1" w:unhideWhenUsed="1"/>
+    <w:lsdException w:name="Table Elegant" w:semiHidden="1" w:unhideWhenUsed="1"/>
+    <w:lsdException w:name="Table Professional" w:semiHidden="1" w:unhideWhenUsed="1"/>
+    <w:lsdException w:name="Table Subtle 1" w:semiHidden="1" w:unhideWhenUsed="1"/>
+    <w:lsdException w:name="Table Subtle 2" w:semiHidden="1" w:unhideWhenUsed="1"/>
+    <w:lsdException w:name="Table Web 1" w:semiHidden="1" w:unhideWhenUsed="1"/>
+    <w:lsdException w:name="Table Web 2" w:semiHidden="1" w:unhideWhenUsed="1"/>
+    <w:lsdException w:name="Table Web 3" w:semiHidden="1" w:unhideWhenUsed="1"/>
+    <w:lsdException w:name="Balloon Text" w:semiHidden="1" w:unhideWhenUsed="1"/>
+    <w:lsdException w:name="Table Grid" w:uiPriority="59"/>
+    <w:lsdException w:name="Table Theme" w:semiHidden="1" w:unhideWhenUsed="1"/>
+    <w:lsdException w:name="Placeholder Text" w:semiHidden="1" w:uiPriority="99"/>
+    <w:lsdException w:name="No Spacing" w:uiPriority="1" w:qFormat="1"/>
+    <w:lsdException w:name="Light Shading" w:uiPriority="60"/>
+    <w:lsdException w:name="Light List" w:uiPriority="61"/>
+    <w:lsdException w:name="Light Grid" w:uiPriority="62"/>
+    <w:lsdException w:name="Medium Shading 1" w:uiPriority="63"/>
+    <w:lsdException w:name="Medium Shading 2" w:uiPriority="64"/>
+    <w:lsdException w:name="Medium List 1" w:uiPriority="65"/>
+    <w:lsdException w:name="Medium List 2" w:uiPriority="66"/>
+    <w:lsdException w:name="Medium Grid 1" w:uiPriority="67"/>
+    <w:lsdException w:name="Medium Grid 2" w:uiPriority="68"/>
+    <w:lsdException w:name="Medium Grid 3" w:uiPriority="69"/>
+    <w:lsdException w:name="Dark List" w:uiPriority="70"/>
+    <w:lsdException w:name="Colorful Shading" w:uiPriority="71"/>
+    <w:lsdException w:name="Colorful List" w:uiPriority="72"/>
+    <w:lsdException w:name="Colorful Grid" w:uiPriority="73"/>
+    <w:lsdException w:name="Light Shading Accent 1" w:uiPriority="60"/>
+    <w:lsdException w:name="Light List Accent 1" w:uiPriority="61"/>
+    <w:lsdException w:name="Light Grid Accent 1" w:uiPriority="62"/>
+    <w:lsdException w:name="Medium Shading 1 Accent 1" w:uiPriority="63"/>
+    <w:lsdException w:name="Medium Shading 2 Accent 1" w:uiPriority="64"/>
+    <w:lsdException w:name="Medium List 1 Accent 1" w:uiPriority="65"/>
+    <w:lsdException w:name="Revision" w:semiHidden="1" w:uiPriority="99"/>
+    <w:lsdException w:name="List Paragraph" w:uiPriority="34" w:qFormat="1"/>
+    <w:lsdException w:name="Quote" w:uiPriority="29" w:qFormat="1"/>
+    <w:lsdException w:name="Intense Quote" w:uiPriority="30" w:qFormat="1"/>
+    <w:lsdException w:name="Medium List 2 Accent 1" w:uiPriority="66"/>
+    <w:lsdException w:name="Medium Grid 1 Accent 1" w:uiPriority="67"/>
+    <w:lsdException w:name="Medium Grid 2 Accent 1" w:uiPriority="68"/>
+    <w:lsdException w:name="Medium Grid 3 Accent 1" w:uiPriority="69"/>
+    <w:lsdException w:name="Dark List Accent 1" w:uiPriority="70"/>
+    <w:lsdException w:name="Colorful Shading Accent 1" w:uiPriority="71"/>
+    <w:lsdException w:name="Colorful List Accent 1" w:uiPriority="72"/>
+    <w:lsdException w:name="Colorful Grid Accent 1" w:uiPriority="73"/>
+    <w:lsdException w:name="Light Shading Accent 2" w:uiPriority="60"/>
+    <w:lsdException w:name="Light List Accent 2" w:uiPriority="61"/>
+    <w:lsdException w:name="Light Grid Accent 2" w:uiPriority="62"/>
+    <w:lsdException w:name="Medium Shading 1 Accent 2" w:uiPriority="63"/>
+    <w:lsdException w:name="Medium Shading 2 Accent 2" w:uiPriority="64"/>
+    <w:lsdException w:name="Medium List 1 Accent 2" w:uiPriority="65"/>
+    <w:lsdException w:name="Medium List 2 Accent 2" w:uiPriority="66"/>
+    <w:lsdException w:name="Medium Grid 1 Accent 2" w:uiPriority="67"/>
+    <w:lsdException w:name="Medium Grid 2 Accent 2" w:uiPriority="68"/>
+    <w:lsdException w:name="Medium Grid 3 Accent 2" w:uiPriority="69"/>
+    <w:lsdException w:name="Dark List Accent 2" w:uiPriority="70"/>
+    <w:lsdException w:name="Colorful Shading Accent 2" w:uiPriority="71"/>
+    <w:lsdException w:name="Colorful List Accent 2" w:uiPriority="72"/>
+    <w:lsdException w:name="Colorful Grid Accent 2" w:uiPriority="73"/>
+    <w:lsdException w:name="Light Shading Accent 3" w:uiPriority="60"/>
+    <w:lsdException w:name="Light List Accent 3" w:uiPriority="61"/>
+    <w:lsdException w:name="Light Grid Accent 3" w:uiPriority="62"/>
+    <w:lsdException w:name="Medium Shading 1 Accent 3" w:uiPriority="63"/>
+    <w:lsdException w:name="Medium Shading 2 Accent 3" w:uiPriority="64"/>
+    <w:lsdException w:name="Medium List 1 Accent 3" w:uiPriority="65"/>
+    <w:lsdException w:name="Medium List 2 Accent 3" w:uiPriority="66"/>
+    <w:lsdException w:name="Medium Grid 1 Accent 3" w:uiPriority="67"/>
+    <w:lsdException w:name="Medium Grid 2 Accent 3" w:uiPriority="68"/>
+    <w:lsdException w:name="Medium Grid 3 Accent 3" w:uiPriority="69"/>
+    <w:lsdException w:name="Dark List Accent 3" w:uiPriority="70"/>
+    <w:lsdException w:name="Colorful Shading Accent 3" w:uiPriority="71"/>
+    <w:lsdException w:name="Colorful List Accent 3" w:uiPriority="72"/>
+    <w:lsdException w:name="Colorful Grid Accent 3" w:uiPriority="73"/>
+    <w:lsdException w:name="Light Shading Accent 4" w:uiPriority="60"/>
+    <w:lsdException w:name="Light List Accent 4" w:uiPriority="61"/>
+    <w:lsdException w:name="Light Grid Accent 4" w:uiPriority="62"/>
+    <w:lsdException w:name="Medium Shading 1 Accent 4" w:uiPriority="63"/>
+    <w:lsdException w:name="Medium Shading 2 Accent 4" w:uiPriority="64"/>
+    <w:lsdException w:name="Medium List 1 Accent 4" w:uiPriority="65"/>
+    <w:lsdException w:name="Medium List 2 Accent 4" w:uiPriority="66"/>
+    <w:lsdException w:name="Medium Grid 1 Accent 4" w:uiPriority="67"/>
+    <w:lsdException w:name="Medium Grid 2 Accent 4" w:uiPriority="68"/>
+    <w:lsdException w:name="Medium Grid 3 Accent 4" w:uiPriority="69"/>
+    <w:lsdException w:name="Dark List Accent 4" w:uiPriority="70"/>
+    <w:lsdException w:name="Colorful Shading Accent 4" w:uiPriority="71"/>
+    <w:lsdException w:name="Colorful List Accent 4" w:uiPriority="72"/>
+    <w:lsdException w:name="Colorful Grid Accent 4" w:uiPriority="73"/>
+    <w:lsdException w:name="Light Shading Accent 5" w:uiPriority="60"/>
+    <w:lsdException w:name="Light List Accent 5" w:uiPriority="61"/>
+    <w:lsdException w:name="Light Grid Accent 5" w:uiPriority="62"/>
+    <w:lsdException w:name="Medium Shading 1 Accent 5" w:uiPriority="63"/>
+    <w:lsdException w:name="Medium Shading 2 Accent 5" w:uiPriority="64"/>
+    <w:lsdException w:name="Medium List 1 Accent 5" w:uiPriority="65"/>
+    <w:lsdException w:name="Medium List 2 Accent 5" w:uiPriority="66"/>
+    <w:lsdException w:name="Medium Grid 1 Accent 5" w:uiPriority="67"/>
+    <w:lsdException w:name="Medium Grid 2 Accent 5" w:uiPriority="68"/>
+    <w:lsdException w:name="Medium Grid 3 Accent 5" w:uiPriority="69"/>
+    <w:lsdException w:name="Dark List Accent 5" w:uiPriority="70"/>
+    <w:lsdException w:name="Colorful Shading Accent 5" w:uiPriority="71"/>
+    <w:lsdException w:name="Colorful List Accent 5" w:uiPriority="72"/>
+    <w:lsdException w:name="Colorful Grid Accent 5" w:uiPriority="73"/>
+    <w:lsdException w:name="Light Shading Accent 6" w:uiPriority="60"/>
+    <w:lsdException w:name="Light List Accent 6" w:uiPriority="61"/>
+    <w:lsdException w:name="Light Grid Accent 6" w:uiPriority="62"/>
+    <w:lsdException w:name="Medium Shading 1 Accent 6" w:uiPriority="63"/>
+    <w:lsdException w:name="Medium Shading 2 Accent 6" w:uiPriority="64"/>
+    <w:lsdException w:name="Medium List 1 Accent 6" w:uiPriority="65"/>
+    <w:lsdException w:name="Medium List 2 Accent 6" w:uiPriority="66"/>
+    <w:lsdException w:name="Medium Grid 1 Accent 6" w:uiPriority="67"/>
+    <w:lsdException w:name="Medium Grid 2 Accent 6" w:uiPriority="68"/>
+    <w:lsdException w:name="Medium Grid 3 Accent 6" w:uiPriority="69"/>
+    <w:lsdException w:name="Dark List Accent 6" w:uiPriority="70"/>
+    <w:lsdException w:name="Colorful Shading Accent 6" w:uiPriority="71"/>
+    <w:lsdException w:name="Colorful List Accent 6" w:uiPriority="72"/>
+    <w:lsdException w:name="Colorful Grid Accent 6" w:uiPriority="73"/>
+    <w:lsdException w:name="Subtle Emphasis" w:uiPriority="19" w:qFormat="1"/>
+    <w:lsdException w:name="Intense Emphasis" w:uiPriority="21" w:qFormat="1"/>
+    <w:lsdException w:name="Subtle Reference" w:uiPriority="31" w:qFormat="1"/>
+    <w:lsdException w:name="Intense Reference" w:uiPriority="32" w:qFormat="1"/>
+    <w:lsdException w:name="Book Title" w:uiPriority="33" w:qFormat="1"/>
+    <w:lsdException w:name="Bibliography" w:semiHidden="1" w:uiPriority="37" w:unhideWhenUsed="1"/>
+    <w:lsdException w:name="TOC Heading" w:semiHidden="1" w:uiPriority="39" w:unhideWhenUsed="1" w:qFormat="1"/>
+    <w:lsdException w:name="Plain Table 1" w:uiPriority="41"/>
+    <w:lsdException w:name="Plain Table 2" w:uiPriority="42"/>
+    <w:lsdException w:name="Plain Table 3" w:uiPriority="43"/>
+    <w:lsdException w:name="Plain Table 4" w:uiPriority="44"/>
+    <w:lsdException w:name="Plain Table 5" w:uiPriority="45"/>
+    <w:lsdException w:name="Grid Table Light" w:uiPriority="40"/>
+    <w:lsdException w:name="Grid Table 1 Light" w:uiPriority="46"/>
+    <w:lsdException w:name="Grid Table 2" w:uiPriority="47"/>
+    <w:lsdException w:name="Grid Table 3" w:uiPriority="48"/>
+    <w:lsdException w:name="Grid Table 4" w:uiPriority="49"/>
+    <w:lsdException w:name="Grid Table 5 Dark" w:uiPriority="50"/>
+    <w:lsdException w:name="Grid Table 6 Colorful" w:uiPriority="51"/>
+    <w:lsdException w:name="Grid Table 7 Colorful" w:uiPriority="52"/>
+    <w:lsdException w:name="Grid Table 1 Light Accent 1" w:uiPriority="46"/>
+    <w:lsdException w:name="Grid Table 2 Accent 1" w:uiPriority="47"/>
+    <w:lsdException w:name="Grid Table 3 Accent 1" w:uiPriority="48"/>
+    <w:lsdException w:name="Grid Table 4 Accent 1" w:uiPriority="49"/>
+    <w:lsdException w:name="Grid Table 5 Dark Accent 1" w:uiPriority="50"/>
+    <w:lsdException w:name="Grid Table 6 Colorful Accent 1" w:uiPriority="51"/>
+    <w:lsdException w:name="Grid Table 7 Colorful Accent 1" w:uiPriority="52"/>
+    <w:lsdException w:name="Grid Table 1 Light Accent 2" w:uiPriority="46"/>
+    <w:lsdException w:name="Grid Table 2 Accent 2" w:uiPriority="47"/>
+    <w:lsdException w:name="Grid Table 3 Accent 2" w:uiPriority="48"/>
+    <w:lsdException w:name="Grid Table 4 Accent 2" w:uiPriority="49"/>
+    <w:lsdException w:name="Grid Table 5 Dark Accent 2" w:uiPriority="50"/>
+    <w:lsdException w:name="Grid Table 6 Colorful Accent 2" w:uiPriority="51"/>
+    <w:lsdException w:name="Grid Table 7 Colorful Accent 2" w:uiPriority="52"/>
+    <w:lsdException w:name="Grid Table 1 Light Accent 3" w:uiPriority="46"/>
+    <w:lsdException w:name="Grid Table 2 Accent 3" w:uiPriority="47"/>
+    <w:lsdException w:name="Grid Table 3 Accent 3" w:uiPriority="48"/>
+    <w:lsdException w:name="Grid Table 4 Accent 3" w:uiPriority="49"/>
+    <w:lsdException w:name="Grid Table 5 Dark Accent 3" w:uiPriority="50"/>
+    <w:lsdException w:name="Grid Table 6 Colorful Accent 3" w:uiPriority="51"/>
+    <w:lsdException w:name="Grid Table 7 Colorful Accent 3" w:uiPriority="52"/>
+    <w:lsdException w:name="Grid Table 1 Light Accent 4" w:uiPriority="46"/>
+    <w:lsdException w:name="Grid Table 2 Accent 4" w:uiPriority="47"/>
+    <w:lsdException w:name="Grid Table 3 Accent 4" w:uiPriority="48"/>
+    <w:lsdException w:name="Grid Table 4 Accent 4" w:uiPriority="49"/>
+    <w:lsdException w:name="Grid Table 5 Dark Accent 4" w:uiPriority="50"/>
+    <w:lsdException w:name="Grid Table 6 Colorful Accent 4" w:uiPriority="51"/>
+    <w:lsdException w:name="Grid Table 7 Colorful Accent 4" w:uiPriority="52"/>
+    <w:lsdException w:name="Grid Table 1 Light Accent 5" w:uiPriority="46"/>
+    <w:lsdException w:name="Grid Table 2 Accent 5" w:uiPriority="47"/>
+    <w:lsdException w:name="Grid Table 3 Accent 5" w:uiPriority="48"/>
+    <w:lsdException w:name="Grid Table 4 Accent 5" w:uiPriority="49"/>
+    <w:lsdException w:name="Grid Table 5 Dark Accent 5" w:uiPriority="50"/>
+    <w:lsdException w:name="Grid Table 6 Colorful Accent 5" w:uiPriority="51"/>
+    <w:lsdException w:name="Grid Table 7 Colorful Accent 5" w:uiPriority="52"/>
+    <w:lsdException w:name="Grid Table 1 Light Accent 6" w:uiPriority="46"/>
+    <w:lsdException w:name="Grid Table 2 Accent 6" w:uiPriority="47"/>
+    <w:lsdException w:name="Grid Table 3 Accent 6" w:uiPriority="48"/>
+    <w:lsdException w:name="Grid Table 4 Accent 6" w:uiPriority="49"/>
+    <w:lsdException w:name="Grid Table 5 Dark Accent 6" w:uiPriority="50"/>
+    <w:lsdException w:name="Grid Table 6 Colorful Accent 6" w:uiPriority="51"/>
+    <w:lsdException w:name="Grid Table 7 Colorful Accent 6" w:uiPriority="52"/>
+    <w:lsdException w:name="List Table 1 Light" w:uiPriority="46"/>
+    <w:lsdException w:name="List Table 2" w:uiPriority="47"/>
+    <w:lsdException w:name="List Table 3" w:uiPriority="48"/>
+    <w:lsdException w:name="List Table 4" w:uiPriority="49"/>
+    <w:lsdException w:name="List Table 5 Dark" w:uiPriority="50"/>
+    <w:lsdException w:name="List Table 6 Colorful" w:uiPriority="51"/>
+    <w:lsdException w:name="List Table 7 Colorful" w:uiPriority="52"/>
+    <w:lsdException w:name="List Table 1 Light Accent 1" w:uiPriority="46"/>
+    <w:lsdException w:name="List Table 2 Accent 1" w:uiPriority="47"/>
+    <w:lsdException w:name="List Table 3 Accent 1" w:uiPriority="48"/>
+    <w:lsdException w:name="List Table 4 Accent 1" w:uiPriority="49"/>
+    <w:lsdException w:name="List Table 5 Dark Accent 1" w:uiPriority="50"/>
+    <w:lsdException w:name="List Table 6 Colorful Accent 1" w:uiPriority="51"/>
+    <w:lsdException w:name="List Table 7 Colorful Accent 1" w:uiPriority="52"/>
+    <w:lsdException w:name="List Table 1 Light Accent 2" w:uiPriority="46"/>
+    <w:lsdException w:name="List Table 2 Accent 2" w:uiPriority="47"/>
+    <w:lsdException w:name="List Table 3 Accent 2" w:uiPriority="48"/>
+    <w:lsdException w:name="List Table 4 Accent 2" w:uiPriority="49"/>
+    <w:lsdException w:name="List Table 5 Dark Accent 2" w:uiPriority="50"/>
+    <w:lsdException w:name="List Table 6 Colorful Accent 2" w:uiPriority="51"/>
+    <w:lsdException w:name="List Table 7 Colorful Accent 2" w:uiPriority="52"/>
+    <w:lsdException w:name="List Table 1 Light Accent 3" w:uiPriority="46"/>
+    <w:lsdException w:name="List Table 2 Accent 3" w:uiPriority="47"/>
+    <w:lsdException w:name="List Table 3 Accent 3" w:uiPriority="48"/>
+    <w:lsdException w:name="List Table 4 Accent 3" w:uiPriority="49"/>
+    <w:lsdException w:name="List Table 5 Dark Accent 3" w:uiPriority="50"/>
+    <w:lsdException w:name="List Table 6 Colorful Accent 3" w:uiPriority="51"/>
+    <w:lsdException w:name="List Table 7 Colorful Accent 3" w:uiPriority="52"/>
+    <w:lsdException w:name="List Table 1 Light Accent 4" w:uiPriority="46"/>
+    <w:lsdException w:name="List Table 2 Accent 4" w:uiPriority="47"/>
+    <w:lsdException w:name="List Table 3 Accent 4" w:uiPriority="48"/>
+    <w:lsdException w:name="List Table 4 Accent 4" w:uiPriority="49"/>
+    <w:lsdException w:name="List Table 5 Dark Accent 4" w:uiPriority="50"/>
+    <w:lsdException w:name="List Table 6 Colorful Accent 4" w:uiPriority="51"/>
+    <w:lsdException w:name="List Table 7 Colorful Accent 4" w:uiPriority="52"/>
+    <w:lsdException w:name="List Table 1 Light Accent 5" w:uiPriority="46"/>
+    <w:lsdException w:name="List Table 2 Accent 5" w:uiPriority="47"/>
+    <w:lsdException w:name="List Table 3 Accent 5" w:uiPriority="48"/>
+    <w:lsdException w:name="List Table 4 Accent 5" w:uiPriority="49"/>
+    <w:lsdException w:name="List Table 5 Dark Accent 5" w:uiPriority="50"/>
+    <w:lsdException w:name="List Table 6 Colorful Accent 5" w:uiPriority="51"/>
+    <w:lsdException w:name="List Table 7 Colorful Accent 5" w:uiPriority="52"/>
+    <w:lsdException w:name="List Table 1 Light Accent 6" w:uiPriority="46"/>
+    <w:lsdException w:name="List Table 2 Accent 6" w:uiPriority="47"/>
+    <w:lsdException w:name="List Table 3 Accent 6" w:uiPriority="48"/>
+    <w:lsdException w:name="List Table 4 Accent 6" w:uiPriority="49"/>
+    <w:lsdException w:name="List Table 5 Dark Accent 6" w:uiPriority="50"/>
+    <w:lsdException w:name="List Table 6 Colorful Accent 6" w:uiPriority="51"/>
+    <w:lsdException w:name="List Table 7 Colorful Accent 6" w:uiPriority="52"/>
   </w:latentStyles>
   <w:style w:type="paragraph" w:default="1" w:styleId="Normal">
     <w:name w:val="Normal"/>
@@ -7077,899 +7141,6 @@
 </w:styles>
 </file>
 
-<file path=word/stylesWithEffects.xml><?xml version="1.0" encoding="utf-8"?>
-<w:styles xmlns:wpc="http://schemas.microsoft.com/office/word/2010/wordprocessingCanvas" xmlns:mc="http://schemas.openxmlformats.org/markup-compatibility/2006" xmlns:o="urn:schemas-microsoft-com:office:office" xmlns:r="http://schemas.openxmlformats.org/officeDocument/2006/relationships" xmlns:m="http://schemas.openxmlformats.org/officeDocument/2006/math" xmlns:v="urn:schemas-microsoft-com:vml" xmlns:wp14="http://schemas.microsoft.com/office/word/2010/wordprocessingDrawing" xmlns:wp="http://schemas.openxmlformats.org/drawingml/2006/wordprocessingDrawing" xmlns:w10="urn:schemas-microsoft-com:office:word" xmlns:w="http://schemas.openxmlformats.org/wordprocessingml/2006/main" xmlns:w14="http://schemas.microsoft.com/office/word/2010/wordml" xmlns:wpg="http://schemas.microsoft.com/office/word/2010/wordprocessingGroup" xmlns:wpi="http://schemas.microsoft.com/office/word/2010/wordprocessingInk" xmlns:wne="http://schemas.microsoft.com/office/word/2006/wordml" xmlns:wps="http://schemas.microsoft.com/office/word/2010/wordprocessingShape" mc:Ignorable="w14 wp14">
-  <w:docDefaults>
-    <w:rPrDefault>
-      <w:rPr>
-        <w:rFonts w:ascii="Times New Roman" w:eastAsia="SimSun" w:hAnsi="Times New Roman" w:cs="Times New Roman"/>
-        <w:lang w:val="en-US" w:eastAsia="en-US" w:bidi="ar-SA"/>
-      </w:rPr>
-    </w:rPrDefault>
-    <w:pPrDefault/>
-  </w:docDefaults>
-  <w:latentStyles w:defLockedState="0" w:defUIPriority="0" w:defSemiHidden="1" w:defUnhideWhenUsed="1" w:defQFormat="0" w:count="267">
-    <w:lsdException w:name="Normal" w:semiHidden="0" w:unhideWhenUsed="0" w:qFormat="1"/>
-    <w:lsdException w:name="heading 1" w:semiHidden="0" w:unhideWhenUsed="0" w:qFormat="1"/>
-    <w:lsdException w:name="heading 2" w:semiHidden="0" w:unhideWhenUsed="0" w:qFormat="1"/>
-    <w:lsdException w:name="heading 3" w:semiHidden="0" w:unhideWhenUsed="0" w:qFormat="1"/>
-    <w:lsdException w:name="heading 4" w:qFormat="1"/>
-    <w:lsdException w:name="heading 5" w:qFormat="1"/>
-    <w:lsdException w:name="heading 6" w:qFormat="1"/>
-    <w:lsdException w:name="heading 7" w:qFormat="1"/>
-    <w:lsdException w:name="heading 8" w:qFormat="1"/>
-    <w:lsdException w:name="heading 9" w:qFormat="1"/>
-    <w:lsdException w:name="caption" w:qFormat="1"/>
-    <w:lsdException w:name="List Number" w:semiHidden="0" w:unhideWhenUsed="0"/>
-    <w:lsdException w:name="List 4" w:semiHidden="0" w:unhideWhenUsed="0"/>
-    <w:lsdException w:name="List 5" w:semiHidden="0" w:unhideWhenUsed="0"/>
-    <w:lsdException w:name="Title" w:semiHidden="0" w:unhideWhenUsed="0" w:qFormat="1"/>
-    <w:lsdException w:name="Subtitle" w:semiHidden="0" w:unhideWhenUsed="0" w:qFormat="1"/>
-    <w:lsdException w:name="Salutation" w:semiHidden="0" w:unhideWhenUsed="0"/>
-    <w:lsdException w:name="Date" w:semiHidden="0" w:unhideWhenUsed="0"/>
-    <w:lsdException w:name="Body Text First Indent" w:semiHidden="0" w:unhideWhenUsed="0"/>
-    <w:lsdException w:name="Hyperlink" w:uiPriority="99"/>
-    <w:lsdException w:name="Strong" w:semiHidden="0" w:unhideWhenUsed="0" w:qFormat="1"/>
-    <w:lsdException w:name="Emphasis" w:semiHidden="0" w:uiPriority="20" w:unhideWhenUsed="0" w:qFormat="1"/>
-    <w:lsdException w:name="HTML Code" w:uiPriority="99"/>
-    <w:lsdException w:name="Table Grid" w:semiHidden="0" w:uiPriority="59" w:unhideWhenUsed="0"/>
-    <w:lsdException w:name="Placeholder Text" w:uiPriority="99" w:unhideWhenUsed="0"/>
-    <w:lsdException w:name="No Spacing" w:semiHidden="0" w:uiPriority="1" w:unhideWhenUsed="0" w:qFormat="1"/>
-    <w:lsdException w:name="Light Shading" w:semiHidden="0" w:uiPriority="60" w:unhideWhenUsed="0"/>
-    <w:lsdException w:name="Light List" w:semiHidden="0" w:uiPriority="61" w:unhideWhenUsed="0"/>
-    <w:lsdException w:name="Light Grid" w:semiHidden="0" w:uiPriority="62" w:unhideWhenUsed="0"/>
-    <w:lsdException w:name="Medium Shading 1" w:semiHidden="0" w:uiPriority="63" w:unhideWhenUsed="0"/>
-    <w:lsdException w:name="Medium Shading 2" w:semiHidden="0" w:uiPriority="64" w:unhideWhenUsed="0"/>
-    <w:lsdException w:name="Medium List 1" w:semiHidden="0" w:uiPriority="65" w:unhideWhenUsed="0"/>
-    <w:lsdException w:name="Medium List 2" w:semiHidden="0" w:uiPriority="66" w:unhideWhenUsed="0"/>
-    <w:lsdException w:name="Medium Grid 1" w:semiHidden="0" w:uiPriority="67" w:unhideWhenUsed="0"/>
-    <w:lsdException w:name="Medium Grid 2" w:semiHidden="0" w:uiPriority="68" w:unhideWhenUsed="0"/>
-    <w:lsdException w:name="Medium Grid 3" w:semiHidden="0" w:uiPriority="69" w:unhideWhenUsed="0"/>
-    <w:lsdException w:name="Dark List" w:semiHidden="0" w:uiPriority="70" w:unhideWhenUsed="0"/>
-    <w:lsdException w:name="Colorful Shading" w:semiHidden="0" w:uiPriority="71" w:unhideWhenUsed="0"/>
-    <w:lsdException w:name="Colorful List" w:semiHidden="0" w:uiPriority="72" w:unhideWhenUsed="0"/>
-    <w:lsdException w:name="Colorful Grid" w:semiHidden="0" w:uiPriority="73" w:unhideWhenUsed="0"/>
-    <w:lsdException w:name="Light Shading Accent 1" w:semiHidden="0" w:uiPriority="60" w:unhideWhenUsed="0"/>
-    <w:lsdException w:name="Light List Accent 1" w:semiHidden="0" w:uiPriority="61" w:unhideWhenUsed="0"/>
-    <w:lsdException w:name="Light Grid Accent 1" w:semiHidden="0" w:uiPriority="62" w:unhideWhenUsed="0"/>
-    <w:lsdException w:name="Medium Shading 1 Accent 1" w:semiHidden="0" w:uiPriority="63" w:unhideWhenUsed="0"/>
-    <w:lsdException w:name="Medium Shading 2 Accent 1" w:semiHidden="0" w:uiPriority="64" w:unhideWhenUsed="0"/>
-    <w:lsdException w:name="Medium List 1 Accent 1" w:semiHidden="0" w:uiPriority="65" w:unhideWhenUsed="0"/>
-    <w:lsdException w:name="Revision" w:uiPriority="99" w:unhideWhenUsed="0"/>
-    <w:lsdException w:name="List Paragraph" w:semiHidden="0" w:uiPriority="34" w:unhideWhenUsed="0" w:qFormat="1"/>
-    <w:lsdException w:name="Quote" w:semiHidden="0" w:uiPriority="29" w:unhideWhenUsed="0" w:qFormat="1"/>
-    <w:lsdException w:name="Intense Quote" w:semiHidden="0" w:uiPriority="30" w:unhideWhenUsed="0" w:qFormat="1"/>
-    <w:lsdException w:name="Medium List 2 Accent 1" w:semiHidden="0" w:uiPriority="66" w:unhideWhenUsed="0"/>
-    <w:lsdException w:name="Medium Grid 1 Accent 1" w:semiHidden="0" w:uiPriority="67" w:unhideWhenUsed="0"/>
-    <w:lsdException w:name="Medium Grid 2 Accent 1" w:semiHidden="0" w:uiPriority="68" w:unhideWhenUsed="0"/>
-    <w:lsdException w:name="Medium Grid 3 Accent 1" w:semiHidden="0" w:uiPriority="69" w:unhideWhenUsed="0"/>
-    <w:lsdException w:name="Dark List Accent 1" w:semiHidden="0" w:uiPriority="70" w:unhideWhenUsed="0"/>
-    <w:lsdException w:name="Colorful Shading Accent 1" w:semiHidden="0" w:uiPriority="71" w:unhideWhenUsed="0"/>
-    <w:lsdException w:name="Colorful List Accent 1" w:semiHidden="0" w:uiPriority="72" w:unhideWhenUsed="0"/>
-    <w:lsdException w:name="Colorful Grid Accent 1" w:semiHidden="0" w:uiPriority="73" w:unhideWhenUsed="0"/>
-    <w:lsdException w:name="Light Shading Accent 2" w:semiHidden="0" w:uiPriority="60" w:unhideWhenUsed="0"/>
-    <w:lsdException w:name="Light List Accent 2" w:semiHidden="0" w:uiPriority="61" w:unhideWhenUsed="0"/>
-    <w:lsdException w:name="Light Grid Accent 2" w:semiHidden="0" w:uiPriority="62" w:unhideWhenUsed="0"/>
-    <w:lsdException w:name="Medium Shading 1 Accent 2" w:semiHidden="0" w:uiPriority="63" w:unhideWhenUsed="0"/>
-    <w:lsdException w:name="Medium Shading 2 Accent 2" w:semiHidden="0" w:uiPriority="64" w:unhideWhenUsed="0"/>
-    <w:lsdException w:name="Medium List 1 Accent 2" w:semiHidden="0" w:uiPriority="65" w:unhideWhenUsed="0"/>
-    <w:lsdException w:name="Medium List 2 Accent 2" w:semiHidden="0" w:uiPriority="66" w:unhideWhenUsed="0"/>
-    <w:lsdException w:name="Medium Grid 1 Accent 2" w:semiHidden="0" w:uiPriority="67" w:unhideWhenUsed="0"/>
-    <w:lsdException w:name="Medium Grid 2 Accent 2" w:semiHidden="0" w:uiPriority="68" w:unhideWhenUsed="0"/>
-    <w:lsdException w:name="Medium Grid 3 Accent 2" w:semiHidden="0" w:uiPriority="69" w:unhideWhenUsed="0"/>
-    <w:lsdException w:name="Dark List Accent 2" w:semiHidden="0" w:uiPriority="70" w:unhideWhenUsed="0"/>
-    <w:lsdException w:name="Colorful Shading Accent 2" w:semiHidden="0" w:uiPriority="71" w:unhideWhenUsed="0"/>
-    <w:lsdException w:name="Colorful List Accent 2" w:semiHidden="0" w:uiPriority="72" w:unhideWhenUsed="0"/>
-    <w:lsdException w:name="Colorful Grid Accent 2" w:semiHidden="0" w:uiPriority="73" w:unhideWhenUsed="0"/>
-    <w:lsdException w:name="Light Shading Accent 3" w:semiHidden="0" w:uiPriority="60" w:unhideWhenUsed="0"/>
-    <w:lsdException w:name="Light List Accent 3" w:semiHidden="0" w:uiPriority="61" w:unhideWhenUsed="0"/>
-    <w:lsdException w:name="Light Grid Accent 3" w:semiHidden="0" w:uiPriority="62" w:unhideWhenUsed="0"/>
-    <w:lsdException w:name="Medium Shading 1 Accent 3" w:semiHidden="0" w:uiPriority="63" w:unhideWhenUsed="0"/>
-    <w:lsdException w:name="Medium Shading 2 Accent 3" w:semiHidden="0" w:uiPriority="64" w:unhideWhenUsed="0"/>
-    <w:lsdException w:name="Medium List 1 Accent 3" w:semiHidden="0" w:uiPriority="65" w:unhideWhenUsed="0"/>
-    <w:lsdException w:name="Medium List 2 Accent 3" w:semiHidden="0" w:uiPriority="66" w:unhideWhenUsed="0"/>
-    <w:lsdException w:name="Medium Grid 1 Accent 3" w:semiHidden="0" w:uiPriority="67" w:unhideWhenUsed="0"/>
-    <w:lsdException w:name="Medium Grid 2 Accent 3" w:semiHidden="0" w:uiPriority="68" w:unhideWhenUsed="0"/>
-    <w:lsdException w:name="Medium Grid 3 Accent 3" w:semiHidden="0" w:uiPriority="69" w:unhideWhenUsed="0"/>
-    <w:lsdException w:name="Dark List Accent 3" w:semiHidden="0" w:uiPriority="70" w:unhideWhenUsed="0"/>
-    <w:lsdException w:name="Colorful Shading Accent 3" w:semiHidden="0" w:uiPriority="71" w:unhideWhenUsed="0"/>
-    <w:lsdException w:name="Colorful List Accent 3" w:semiHidden="0" w:uiPriority="72" w:unhideWhenUsed="0"/>
-    <w:lsdException w:name="Colorful Grid Accent 3" w:semiHidden="0" w:uiPriority="73" w:unhideWhenUsed="0"/>
-    <w:lsdException w:name="Light Shading Accent 4" w:semiHidden="0" w:uiPriority="60" w:unhideWhenUsed="0"/>
-    <w:lsdException w:name="Light List Accent 4" w:semiHidden="0" w:uiPriority="61" w:unhideWhenUsed="0"/>
-    <w:lsdException w:name="Light Grid Accent 4" w:semiHidden="0" w:uiPriority="62" w:unhideWhenUsed="0"/>
-    <w:lsdException w:name="Medium Shading 1 Accent 4" w:semiHidden="0" w:uiPriority="63" w:unhideWhenUsed="0"/>
-    <w:lsdException w:name="Medium Shading 2 Accent 4" w:semiHidden="0" w:uiPriority="64" w:unhideWhenUsed="0"/>
-    <w:lsdException w:name="Medium List 1 Accent 4" w:semiHidden="0" w:uiPriority="65" w:unhideWhenUsed="0"/>
-    <w:lsdException w:name="Medium List 2 Accent 4" w:semiHidden="0" w:uiPriority="66" w:unhideWhenUsed="0"/>
-    <w:lsdException w:name="Medium Grid 1 Accent 4" w:semiHidden="0" w:uiPriority="67" w:unhideWhenUsed="0"/>
-    <w:lsdException w:name="Medium Grid 2 Accent 4" w:semiHidden="0" w:uiPriority="68" w:unhideWhenUsed="0"/>
-    <w:lsdException w:name="Medium Grid 3 Accent 4" w:semiHidden="0" w:uiPriority="69" w:unhideWhenUsed="0"/>
-    <w:lsdException w:name="Dark List Accent 4" w:semiHidden="0" w:uiPriority="70" w:unhideWhenUsed="0"/>
-    <w:lsdException w:name="Colorful Shading Accent 4" w:semiHidden="0" w:uiPriority="71" w:unhideWhenUsed="0"/>
-    <w:lsdException w:name="Colorful List Accent 4" w:semiHidden="0" w:uiPriority="72" w:unhideWhenUsed="0"/>
-    <w:lsdException w:name="Colorful Grid Accent 4" w:semiHidden="0" w:uiPriority="73" w:unhideWhenUsed="0"/>
-    <w:lsdException w:name="Light Shading Accent 5" w:semiHidden="0" w:uiPriority="60" w:unhideWhenUsed="0"/>
-    <w:lsdException w:name="Light List Accent 5" w:semiHidden="0" w:uiPriority="61" w:unhideWhenUsed="0"/>
-    <w:lsdException w:name="Light Grid Accent 5" w:semiHidden="0" w:uiPriority="62" w:unhideWhenUsed="0"/>
-    <w:lsdException w:name="Medium Shading 1 Accent 5" w:semiHidden="0" w:uiPriority="63" w:unhideWhenUsed="0"/>
-    <w:lsdException w:name="Medium Shading 2 Accent 5" w:semiHidden="0" w:uiPriority="64" w:unhideWhenUsed="0"/>
-    <w:lsdException w:name="Medium List 1 Accent 5" w:semiHidden="0" w:uiPriority="65" w:unhideWhenUsed="0"/>
-    <w:lsdException w:name="Medium List 2 Accent 5" w:semiHidden="0" w:uiPriority="66" w:unhideWhenUsed="0"/>
-    <w:lsdException w:name="Medium Grid 1 Accent 5" w:semiHidden="0" w:uiPriority="67" w:unhideWhenUsed="0"/>
-    <w:lsdException w:name="Medium Grid 2 Accent 5" w:semiHidden="0" w:uiPriority="68" w:unhideWhenUsed="0"/>
-    <w:lsdException w:name="Medium Grid 3 Accent 5" w:semiHidden="0" w:uiPriority="69" w:unhideWhenUsed="0"/>
-    <w:lsdException w:name="Dark List Accent 5" w:semiHidden="0" w:uiPriority="70" w:unhideWhenUsed="0"/>
-    <w:lsdException w:name="Colorful Shading Accent 5" w:semiHidden="0" w:uiPriority="71" w:unhideWhenUsed="0"/>
-    <w:lsdException w:name="Colorful List Accent 5" w:semiHidden="0" w:uiPriority="72" w:unhideWhenUsed="0"/>
-    <w:lsdException w:name="Colorful Grid Accent 5" w:semiHidden="0" w:uiPriority="73" w:unhideWhenUsed="0"/>
-    <w:lsdException w:name="Light Shading Accent 6" w:semiHidden="0" w:uiPriority="60" w:unhideWhenUsed="0"/>
-    <w:lsdException w:name="Light List Accent 6" w:semiHidden="0" w:uiPriority="61" w:unhideWhenUsed="0"/>
-    <w:lsdException w:name="Light Grid Accent 6" w:semiHidden="0" w:uiPriority="62" w:unhideWhenUsed="0"/>
-    <w:lsdException w:name="Medium Shading 1 Accent 6" w:semiHidden="0" w:uiPriority="63" w:unhideWhenUsed="0"/>
-    <w:lsdException w:name="Medium Shading 2 Accent 6" w:semiHidden="0" w:uiPriority="64" w:unhideWhenUsed="0"/>
-    <w:lsdException w:name="Medium List 1 Accent 6" w:semiHidden="0" w:uiPriority="65" w:unhideWhenUsed="0"/>
-    <w:lsdException w:name="Medium List 2 Accent 6" w:semiHidden="0" w:uiPriority="66" w:unhideWhenUsed="0"/>
-    <w:lsdException w:name="Medium Grid 1 Accent 6" w:semiHidden="0" w:uiPriority="67" w:unhideWhenUsed="0"/>
-    <w:lsdException w:name="Medium Grid 2 Accent 6" w:semiHidden="0" w:uiPriority="68" w:unhideWhenUsed="0"/>
-    <w:lsdException w:name="Medium Grid 3 Accent 6" w:semiHidden="0" w:uiPriority="69" w:unhideWhenUsed="0"/>
-    <w:lsdException w:name="Dark List Accent 6" w:semiHidden="0" w:uiPriority="70" w:unhideWhenUsed="0"/>
-    <w:lsdException w:name="Colorful Shading Accent 6" w:semiHidden="0" w:uiPriority="71" w:unhideWhenUsed="0"/>
-    <w:lsdException w:name="Colorful List Accent 6" w:semiHidden="0" w:uiPriority="72" w:unhideWhenUsed="0"/>
-    <w:lsdException w:name="Colorful Grid Accent 6" w:semiHidden="0" w:uiPriority="73" w:unhideWhenUsed="0"/>
-    <w:lsdException w:name="Subtle Emphasis" w:semiHidden="0" w:uiPriority="19" w:unhideWhenUsed="0" w:qFormat="1"/>
-    <w:lsdException w:name="Intense Emphasis" w:semiHidden="0" w:uiPriority="21" w:unhideWhenUsed="0" w:qFormat="1"/>
-    <w:lsdException w:name="Subtle Reference" w:semiHidden="0" w:uiPriority="31" w:unhideWhenUsed="0" w:qFormat="1"/>
-    <w:lsdException w:name="Intense Reference" w:semiHidden="0" w:uiPriority="32" w:unhideWhenUsed="0" w:qFormat="1"/>
-    <w:lsdException w:name="Book Title" w:semiHidden="0" w:uiPriority="33" w:unhideWhenUsed="0" w:qFormat="1"/>
-    <w:lsdException w:name="Bibliography" w:uiPriority="37"/>
-    <w:lsdException w:name="TOC Heading" w:uiPriority="39" w:qFormat="1"/>
-  </w:latentStyles>
-  <w:style w:type="paragraph" w:default="1" w:styleId="Normal">
-    <w:name w:val="Normal"/>
-    <w:qFormat/>
-    <w:rPr>
-      <w:sz w:val="24"/>
-      <w:szCs w:val="24"/>
-      <w:lang w:val="en-AU" w:eastAsia="zh-CN"/>
-    </w:rPr>
-  </w:style>
-  <w:style w:type="paragraph" w:styleId="Heading1">
-    <w:name w:val="heading 1"/>
-    <w:basedOn w:val="Normal"/>
-    <w:next w:val="Normal"/>
-    <w:qFormat/>
-    <w:rsid w:val="00081EBE"/>
-    <w:pPr>
-      <w:keepNext/>
-      <w:spacing w:before="240" w:after="60"/>
-      <w:outlineLvl w:val="0"/>
-    </w:pPr>
-    <w:rPr>
-      <w:rFonts w:ascii="Arial" w:hAnsi="Arial" w:cs="Arial"/>
-      <w:b/>
-      <w:bCs/>
-      <w:kern w:val="32"/>
-      <w:sz w:val="32"/>
-      <w:szCs w:val="32"/>
-    </w:rPr>
-  </w:style>
-  <w:style w:type="paragraph" w:styleId="Heading2">
-    <w:name w:val="heading 2"/>
-    <w:basedOn w:val="Normal"/>
-    <w:next w:val="Normal"/>
-    <w:qFormat/>
-    <w:rsid w:val="0027227B"/>
-    <w:pPr>
-      <w:keepNext/>
-      <w:spacing w:before="240" w:after="60"/>
-      <w:outlineLvl w:val="1"/>
-    </w:pPr>
-    <w:rPr>
-      <w:rFonts w:ascii="Arial" w:hAnsi="Arial" w:cs="Arial"/>
-      <w:b/>
-      <w:bCs/>
-      <w:i/>
-      <w:iCs/>
-      <w:sz w:val="28"/>
-      <w:szCs w:val="28"/>
-    </w:rPr>
-  </w:style>
-  <w:style w:type="paragraph" w:styleId="Heading3">
-    <w:name w:val="heading 3"/>
-    <w:basedOn w:val="Normal"/>
-    <w:next w:val="Normal"/>
-    <w:qFormat/>
-    <w:rsid w:val="000C7AEE"/>
-    <w:pPr>
-      <w:keepNext/>
-      <w:numPr>
-        <w:ilvl w:val="2"/>
-        <w:numId w:val="8"/>
-      </w:numPr>
-      <w:spacing w:before="240" w:after="60"/>
-      <w:outlineLvl w:val="2"/>
-    </w:pPr>
-    <w:rPr>
-      <w:rFonts w:ascii="Arial" w:hAnsi="Arial" w:cs="Arial"/>
-      <w:b/>
-      <w:bCs/>
-      <w:sz w:val="26"/>
-      <w:szCs w:val="26"/>
-    </w:rPr>
-  </w:style>
-  <w:style w:type="character" w:default="1" w:styleId="DefaultParagraphFont">
-    <w:name w:val="Default Paragraph Font"/>
-    <w:uiPriority w:val="1"/>
-    <w:semiHidden/>
-    <w:unhideWhenUsed/>
-  </w:style>
-  <w:style w:type="table" w:default="1" w:styleId="TableNormal">
-    <w:name w:val="Normal Table"/>
-    <w:uiPriority w:val="99"/>
-    <w:semiHidden/>
-    <w:unhideWhenUsed/>
-    <w:tblPr>
-      <w:tblInd w:w="0" w:type="dxa"/>
-      <w:tblCellMar>
-        <w:top w:w="0" w:type="dxa"/>
-        <w:left w:w="108" w:type="dxa"/>
-        <w:bottom w:w="0" w:type="dxa"/>
-        <w:right w:w="108" w:type="dxa"/>
-      </w:tblCellMar>
-    </w:tblPr>
-  </w:style>
-  <w:style w:type="numbering" w:default="1" w:styleId="NoList">
-    <w:name w:val="No List"/>
-    <w:uiPriority w:val="99"/>
-    <w:semiHidden/>
-    <w:unhideWhenUsed/>
-  </w:style>
-  <w:style w:type="paragraph" w:customStyle="1" w:styleId="IEEEAuthorName">
-    <w:name w:val="IEEE Author Name"/>
-    <w:basedOn w:val="Normal"/>
-    <w:next w:val="Normal"/>
-    <w:rsid w:val="00081EBE"/>
-    <w:pPr>
-      <w:adjustRightInd w:val="0"/>
-      <w:snapToGrid w:val="0"/>
-      <w:spacing w:before="120" w:after="120"/>
-      <w:jc w:val="center"/>
-    </w:pPr>
-    <w:rPr>
-      <w:rFonts w:eastAsia="Times New Roman"/>
-      <w:sz w:val="22"/>
-      <w:lang w:val="en-GB" w:eastAsia="en-GB"/>
-    </w:rPr>
-  </w:style>
-  <w:style w:type="paragraph" w:customStyle="1" w:styleId="IEEEAuthorAffiliation">
-    <w:name w:val="IEEE Author Affiliation"/>
-    <w:basedOn w:val="Normal"/>
-    <w:next w:val="Normal"/>
-    <w:rsid w:val="00081EBE"/>
-    <w:pPr>
-      <w:spacing w:after="60"/>
-      <w:jc w:val="center"/>
-    </w:pPr>
-    <w:rPr>
-      <w:rFonts w:eastAsia="Times New Roman"/>
-      <w:i/>
-      <w:sz w:val="20"/>
-      <w:lang w:val="en-GB" w:eastAsia="en-GB"/>
-    </w:rPr>
-  </w:style>
-  <w:style w:type="paragraph" w:customStyle="1" w:styleId="IEEEHeading2">
-    <w:name w:val="IEEE Heading 2"/>
-    <w:basedOn w:val="Normal"/>
-    <w:next w:val="IEEEParagraph"/>
-    <w:rsid w:val="00273D2C"/>
-    <w:pPr>
-      <w:numPr>
-        <w:numId w:val="4"/>
-      </w:numPr>
-      <w:adjustRightInd w:val="0"/>
-      <w:snapToGrid w:val="0"/>
-      <w:spacing w:before="150" w:after="60"/>
-    </w:pPr>
-    <w:rPr>
-      <w:i/>
-      <w:sz w:val="20"/>
-    </w:rPr>
-  </w:style>
-  <w:style w:type="paragraph" w:customStyle="1" w:styleId="IEEEAuthorEmail">
-    <w:name w:val="IEEE Author Email"/>
-    <w:next w:val="IEEEAuthorAffiliation"/>
-    <w:rsid w:val="00081EBE"/>
-    <w:pPr>
-      <w:spacing w:after="60"/>
-      <w:jc w:val="center"/>
-    </w:pPr>
-    <w:rPr>
-      <w:rFonts w:ascii="Courier" w:eastAsia="Times New Roman" w:hAnsi="Courier"/>
-      <w:sz w:val="18"/>
-      <w:szCs w:val="24"/>
-      <w:lang w:val="en-GB" w:eastAsia="en-GB"/>
-    </w:rPr>
-  </w:style>
-  <w:style w:type="paragraph" w:customStyle="1" w:styleId="IEEEAbstractHeading">
-    <w:name w:val="IEEE Abstract Heading"/>
-    <w:basedOn w:val="IEEEAbtract"/>
-    <w:next w:val="IEEEAbtract"/>
-    <w:link w:val="IEEEAbstractHeadingChar"/>
-    <w:rsid w:val="00D41274"/>
-    <w:rPr>
-      <w:i/>
-    </w:rPr>
-  </w:style>
-  <w:style w:type="character" w:customStyle="1" w:styleId="IEEEAbstractHeadingChar">
-    <w:name w:val="IEEE Abstract Heading Char"/>
-    <w:basedOn w:val="DefaultParagraphFont"/>
-    <w:link w:val="IEEEAbstractHeading"/>
-    <w:rsid w:val="00D41274"/>
-    <w:rPr>
-      <w:rFonts w:eastAsia="SimSun"/>
-      <w:b/>
-      <w:i/>
-      <w:sz w:val="18"/>
-      <w:szCs w:val="24"/>
-      <w:lang w:val="en-GB" w:eastAsia="en-GB" w:bidi="ar-SA"/>
-    </w:rPr>
-  </w:style>
-  <w:style w:type="paragraph" w:customStyle="1" w:styleId="IEEEAbtract">
-    <w:name w:val="IEEE Abtract"/>
-    <w:basedOn w:val="Normal"/>
-    <w:next w:val="Normal"/>
-    <w:link w:val="IEEEAbtractChar"/>
-    <w:rsid w:val="00AA1878"/>
-    <w:pPr>
-      <w:adjustRightInd w:val="0"/>
-      <w:snapToGrid w:val="0"/>
-      <w:ind w:firstLine="216"/>
-      <w:jc w:val="both"/>
-    </w:pPr>
-    <w:rPr>
-      <w:b/>
-      <w:sz w:val="18"/>
-      <w:lang w:val="en-GB" w:eastAsia="en-GB"/>
-    </w:rPr>
-  </w:style>
-  <w:style w:type="character" w:customStyle="1" w:styleId="IEEEAbtractChar">
-    <w:name w:val="IEEE Abtract Char"/>
-    <w:basedOn w:val="DefaultParagraphFont"/>
-    <w:link w:val="IEEEAbtract"/>
-    <w:rsid w:val="00AA1878"/>
-    <w:rPr>
-      <w:rFonts w:eastAsia="SimSun"/>
-      <w:b/>
-      <w:sz w:val="18"/>
-      <w:szCs w:val="24"/>
-      <w:lang w:val="en-GB" w:eastAsia="en-GB" w:bidi="ar-SA"/>
-    </w:rPr>
-  </w:style>
-  <w:style w:type="paragraph" w:customStyle="1" w:styleId="IEEEParagraph">
-    <w:name w:val="IEEE Paragraph"/>
-    <w:basedOn w:val="Normal"/>
-    <w:link w:val="IEEEParagraphChar"/>
-    <w:rsid w:val="004A6605"/>
-    <w:pPr>
-      <w:adjustRightInd w:val="0"/>
-      <w:snapToGrid w:val="0"/>
-      <w:ind w:firstLine="216"/>
-      <w:jc w:val="both"/>
-    </w:pPr>
-    <w:rPr>
-      <w:sz w:val="20"/>
-    </w:rPr>
-  </w:style>
-  <w:style w:type="paragraph" w:customStyle="1" w:styleId="IEEEHeading1">
-    <w:name w:val="IEEE Heading 1"/>
-    <w:basedOn w:val="Normal"/>
-    <w:next w:val="IEEEParagraph"/>
-    <w:rsid w:val="00273D2C"/>
-    <w:pPr>
-      <w:numPr>
-        <w:numId w:val="7"/>
-      </w:numPr>
-      <w:tabs>
-        <w:tab w:val="clear" w:pos="4788"/>
-        <w:tab w:val="num" w:pos="288"/>
-      </w:tabs>
-      <w:adjustRightInd w:val="0"/>
-      <w:snapToGrid w:val="0"/>
-      <w:spacing w:before="180" w:after="60"/>
-      <w:ind w:left="288"/>
-      <w:jc w:val="center"/>
-    </w:pPr>
-    <w:rPr>
-      <w:smallCaps/>
-      <w:sz w:val="20"/>
-    </w:rPr>
-  </w:style>
-  <w:style w:type="table" w:styleId="TableGrid">
-    <w:name w:val="Table Grid"/>
-    <w:basedOn w:val="TableNormal"/>
-    <w:uiPriority w:val="59"/>
-    <w:rsid w:val="00A03E75"/>
-    <w:tblPr>
-      <w:tblBorders>
-        <w:top w:val="single" w:sz="4" w:space="0" w:color="auto"/>
-        <w:left w:val="single" w:sz="4" w:space="0" w:color="auto"/>
-        <w:bottom w:val="single" w:sz="4" w:space="0" w:color="auto"/>
-        <w:right w:val="single" w:sz="4" w:space="0" w:color="auto"/>
-        <w:insideH w:val="single" w:sz="4" w:space="0" w:color="auto"/>
-        <w:insideV w:val="single" w:sz="4" w:space="0" w:color="auto"/>
-      </w:tblBorders>
-    </w:tblPr>
-  </w:style>
-  <w:style w:type="paragraph" w:customStyle="1" w:styleId="IEEETableCell">
-    <w:name w:val="IEEE Table Cell"/>
-    <w:basedOn w:val="IEEEParagraph"/>
-    <w:rsid w:val="00331F84"/>
-    <w:pPr>
-      <w:ind w:firstLine="0"/>
-      <w:jc w:val="left"/>
-    </w:pPr>
-    <w:rPr>
-      <w:sz w:val="18"/>
-    </w:rPr>
-  </w:style>
-  <w:style w:type="paragraph" w:customStyle="1" w:styleId="IEEETitle">
-    <w:name w:val="IEEE Title"/>
-    <w:basedOn w:val="Normal"/>
-    <w:next w:val="IEEEAuthorName"/>
-    <w:rsid w:val="00E32853"/>
-    <w:pPr>
-      <w:adjustRightInd w:val="0"/>
-      <w:snapToGrid w:val="0"/>
-      <w:jc w:val="center"/>
-    </w:pPr>
-    <w:rPr>
-      <w:sz w:val="48"/>
-    </w:rPr>
-  </w:style>
-  <w:style w:type="paragraph" w:customStyle="1" w:styleId="IEEEHeading3">
-    <w:name w:val="IEEE Heading 3"/>
-    <w:basedOn w:val="Normal"/>
-    <w:next w:val="IEEEParagraph"/>
-    <w:link w:val="IEEEHeading3Char"/>
-    <w:rsid w:val="00321304"/>
-    <w:pPr>
-      <w:numPr>
-        <w:numId w:val="2"/>
-      </w:numPr>
-      <w:adjustRightInd w:val="0"/>
-      <w:snapToGrid w:val="0"/>
-      <w:spacing w:before="120" w:after="60"/>
-      <w:ind w:firstLine="216"/>
-      <w:jc w:val="both"/>
-    </w:pPr>
-    <w:rPr>
-      <w:i/>
-      <w:sz w:val="20"/>
-    </w:rPr>
-  </w:style>
-  <w:style w:type="paragraph" w:customStyle="1" w:styleId="IEEETableCaption">
-    <w:name w:val="IEEE Table Caption"/>
-    <w:basedOn w:val="Normal"/>
-    <w:next w:val="IEEEParagraph"/>
-    <w:rsid w:val="00A45FCE"/>
-    <w:pPr>
-      <w:spacing w:before="120" w:after="120"/>
-      <w:jc w:val="center"/>
-    </w:pPr>
-    <w:rPr>
-      <w:smallCaps/>
-      <w:sz w:val="16"/>
-    </w:rPr>
-  </w:style>
-  <w:style w:type="paragraph" w:styleId="Caption">
-    <w:name w:val="caption"/>
-    <w:basedOn w:val="Normal"/>
-    <w:next w:val="Normal"/>
-    <w:qFormat/>
-    <w:rsid w:val="00A45FCE"/>
-    <w:pPr>
-      <w:spacing w:before="120" w:after="120"/>
-    </w:pPr>
-    <w:rPr>
-      <w:b/>
-      <w:bCs/>
-      <w:sz w:val="20"/>
-      <w:szCs w:val="20"/>
-    </w:rPr>
-  </w:style>
-  <w:style w:type="character" w:customStyle="1" w:styleId="IEEEParagraphChar">
-    <w:name w:val="IEEE Paragraph Char"/>
-    <w:basedOn w:val="DefaultParagraphFont"/>
-    <w:link w:val="IEEEParagraph"/>
-    <w:rsid w:val="004A6605"/>
-    <w:rPr>
-      <w:rFonts w:eastAsia="SimSun"/>
-      <w:sz w:val="24"/>
-      <w:szCs w:val="24"/>
-      <w:lang w:val="en-AU" w:eastAsia="zh-CN" w:bidi="ar-SA"/>
-    </w:rPr>
-  </w:style>
-  <w:style w:type="numbering" w:customStyle="1" w:styleId="IEEEBullet1">
-    <w:name w:val="IEEE Bullet 1"/>
-    <w:basedOn w:val="NoList"/>
-    <w:rsid w:val="00955B59"/>
-    <w:pPr>
-      <w:numPr>
-        <w:numId w:val="5"/>
-      </w:numPr>
-    </w:pPr>
-  </w:style>
-  <w:style w:type="paragraph" w:customStyle="1" w:styleId="IEEEFigureCaptionSingle-Line">
-    <w:name w:val="IEEE Figure Caption Single-Line"/>
-    <w:basedOn w:val="IEEETableCaption"/>
-    <w:next w:val="IEEEParagraph"/>
-    <w:rsid w:val="00FA4909"/>
-    <w:rPr>
-      <w:smallCaps w:val="0"/>
-    </w:rPr>
-  </w:style>
-  <w:style w:type="character" w:customStyle="1" w:styleId="IEEEHeading3Char">
-    <w:name w:val="IEEE Heading 3 Char"/>
-    <w:basedOn w:val="DefaultParagraphFont"/>
-    <w:link w:val="IEEEHeading3"/>
-    <w:rsid w:val="00321304"/>
-    <w:rPr>
-      <w:rFonts w:eastAsia="SimSun"/>
-      <w:i/>
-      <w:szCs w:val="24"/>
-      <w:lang w:val="en-AU" w:eastAsia="zh-CN" w:bidi="ar-SA"/>
-    </w:rPr>
-  </w:style>
-  <w:style w:type="paragraph" w:customStyle="1" w:styleId="IEEEFigure">
-    <w:name w:val="IEEE Figure"/>
-    <w:basedOn w:val="Normal"/>
-    <w:next w:val="IEEEFigureCaptionSingle-Line"/>
-    <w:rsid w:val="00D36B52"/>
-    <w:pPr>
-      <w:jc w:val="center"/>
-    </w:pPr>
-  </w:style>
-  <w:style w:type="paragraph" w:customStyle="1" w:styleId="IEEEReferenceItem">
-    <w:name w:val="IEEE Reference Item"/>
-    <w:basedOn w:val="Normal"/>
-    <w:rsid w:val="000C7AEE"/>
-    <w:pPr>
-      <w:numPr>
-        <w:numId w:val="8"/>
-      </w:numPr>
-      <w:adjustRightInd w:val="0"/>
-      <w:snapToGrid w:val="0"/>
-      <w:jc w:val="both"/>
-    </w:pPr>
-    <w:rPr>
-      <w:sz w:val="16"/>
-      <w:lang w:val="en-US"/>
-    </w:rPr>
-  </w:style>
-  <w:style w:type="paragraph" w:customStyle="1" w:styleId="IEEEFigureCaptionMulti-Lines">
-    <w:name w:val="IEEE Figure Caption Multi-Lines"/>
-    <w:basedOn w:val="IEEEFigureCaptionSingle-Line"/>
-    <w:next w:val="IEEEParagraph"/>
-    <w:rsid w:val="00D36B52"/>
-    <w:pPr>
-      <w:jc w:val="both"/>
-    </w:pPr>
-  </w:style>
-  <w:style w:type="paragraph" w:customStyle="1" w:styleId="IEEETableHeaderCentered">
-    <w:name w:val="IEEE Table Header Centered"/>
-    <w:basedOn w:val="IEEETableCell"/>
-    <w:rsid w:val="00D36B52"/>
-    <w:pPr>
-      <w:jc w:val="center"/>
-    </w:pPr>
-    <w:rPr>
-      <w:b/>
-      <w:bCs/>
-    </w:rPr>
-  </w:style>
-  <w:style w:type="paragraph" w:customStyle="1" w:styleId="IEEETableHeaderLeft-Justified">
-    <w:name w:val="IEEE Table Header Left-Justified"/>
-    <w:basedOn w:val="IEEETableCell"/>
-    <w:rsid w:val="00D36B52"/>
-    <w:rPr>
-      <w:b/>
-      <w:bCs/>
-    </w:rPr>
-  </w:style>
-  <w:style w:type="character" w:styleId="FollowedHyperlink">
-    <w:name w:val="FollowedHyperlink"/>
-    <w:basedOn w:val="DefaultParagraphFont"/>
-    <w:rsid w:val="001B4E92"/>
-    <w:rPr>
-      <w:color w:val="800080"/>
-      <w:u w:val="single"/>
-    </w:rPr>
-  </w:style>
-  <w:style w:type="paragraph" w:styleId="BalloonText">
-    <w:name w:val="Balloon Text"/>
-    <w:basedOn w:val="Normal"/>
-    <w:link w:val="BalloonTextChar"/>
-    <w:rsid w:val="009E73E6"/>
-    <w:rPr>
-      <w:rFonts w:ascii="Tahoma" w:hAnsi="Tahoma" w:cs="Tahoma"/>
-      <w:sz w:val="16"/>
-      <w:szCs w:val="16"/>
-    </w:rPr>
-  </w:style>
-  <w:style w:type="character" w:customStyle="1" w:styleId="BalloonTextChar">
-    <w:name w:val="Balloon Text Char"/>
-    <w:basedOn w:val="DefaultParagraphFont"/>
-    <w:link w:val="BalloonText"/>
-    <w:rsid w:val="009E73E6"/>
-    <w:rPr>
-      <w:rFonts w:ascii="Tahoma" w:hAnsi="Tahoma" w:cs="Tahoma"/>
-      <w:sz w:val="16"/>
-      <w:szCs w:val="16"/>
-      <w:lang w:val="en-AU" w:eastAsia="zh-CN"/>
-    </w:rPr>
-  </w:style>
-  <w:style w:type="table" w:styleId="LightShading">
-    <w:name w:val="Light Shading"/>
-    <w:basedOn w:val="TableNormal"/>
-    <w:uiPriority w:val="60"/>
-    <w:rsid w:val="00ED2D29"/>
-    <w:rPr>
-      <w:rFonts w:eastAsia="Times New Roman"/>
-      <w:color w:val="000000" w:themeColor="text1" w:themeShade="BF"/>
-      <w:lang w:eastAsia="zh-CN"/>
-    </w:rPr>
-    <w:tblPr>
-      <w:tblStyleRowBandSize w:val="1"/>
-      <w:tblStyleColBandSize w:val="1"/>
-      <w:tblBorders>
-        <w:top w:val="single" w:sz="8" w:space="0" w:color="000000" w:themeColor="text1"/>
-        <w:bottom w:val="single" w:sz="8" w:space="0" w:color="000000" w:themeColor="text1"/>
-      </w:tblBorders>
-    </w:tblPr>
-    <w:tblStylePr w:type="firstRow">
-      <w:pPr>
-        <w:spacing w:before="0" w:after="0" w:line="240" w:lineRule="auto"/>
-      </w:pPr>
-      <w:rPr>
-        <w:b/>
-        <w:bCs/>
-      </w:rPr>
-      <w:tblPr/>
-      <w:tcPr>
-        <w:tcBorders>
-          <w:top w:val="single" w:sz="8" w:space="0" w:color="000000" w:themeColor="text1"/>
-          <w:left w:val="nil"/>
-          <w:bottom w:val="single" w:sz="8" w:space="0" w:color="000000" w:themeColor="text1"/>
-          <w:right w:val="nil"/>
-          <w:insideH w:val="nil"/>
-          <w:insideV w:val="nil"/>
-        </w:tcBorders>
-      </w:tcPr>
-    </w:tblStylePr>
-    <w:tblStylePr w:type="lastRow">
-      <w:pPr>
-        <w:spacing w:before="0" w:after="0" w:line="240" w:lineRule="auto"/>
-      </w:pPr>
-      <w:rPr>
-        <w:b/>
-        <w:bCs/>
-      </w:rPr>
-      <w:tblPr/>
-      <w:tcPr>
-        <w:tcBorders>
-          <w:top w:val="single" w:sz="8" w:space="0" w:color="000000" w:themeColor="text1"/>
-          <w:left w:val="nil"/>
-          <w:bottom w:val="single" w:sz="8" w:space="0" w:color="000000" w:themeColor="text1"/>
-          <w:right w:val="nil"/>
-          <w:insideH w:val="nil"/>
-          <w:insideV w:val="nil"/>
-        </w:tcBorders>
-      </w:tcPr>
-    </w:tblStylePr>
-    <w:tblStylePr w:type="firstCol">
-      <w:rPr>
-        <w:b/>
-        <w:bCs/>
-      </w:rPr>
-    </w:tblStylePr>
-    <w:tblStylePr w:type="lastCol">
-      <w:rPr>
-        <w:b/>
-        <w:bCs/>
-      </w:rPr>
-    </w:tblStylePr>
-    <w:tblStylePr w:type="band1Vert">
-      <w:tblPr/>
-      <w:tcPr>
-        <w:tcBorders>
-          <w:left w:val="nil"/>
-          <w:right w:val="nil"/>
-          <w:insideH w:val="nil"/>
-          <w:insideV w:val="nil"/>
-        </w:tcBorders>
-        <w:shd w:val="clear" w:color="auto" w:fill="C0C0C0" w:themeFill="text1" w:themeFillTint="3F"/>
-      </w:tcPr>
-    </w:tblStylePr>
-    <w:tblStylePr w:type="band1Horz">
-      <w:tblPr/>
-      <w:tcPr>
-        <w:tcBorders>
-          <w:left w:val="nil"/>
-          <w:right w:val="nil"/>
-          <w:insideH w:val="nil"/>
-          <w:insideV w:val="nil"/>
-        </w:tcBorders>
-        <w:shd w:val="clear" w:color="auto" w:fill="C0C0C0" w:themeFill="text1" w:themeFillTint="3F"/>
-      </w:tcPr>
-    </w:tblStylePr>
-  </w:style>
-  <w:style w:type="paragraph" w:styleId="ListParagraph">
-    <w:name w:val="List Paragraph"/>
-    <w:basedOn w:val="Normal"/>
-    <w:uiPriority w:val="34"/>
-    <w:qFormat/>
-    <w:rsid w:val="00D6524F"/>
-    <w:pPr>
-      <w:spacing w:after="200"/>
-      <w:ind w:left="720"/>
-      <w:contextualSpacing/>
-      <w:jc w:val="both"/>
-    </w:pPr>
-    <w:rPr>
-      <w:rFonts w:eastAsia="Times New Roman"/>
-      <w:szCs w:val="20"/>
-      <w:lang w:val="en-US" w:eastAsia="en-US"/>
-    </w:rPr>
-  </w:style>
-  <w:style w:type="character" w:styleId="HTMLCode">
-    <w:name w:val="HTML Code"/>
-    <w:basedOn w:val="DefaultParagraphFont"/>
-    <w:uiPriority w:val="99"/>
-    <w:unhideWhenUsed/>
-    <w:rsid w:val="00EE3D5A"/>
-    <w:rPr>
-      <w:rFonts w:ascii="Courier New" w:eastAsia="Times New Roman" w:hAnsi="Courier New" w:cs="Courier New"/>
-      <w:sz w:val="20"/>
-      <w:szCs w:val="20"/>
-    </w:rPr>
-  </w:style>
-  <w:style w:type="character" w:styleId="Hyperlink">
-    <w:name w:val="Hyperlink"/>
-    <w:basedOn w:val="DefaultParagraphFont"/>
-    <w:uiPriority w:val="99"/>
-    <w:unhideWhenUsed/>
-    <w:rsid w:val="00EE3D5A"/>
-    <w:rPr>
-      <w:color w:val="0000FF"/>
-      <w:u w:val="single"/>
-    </w:rPr>
-  </w:style>
-  <w:style w:type="character" w:styleId="PlaceholderText">
-    <w:name w:val="Placeholder Text"/>
-    <w:basedOn w:val="DefaultParagraphFont"/>
-    <w:uiPriority w:val="99"/>
-    <w:semiHidden/>
-    <w:rsid w:val="00ED3A38"/>
-    <w:rPr>
-      <w:color w:val="808080"/>
-    </w:rPr>
-  </w:style>
-  <w:style w:type="character" w:styleId="Emphasis">
-    <w:name w:val="Emphasis"/>
-    <w:basedOn w:val="DefaultParagraphFont"/>
-    <w:uiPriority w:val="20"/>
-    <w:qFormat/>
-    <w:rsid w:val="003B6CE0"/>
-    <w:rPr>
-      <w:i/>
-      <w:iCs/>
-    </w:rPr>
-  </w:style>
-  <w:style w:type="character" w:customStyle="1" w:styleId="csl-right-inline">
-    <w:name w:val="csl-right-inline"/>
-    <w:basedOn w:val="DefaultParagraphFont"/>
-    <w:rsid w:val="006543A4"/>
-  </w:style>
-  <w:style w:type="character" w:customStyle="1" w:styleId="gi">
-    <w:name w:val="gi"/>
-    <w:basedOn w:val="DefaultParagraphFont"/>
-    <w:rsid w:val="00451FF1"/>
-  </w:style>
-  <w:style w:type="character" w:customStyle="1" w:styleId="go">
-    <w:name w:val="go"/>
-    <w:basedOn w:val="DefaultParagraphFont"/>
-    <w:rsid w:val="00451FF1"/>
-  </w:style>
-  <w:style w:type="table" w:styleId="LightList-Accent1">
-    <w:name w:val="Light List Accent 1"/>
-    <w:basedOn w:val="TableNormal"/>
-    <w:uiPriority w:val="61"/>
-    <w:rsid w:val="00D32D24"/>
-    <w:rPr>
-      <w:rFonts w:eastAsia="Times New Roman"/>
-      <w:lang w:eastAsia="zh-CN"/>
-    </w:rPr>
-    <w:tblPr>
-      <w:tblStyleRowBandSize w:val="1"/>
-      <w:tblStyleColBandSize w:val="1"/>
-      <w:tblBorders>
-        <w:top w:val="single" w:sz="8" w:space="0" w:color="4F81BD" w:themeColor="accent1"/>
-        <w:left w:val="single" w:sz="8" w:space="0" w:color="4F81BD" w:themeColor="accent1"/>
-        <w:bottom w:val="single" w:sz="8" w:space="0" w:color="4F81BD" w:themeColor="accent1"/>
-        <w:right w:val="single" w:sz="8" w:space="0" w:color="4F81BD" w:themeColor="accent1"/>
-      </w:tblBorders>
-    </w:tblPr>
-    <w:tblStylePr w:type="firstRow">
-      <w:pPr>
-        <w:spacing w:before="0" w:after="0" w:line="240" w:lineRule="auto"/>
-      </w:pPr>
-      <w:rPr>
-        <w:b/>
-        <w:bCs/>
-        <w:color w:val="FFFFFF" w:themeColor="background1"/>
-      </w:rPr>
-      <w:tblPr/>
-      <w:tcPr>
-        <w:shd w:val="clear" w:color="auto" w:fill="4F81BD" w:themeFill="accent1"/>
-      </w:tcPr>
-    </w:tblStylePr>
-    <w:tblStylePr w:type="lastRow">
-      <w:pPr>
-        <w:spacing w:before="0" w:after="0" w:line="240" w:lineRule="auto"/>
-      </w:pPr>
-      <w:rPr>
-        <w:b/>
-        <w:bCs/>
-      </w:rPr>
-      <w:tblPr/>
-      <w:tcPr>
-        <w:tcBorders>
-          <w:top w:val="double" w:sz="6" w:space="0" w:color="4F81BD" w:themeColor="accent1"/>
-          <w:left w:val="single" w:sz="8" w:space="0" w:color="4F81BD" w:themeColor="accent1"/>
-          <w:bottom w:val="single" w:sz="8" w:space="0" w:color="4F81BD" w:themeColor="accent1"/>
-          <w:right w:val="single" w:sz="8" w:space="0" w:color="4F81BD" w:themeColor="accent1"/>
-        </w:tcBorders>
-      </w:tcPr>
-    </w:tblStylePr>
-    <w:tblStylePr w:type="firstCol">
-      <w:rPr>
-        <w:b/>
-        <w:bCs/>
-      </w:rPr>
-    </w:tblStylePr>
-    <w:tblStylePr w:type="lastCol">
-      <w:rPr>
-        <w:b/>
-        <w:bCs/>
-      </w:rPr>
-    </w:tblStylePr>
-    <w:tblStylePr w:type="band1Vert">
-      <w:tblPr/>
-      <w:tcPr>
-        <w:tcBorders>
-          <w:top w:val="single" w:sz="8" w:space="0" w:color="4F81BD" w:themeColor="accent1"/>
-          <w:left w:val="single" w:sz="8" w:space="0" w:color="4F81BD" w:themeColor="accent1"/>
-          <w:bottom w:val="single" w:sz="8" w:space="0" w:color="4F81BD" w:themeColor="accent1"/>
-          <w:right w:val="single" w:sz="8" w:space="0" w:color="4F81BD" w:themeColor="accent1"/>
-        </w:tcBorders>
-      </w:tcPr>
-    </w:tblStylePr>
-    <w:tblStylePr w:type="band1Horz">
-      <w:tblPr/>
-      <w:tcPr>
-        <w:tcBorders>
-          <w:top w:val="single" w:sz="8" w:space="0" w:color="4F81BD" w:themeColor="accent1"/>
-          <w:left w:val="single" w:sz="8" w:space="0" w:color="4F81BD" w:themeColor="accent1"/>
-          <w:bottom w:val="single" w:sz="8" w:space="0" w:color="4F81BD" w:themeColor="accent1"/>
-          <w:right w:val="single" w:sz="8" w:space="0" w:color="4F81BD" w:themeColor="accent1"/>
-        </w:tcBorders>
-      </w:tcPr>
-    </w:tblStylePr>
-  </w:style>
-</w:styles>
-</file>
-
 <file path=word/theme/theme1.xml><?xml version="1.0" encoding="utf-8"?>
 <a:theme xmlns:a="http://schemas.openxmlformats.org/drawingml/2006/main" name="Office Theme">
   <a:themeElements>
@@ -8260,7 +7431,7 @@
 </file>
 
 <file path=customXml/itemProps1.xml><?xml version="1.0" encoding="utf-8"?>
-<ds:datastoreItem xmlns:ds="http://schemas.openxmlformats.org/officeDocument/2006/customXml" ds:itemID="{5BF326A7-EB25-46CA-B6F8-7C4340826019}">
+<ds:datastoreItem xmlns:ds="http://schemas.openxmlformats.org/officeDocument/2006/customXml" ds:itemID="{DB65E0BD-39A6-47F1-B46D-1B7A4BD26B31}">
   <ds:schemaRefs>
     <ds:schemaRef ds:uri="http://schemas.openxmlformats.org/officeDocument/2006/bibliography"/>
   </ds:schemaRefs>

</xml_diff>

<commit_message>
Moving proposal to project dir
</commit_message>
<xml_diff>
--- a/project/ECE562_ProjectProposal_Group3.docx
+++ b/project/ECE562_ProjectProposal_Group3.docx
@@ -1,6 +1,6 @@
 
 <file path=word/document.xml><?xml version="1.0" encoding="utf-8"?>
-<w:document xmlns:wpc="http://schemas.microsoft.com/office/word/2010/wordprocessingCanvas" xmlns:mc="http://schemas.openxmlformats.org/markup-compatibility/2006" xmlns:o="urn:schemas-microsoft-com:office:office" xmlns:r="http://schemas.openxmlformats.org/officeDocument/2006/relationships" xmlns:m="http://schemas.openxmlformats.org/officeDocument/2006/math" xmlns:v="urn:schemas-microsoft-com:vml" xmlns:wp14="http://schemas.microsoft.com/office/word/2010/wordprocessingDrawing" xmlns:wp="http://schemas.openxmlformats.org/drawingml/2006/wordprocessingDrawing" xmlns:w10="urn:schemas-microsoft-com:office:word" xmlns:w="http://schemas.openxmlformats.org/wordprocessingml/2006/main" xmlns:w14="http://schemas.microsoft.com/office/word/2010/wordml" xmlns:wpg="http://schemas.microsoft.com/office/word/2010/wordprocessingGroup" xmlns:wpi="http://schemas.microsoft.com/office/word/2010/wordprocessingInk" xmlns:wne="http://schemas.microsoft.com/office/word/2006/wordml" xmlns:wps="http://schemas.microsoft.com/office/word/2010/wordprocessingShape" mc:Ignorable="w14 wp14">
+<w:document xmlns:wpc="http://schemas.microsoft.com/office/word/2010/wordprocessingCanvas" xmlns:mc="http://schemas.openxmlformats.org/markup-compatibility/2006" xmlns:o="urn:schemas-microsoft-com:office:office" xmlns:r="http://schemas.openxmlformats.org/officeDocument/2006/relationships" xmlns:m="http://schemas.openxmlformats.org/officeDocument/2006/math" xmlns:v="urn:schemas-microsoft-com:vml" xmlns:wp14="http://schemas.microsoft.com/office/word/2010/wordprocessingDrawing" xmlns:wp="http://schemas.openxmlformats.org/drawingml/2006/wordprocessingDrawing" xmlns:w10="urn:schemas-microsoft-com:office:word" xmlns:w="http://schemas.openxmlformats.org/wordprocessingml/2006/main" xmlns:w14="http://schemas.microsoft.com/office/word/2010/wordml" xmlns:w15="http://schemas.microsoft.com/office/word/2012/wordml" xmlns:wpg="http://schemas.microsoft.com/office/word/2010/wordprocessingGroup" xmlns:wpi="http://schemas.microsoft.com/office/word/2010/wordprocessingInk" xmlns:wne="http://schemas.microsoft.com/office/word/2006/wordml" xmlns:wps="http://schemas.microsoft.com/office/word/2010/wordprocessingShape" mc:Ignorable="w14 w15 wp14">
   <w:body>
     <w:p>
       <w:pPr>
@@ -22,15 +22,7 @@
         <w:spacing w:before="0" w:after="0"/>
       </w:pPr>
       <w:r>
-        <w:t xml:space="preserve">David </w:t>
-      </w:r>
-      <w:proofErr w:type="spellStart"/>
-      <w:r>
-        <w:t>Akre</w:t>
-      </w:r>
-      <w:proofErr w:type="spellEnd"/>
-      <w:r>
-        <w:t>, Jon Anderson, Miguel Martinez-</w:t>
+        <w:t>David Akre, Jon Anderson, Miguel Martinez-</w:t>
       </w:r>
       <w:proofErr w:type="spellStart"/>
       <w:r>
@@ -192,7 +184,6 @@
           <w:sz w:val="20"/>
           <w:szCs w:val="20"/>
         </w:rPr>
-        <w:lastRenderedPageBreak/>
         <w:t>Ab</w:t>
       </w:r>
       <w:r>
@@ -241,14 +232,49 @@
           <w:sz w:val="20"/>
           <w:szCs w:val="20"/>
         </w:rPr>
-        <w:t xml:space="preserve">Symmetric Multiprocessing systems (i.e. SMP) running real time applications is an area that requires improvements (in particular with systems running native Linux). </w:t>
+        <w:t xml:space="preserve">Symmetric Multiprocessing systems (i.e. SMP) running real time applications is an area that requires improvements. </w:t>
       </w:r>
       <w:r>
         <w:rPr>
           <w:sz w:val="20"/>
           <w:szCs w:val="20"/>
         </w:rPr>
-        <w:t xml:space="preserve">Linux out of the box is a time sharing operating system that allows multiple processes to share memory and processing resources. This concept is great for increasing bandwidth for multi-process intensive systems, but adds additional latency overhead that is not desirable for real-time applications. The goal for this research paper is to identify these deficiencies in multicore systems running SMP Linux, and to propose improvements to these systems to become more real-time oriented. </w:t>
+        <w:t xml:space="preserve">Most open source SMP operating systems are </w:t>
+      </w:r>
+      <w:r>
+        <w:rPr>
+          <w:sz w:val="20"/>
+          <w:szCs w:val="20"/>
+        </w:rPr>
+        <w:t xml:space="preserve">time sharing </w:t>
+      </w:r>
+      <w:r>
+        <w:rPr>
+          <w:sz w:val="20"/>
+          <w:szCs w:val="20"/>
+        </w:rPr>
+        <w:t>based</w:t>
+      </w:r>
+      <w:r>
+        <w:rPr>
+          <w:sz w:val="20"/>
+          <w:szCs w:val="20"/>
+        </w:rPr>
+        <w:t xml:space="preserve"> that allows multiple processes to share memory and processing resources. This is great for increasing bandwidth for multi-process </w:t>
+      </w:r>
+      <w:r>
+        <w:rPr>
+          <w:sz w:val="20"/>
+          <w:szCs w:val="20"/>
+        </w:rPr>
+        <w:t>multicore systems</w:t>
+      </w:r>
+      <w:r>
+        <w:rPr>
+          <w:sz w:val="20"/>
+          <w:szCs w:val="20"/>
+        </w:rPr>
+        <w:t xml:space="preserve">, but adds additional latency overhead that is not desirable for real-time applications. The goal for this research paper is to identify these deficiencies in multicore systems running SMP Linux, and to propose improvements to these systems to become more real-time oriented. </w:t>
       </w:r>
     </w:p>
     <w:p>
@@ -298,6 +324,48 @@
         </w:rPr>
         <w:t>SMP, AMP, OS, RTOS</w:t>
       </w:r>
+      <w:r>
+        <w:rPr>
+          <w:b/>
+          <w:i/>
+          <w:iCs/>
+          <w:sz w:val="20"/>
+          <w:szCs w:val="20"/>
+        </w:rPr>
+        <w:t xml:space="preserve">, </w:t>
+      </w:r>
+      <w:proofErr w:type="spellStart"/>
+      <w:r>
+        <w:rPr>
+          <w:b/>
+          <w:i/>
+          <w:iCs/>
+          <w:sz w:val="20"/>
+          <w:szCs w:val="20"/>
+        </w:rPr>
+        <w:t>QoS</w:t>
+      </w:r>
+      <w:proofErr w:type="spellEnd"/>
+      <w:r>
+        <w:rPr>
+          <w:b/>
+          <w:i/>
+          <w:iCs/>
+          <w:sz w:val="20"/>
+          <w:szCs w:val="20"/>
+        </w:rPr>
+        <w:t>, IPC, CPI</w:t>
+      </w:r>
+      <w:r>
+        <w:rPr>
+          <w:b/>
+          <w:i/>
+          <w:iCs/>
+          <w:sz w:val="20"/>
+          <w:szCs w:val="20"/>
+        </w:rPr>
+        <w:t>, TDD</w:t>
+      </w:r>
     </w:p>
     <w:p>
       <w:pPr>
@@ -328,310 +396,230 @@
     <w:p>
       <w:pPr>
         <w:pStyle w:val="IEEEParagraph"/>
-        <w:ind w:firstLine="0"/>
-        <w:rPr>
-          <w:sz w:val="22"/>
-          <w:szCs w:val="22"/>
-        </w:rPr>
-      </w:pPr>
-      <w:r>
-        <w:rPr>
-          <w:sz w:val="22"/>
-          <w:szCs w:val="22"/>
-        </w:rPr>
-        <w:t xml:space="preserve">Symmetric Multiprocessing is a hardware and software </w:t>
-      </w:r>
-      <w:r>
-        <w:rPr>
-          <w:sz w:val="22"/>
-          <w:szCs w:val="22"/>
+        <w:ind w:firstLine="288"/>
+        <w:rPr>
+          <w:szCs w:val="20"/>
+        </w:rPr>
+      </w:pPr>
+      <w:r>
+        <w:rPr>
+          <w:szCs w:val="20"/>
+        </w:rPr>
+        <w:t>SMP</w:t>
+      </w:r>
+      <w:r>
+        <w:rPr>
+          <w:szCs w:val="20"/>
+        </w:rPr>
+        <w:t xml:space="preserve"> is a hardware and software </w:t>
+      </w:r>
+      <w:r>
+        <w:rPr>
+          <w:szCs w:val="20"/>
         </w:rPr>
         <w:t xml:space="preserve">operating system </w:t>
       </w:r>
       <w:r>
         <w:rPr>
-          <w:sz w:val="22"/>
-          <w:szCs w:val="22"/>
+          <w:szCs w:val="20"/>
         </w:rPr>
         <w:t xml:space="preserve">concept of sharing resources amongst multiple processes across multiple processors. </w:t>
       </w:r>
       <w:r>
         <w:rPr>
-          <w:sz w:val="22"/>
-          <w:szCs w:val="22"/>
+          <w:szCs w:val="20"/>
         </w:rPr>
         <w:t xml:space="preserve">The SMP OS assigns tasks among the processors to provide a natural load balancing amongst all processors [1]. </w:t>
       </w:r>
       <w:r>
         <w:rPr>
-          <w:sz w:val="22"/>
-          <w:szCs w:val="22"/>
+          <w:szCs w:val="20"/>
         </w:rPr>
         <w:t xml:space="preserve">Prior to SMP, </w:t>
       </w:r>
       <w:r>
         <w:rPr>
-          <w:sz w:val="22"/>
-          <w:szCs w:val="22"/>
+          <w:szCs w:val="20"/>
         </w:rPr>
         <w:t xml:space="preserve">there was Asymmetric Multiprocessing </w:t>
       </w:r>
       <w:r>
         <w:rPr>
-          <w:sz w:val="22"/>
-          <w:szCs w:val="22"/>
+          <w:szCs w:val="20"/>
         </w:rPr>
         <w:t>(i.e. AMP) which was used for uni</w:t>
       </w:r>
       <w:r>
         <w:rPr>
-          <w:sz w:val="22"/>
-          <w:szCs w:val="22"/>
-        </w:rPr>
-        <w:t xml:space="preserve">processor systems, where only one process was allowed to use the processor at a time. </w:t>
-      </w:r>
-      <w:r>
-        <w:rPr>
-          <w:sz w:val="22"/>
-          <w:szCs w:val="22"/>
-        </w:rPr>
-        <w:t xml:space="preserve">Evidently, allowing this type of separation between processes leads to less interfering tasks [2]. </w:t>
-      </w:r>
-      <w:r>
-        <w:rPr>
-          <w:sz w:val="22"/>
-          <w:szCs w:val="22"/>
-        </w:rPr>
-        <w:t xml:space="preserve">Many real-time applications desire AMP </w:t>
-      </w:r>
-      <w:r>
-        <w:rPr>
-          <w:sz w:val="22"/>
-          <w:szCs w:val="22"/>
-        </w:rPr>
-        <w:t>behaviours</w:t>
-      </w:r>
-      <w:r>
-        <w:rPr>
-          <w:sz w:val="22"/>
-          <w:szCs w:val="22"/>
-        </w:rPr>
-        <w:t xml:space="preserve"> because context switching and the sharing of resources </w:t>
-      </w:r>
-      <w:proofErr w:type="gramStart"/>
-      <w:r>
-        <w:rPr>
-          <w:sz w:val="22"/>
-          <w:szCs w:val="22"/>
-        </w:rPr>
-        <w:t>is</w:t>
-      </w:r>
-      <w:proofErr w:type="gramEnd"/>
-      <w:r>
-        <w:rPr>
-          <w:sz w:val="22"/>
-          <w:szCs w:val="22"/>
-        </w:rPr>
-        <w:t xml:space="preserve"> much more predictable and con</w:t>
-      </w:r>
-      <w:r>
-        <w:rPr>
-          <w:sz w:val="22"/>
-          <w:szCs w:val="22"/>
-        </w:rPr>
-        <w:t>trol</w:t>
-      </w:r>
-      <w:r>
-        <w:rPr>
-          <w:sz w:val="22"/>
-          <w:szCs w:val="22"/>
-        </w:rPr>
-        <w:t>lable in comparison to SMP. Overall</w:t>
-      </w:r>
-      <w:r>
-        <w:rPr>
-          <w:sz w:val="22"/>
-          <w:szCs w:val="22"/>
-        </w:rPr>
-        <w:t>, running applications on an SMP multicore processor is advantageous to increase the system’</w:t>
-      </w:r>
-      <w:r>
-        <w:rPr>
-          <w:sz w:val="22"/>
-          <w:szCs w:val="22"/>
+          <w:szCs w:val="20"/>
+        </w:rPr>
+        <w:t>processor systems. In AMP</w:t>
+      </w:r>
+      <w:r>
+        <w:rPr>
+          <w:szCs w:val="20"/>
+        </w:rPr>
+        <w:t xml:space="preserve"> only one process was allowed to use the processor at a time. </w:t>
+      </w:r>
+      <w:r>
+        <w:rPr>
+          <w:szCs w:val="20"/>
+        </w:rPr>
+        <w:t>Evidently, allowing this type of separation between processes le</w:t>
+      </w:r>
+      <w:r>
+        <w:rPr>
+          <w:szCs w:val="20"/>
+        </w:rPr>
+        <w:t>ads to less interfering tasks</w:t>
+      </w:r>
+      <w:r>
+        <w:rPr>
+          <w:szCs w:val="20"/>
+        </w:rPr>
+        <w:t>, which in turn leads to less overhead of context switching</w:t>
+      </w:r>
+      <w:r>
+        <w:rPr>
+          <w:szCs w:val="20"/>
+        </w:rPr>
+        <w:t xml:space="preserve"> [3</w:t>
+      </w:r>
+      <w:r>
+        <w:rPr>
+          <w:szCs w:val="20"/>
+        </w:rPr>
+        <w:t>]. This is ideal for real-time applications. O</w:t>
+      </w:r>
+      <w:r>
+        <w:rPr>
+          <w:szCs w:val="20"/>
+        </w:rPr>
+        <w:t>verall</w:t>
+      </w:r>
+      <w:r>
+        <w:rPr>
+          <w:szCs w:val="20"/>
+        </w:rPr>
+        <w:t xml:space="preserve">, running applications on an SMP </w:t>
+      </w:r>
+      <w:r>
+        <w:rPr>
+          <w:szCs w:val="20"/>
+        </w:rPr>
+        <w:t>system</w:t>
+      </w:r>
+      <w:r>
+        <w:rPr>
+          <w:szCs w:val="20"/>
+        </w:rPr>
+        <w:t xml:space="preserve"> is advantageous to increase the system’</w:t>
+      </w:r>
+      <w:r>
+        <w:rPr>
+          <w:szCs w:val="20"/>
         </w:rPr>
         <w:t>s</w:t>
       </w:r>
       <w:r>
         <w:rPr>
-          <w:sz w:val="22"/>
-          <w:szCs w:val="22"/>
-        </w:rPr>
-        <w:t xml:space="preserve"> bandwidth to process data [1]</w:t>
-      </w:r>
-      <w:r>
-        <w:rPr>
-          <w:sz w:val="22"/>
-          <w:szCs w:val="22"/>
-        </w:rPr>
-        <w:t xml:space="preserve">, but requires certain improvements to the SMP architecture to decrease process latency and increase </w:t>
-      </w:r>
-      <w:r>
-        <w:rPr>
-          <w:sz w:val="22"/>
-          <w:szCs w:val="22"/>
+          <w:szCs w:val="20"/>
+        </w:rPr>
+        <w:t xml:space="preserve"> </w:t>
+      </w:r>
+      <w:r>
+        <w:rPr>
+          <w:szCs w:val="20"/>
+        </w:rPr>
+        <w:t xml:space="preserve">total </w:t>
+      </w:r>
+      <w:r>
+        <w:rPr>
+          <w:szCs w:val="20"/>
+        </w:rPr>
+        <w:t xml:space="preserve">bandwidth </w:t>
+      </w:r>
+      <w:r>
+        <w:rPr>
+          <w:szCs w:val="20"/>
+        </w:rPr>
+        <w:t>[2</w:t>
+      </w:r>
+      <w:r>
+        <w:rPr>
+          <w:szCs w:val="20"/>
+        </w:rPr>
+        <w:t>]</w:t>
+      </w:r>
+      <w:r>
+        <w:rPr>
+          <w:szCs w:val="20"/>
+        </w:rPr>
+        <w:t>. In order to achieve more real-time capabilities the SMP architecture needs to</w:t>
+      </w:r>
+      <w:r>
+        <w:rPr>
+          <w:szCs w:val="20"/>
+        </w:rPr>
+        <w:t xml:space="preserve"> decrease process latency and increase </w:t>
+      </w:r>
+      <w:r>
+        <w:rPr>
+          <w:szCs w:val="20"/>
         </w:rPr>
         <w:t>multi-</w:t>
       </w:r>
       <w:r>
         <w:rPr>
-          <w:sz w:val="22"/>
-          <w:szCs w:val="22"/>
+          <w:szCs w:val="20"/>
         </w:rPr>
         <w:t xml:space="preserve">process determinism. </w:t>
       </w:r>
       <w:r>
         <w:rPr>
-          <w:sz w:val="22"/>
-          <w:szCs w:val="22"/>
+          <w:szCs w:val="20"/>
         </w:rPr>
         <w:t>These i</w:t>
       </w:r>
       <w:r>
         <w:rPr>
-          <w:sz w:val="22"/>
-          <w:szCs w:val="22"/>
+          <w:szCs w:val="20"/>
         </w:rPr>
         <w:t>mprovements</w:t>
       </w:r>
       <w:r>
         <w:rPr>
-          <w:sz w:val="22"/>
-          <w:szCs w:val="22"/>
+          <w:szCs w:val="20"/>
         </w:rPr>
         <w:t xml:space="preserve"> could be</w:t>
       </w:r>
       <w:r>
         <w:rPr>
-          <w:sz w:val="22"/>
-          <w:szCs w:val="22"/>
+          <w:szCs w:val="20"/>
         </w:rPr>
         <w:t xml:space="preserve"> locking certain processes to certain processors, restricting memory regions to pertain only to specific processes, allowing the ability to have user space applications run at the highest operating system priority, and other such </w:t>
       </w:r>
       <w:r>
         <w:rPr>
-          <w:sz w:val="22"/>
-          <w:szCs w:val="22"/>
-        </w:rPr>
-        <w:lastRenderedPageBreak/>
-        <w:t>mechanisms made at the kernel level</w:t>
-      </w:r>
-      <w:r>
-        <w:rPr>
-          <w:sz w:val="22"/>
-          <w:szCs w:val="22"/>
-        </w:rPr>
-        <w:t xml:space="preserve"> which</w:t>
-      </w:r>
-      <w:r>
-        <w:rPr>
-          <w:sz w:val="22"/>
-          <w:szCs w:val="22"/>
-        </w:rPr>
-        <w:t xml:space="preserve"> can improve an SMP system</w:t>
-      </w:r>
-      <w:r>
-        <w:rPr>
-          <w:sz w:val="22"/>
-          <w:szCs w:val="22"/>
-        </w:rPr>
-        <w:t xml:space="preserve"> to abide by more real-time characteristics</w:t>
-      </w:r>
-      <w:r>
-        <w:rPr>
-          <w:sz w:val="22"/>
-          <w:szCs w:val="22"/>
-        </w:rPr>
-        <w:t xml:space="preserve">. </w:t>
-      </w:r>
-      <w:r>
-        <w:rPr>
-          <w:sz w:val="22"/>
-          <w:szCs w:val="22"/>
-        </w:rPr>
-        <w:t xml:space="preserve">The research we are proposing to do </w:t>
-      </w:r>
-      <w:proofErr w:type="gramStart"/>
-      <w:r>
-        <w:rPr>
-          <w:sz w:val="22"/>
-          <w:szCs w:val="22"/>
-        </w:rPr>
-        <w:t>incorporates</w:t>
-      </w:r>
-      <w:proofErr w:type="gramEnd"/>
-      <w:r>
-        <w:rPr>
-          <w:sz w:val="22"/>
-          <w:szCs w:val="22"/>
-        </w:rPr>
-        <w:t xml:space="preserve"> improvements made to the SMP architecture running Linux on desktop and embedded platforms. </w:t>
-      </w:r>
-      <w:r>
-        <w:rPr>
-          <w:sz w:val="22"/>
-          <w:szCs w:val="22"/>
-        </w:rPr>
-        <w:t xml:space="preserve">Understanding how these improvements help on different chip sets is </w:t>
-      </w:r>
-      <w:r>
-        <w:rPr>
-          <w:sz w:val="22"/>
-          <w:szCs w:val="22"/>
-        </w:rPr>
-        <w:t xml:space="preserve">also </w:t>
-      </w:r>
-      <w:r>
-        <w:rPr>
-          <w:sz w:val="22"/>
-          <w:szCs w:val="22"/>
-        </w:rPr>
-        <w:t>immensely important for ensuring the portability and generic usages for real-time applications running on</w:t>
-      </w:r>
-      <w:r>
-        <w:rPr>
-          <w:sz w:val="22"/>
-          <w:szCs w:val="22"/>
-        </w:rPr>
-        <w:t xml:space="preserve"> </w:t>
-      </w:r>
-      <w:proofErr w:type="gramStart"/>
-      <w:r>
-        <w:rPr>
-          <w:sz w:val="22"/>
-          <w:szCs w:val="22"/>
-        </w:rPr>
-        <w:t>an</w:t>
-      </w:r>
-      <w:r>
-        <w:rPr>
-          <w:sz w:val="22"/>
-          <w:szCs w:val="22"/>
-        </w:rPr>
-        <w:t xml:space="preserve"> SMP</w:t>
-      </w:r>
-      <w:proofErr w:type="gramEnd"/>
-      <w:r>
-        <w:rPr>
-          <w:sz w:val="22"/>
-          <w:szCs w:val="22"/>
-        </w:rPr>
-        <w:t xml:space="preserve"> architecture</w:t>
-      </w:r>
-      <w:r>
-        <w:rPr>
-          <w:sz w:val="22"/>
-          <w:szCs w:val="22"/>
+          <w:szCs w:val="20"/>
+        </w:rPr>
+        <w:t>improvements</w:t>
+      </w:r>
+      <w:r>
+        <w:rPr>
+          <w:szCs w:val="20"/>
+        </w:rPr>
+        <w:t xml:space="preserve"> made at </w:t>
+      </w:r>
+      <w:r>
+        <w:rPr>
+          <w:szCs w:val="20"/>
+        </w:rPr>
+        <w:t>in the Linux kernel</w:t>
+      </w:r>
+      <w:r>
+        <w:rPr>
+          <w:szCs w:val="20"/>
         </w:rPr>
         <w:t xml:space="preserve">. </w:t>
       </w:r>
@@ -659,125 +647,62 @@
         <w:pStyle w:val="IEEEParagraph"/>
         <w:ind w:firstLine="288"/>
         <w:rPr>
-          <w:sz w:val="22"/>
-          <w:szCs w:val="22"/>
-        </w:rPr>
-      </w:pPr>
-      <w:r>
-        <w:rPr>
-          <w:sz w:val="22"/>
-          <w:szCs w:val="22"/>
-        </w:rPr>
-        <w:t xml:space="preserve">In industries such as Aerospace and Telecommunications there is a lot of emphasis on real time systems and applications. These systems require predictable or deterministic responses from processes due to the fact that mistimed responses from processes can lead to system failure or a loss in quality of service. Achieving real-time typically means there’s a </w:t>
-      </w:r>
-      <w:r>
-        <w:rPr>
-          <w:sz w:val="22"/>
-          <w:szCs w:val="22"/>
+          <w:szCs w:val="20"/>
+        </w:rPr>
+      </w:pPr>
+      <w:r>
+        <w:rPr>
+          <w:szCs w:val="20"/>
+        </w:rPr>
+        <w:t>In industries such as Aerospace and Telecommunications there is a lot of em</w:t>
+      </w:r>
+      <w:r>
+        <w:rPr>
+          <w:szCs w:val="20"/>
+        </w:rPr>
+        <w:t xml:space="preserve">phasis on real time applications. These applications require </w:t>
+      </w:r>
+      <w:r>
+        <w:rPr>
+          <w:szCs w:val="20"/>
+        </w:rPr>
+        <w:t xml:space="preserve">deterministic responses from processes due to the fact that mistimed responses from processes can </w:t>
+      </w:r>
+      <w:r>
+        <w:rPr>
+          <w:szCs w:val="20"/>
+        </w:rPr>
+        <w:t xml:space="preserve">lead to system failure or a loss in quality of service. Achieving real-time typically means there’s a </w:t>
+      </w:r>
+      <w:r>
+        <w:rPr>
+          <w:szCs w:val="20"/>
         </w:rPr>
         <w:t>trade-off</w:t>
       </w:r>
       <w:r>
         <w:rPr>
-          <w:sz w:val="22"/>
-          <w:szCs w:val="22"/>
-        </w:rPr>
-        <w:t xml:space="preserve"> in increase bandwidth unless there </w:t>
-      </w:r>
-      <w:proofErr w:type="gramStart"/>
-      <w:r>
-        <w:rPr>
-          <w:sz w:val="22"/>
-          <w:szCs w:val="22"/>
-        </w:rPr>
-        <w:t>is unlimited CPU resources</w:t>
-      </w:r>
-      <w:proofErr w:type="gramEnd"/>
-      <w:r>
-        <w:rPr>
-          <w:sz w:val="22"/>
-          <w:szCs w:val="22"/>
-        </w:rPr>
-        <w:t xml:space="preserve"> (normally not the case). Ideally, these systems have increased bandwidth while maintaining its real-time determinism. Thus Linux is a perfect operating system to sit on top of desktop or embedded platforms to test real-time </w:t>
-      </w:r>
-      <w:r>
-        <w:rPr>
-          <w:sz w:val="22"/>
-          <w:szCs w:val="22"/>
-        </w:rPr>
-        <w:t xml:space="preserve">capabilities </w:t>
-      </w:r>
-      <w:r>
-        <w:rPr>
-          <w:sz w:val="22"/>
-          <w:szCs w:val="22"/>
-        </w:rPr>
-        <w:t>versus high band</w:t>
-      </w:r>
-      <w:r>
-        <w:rPr>
-          <w:sz w:val="22"/>
-          <w:szCs w:val="22"/>
-        </w:rPr>
-        <w:t>width programs by running SMP</w:t>
-      </w:r>
-      <w:r>
-        <w:rPr>
-          <w:sz w:val="22"/>
-          <w:szCs w:val="22"/>
-        </w:rPr>
-        <w:t xml:space="preserve">. Since Linux </w:t>
-      </w:r>
-      <w:r>
-        <w:rPr>
-          <w:sz w:val="22"/>
-          <w:szCs w:val="22"/>
-        </w:rPr>
-        <w:t>is open source and runs SMP “out of the box”</w:t>
-      </w:r>
-      <w:r>
-        <w:rPr>
-          <w:sz w:val="22"/>
-          <w:szCs w:val="22"/>
-        </w:rPr>
-        <w:t>, we</w:t>
-      </w:r>
-      <w:r>
-        <w:rPr>
-          <w:sz w:val="22"/>
-          <w:szCs w:val="22"/>
-        </w:rPr>
-        <w:t xml:space="preserve"> have a free platform to run simulations on and test out improvements made over the course of this research.</w:t>
-      </w:r>
-      <w:r>
-        <w:rPr>
-          <w:sz w:val="22"/>
-          <w:szCs w:val="22"/>
-        </w:rPr>
-        <w:t xml:space="preserve"> </w:t>
-      </w:r>
-      <w:r>
-        <w:rPr>
-          <w:sz w:val="22"/>
-          <w:szCs w:val="22"/>
-        </w:rPr>
-        <w:t xml:space="preserve">Many companies also desire cheaper options to traditional real time operating systems (i.e. RTOS’s) such as VxWorks which a year license can cost over $100,000. Since Linux has the ability to run on many different platforms, this also adds to the research motivation to test on the Linux SMP </w:t>
-      </w:r>
-      <w:proofErr w:type="gramStart"/>
-      <w:r>
-        <w:rPr>
-          <w:sz w:val="22"/>
-          <w:szCs w:val="22"/>
-        </w:rPr>
-        <w:t>operating</w:t>
-      </w:r>
-      <w:proofErr w:type="gramEnd"/>
-      <w:r>
-        <w:rPr>
-          <w:sz w:val="22"/>
-          <w:szCs w:val="22"/>
-        </w:rPr>
-        <w:t xml:space="preserve"> system. </w:t>
+          <w:szCs w:val="20"/>
+        </w:rPr>
+        <w:t xml:space="preserve"> in increase bandwidth unless there is unlimited C</w:t>
+      </w:r>
+      <w:r>
+        <w:rPr>
+          <w:szCs w:val="20"/>
+        </w:rPr>
+        <w:t>PU resources. Ideally</w:t>
+      </w:r>
+      <w:r>
+        <w:rPr>
+          <w:szCs w:val="20"/>
+        </w:rPr>
+        <w:t xml:space="preserve"> these systems have increased bandwidth while maintaining its real-time determinism. </w:t>
+      </w:r>
+      <w:r>
+        <w:rPr>
+          <w:szCs w:val="20"/>
+        </w:rPr>
+        <w:t xml:space="preserve">Thus, there is motivation to find improvements to the SMP architecture to maintain its increased bandwidth over AMP, and to achieve real-time capabilities. </w:t>
       </w:r>
     </w:p>
     <w:p>
@@ -809,12 +734,112 @@
     <w:p>
       <w:pPr>
         <w:pStyle w:val="IEEEParagraph"/>
-        <w:ind w:firstLine="0"/>
-        <w:rPr>
-          <w:sz w:val="22"/>
-          <w:szCs w:val="22"/>
-        </w:rPr>
-      </w:pPr>
+        <w:ind w:firstLine="288"/>
+      </w:pPr>
+      <w:r>
+        <w:t>Research in improving the SMP architecture regarding Real Time applications is unique. There is related work</w:t>
+      </w:r>
+      <w:r>
+        <w:t xml:space="preserve"> in this area primarily in the Telecomm and A</w:t>
+      </w:r>
+      <w:r>
+        <w:t>erospace industries</w:t>
+      </w:r>
+      <w:r>
+        <w:t>, as well as</w:t>
+      </w:r>
+      <w:r>
+        <w:t xml:space="preserve"> </w:t>
+      </w:r>
+      <w:r>
+        <w:t>academic</w:t>
+      </w:r>
+      <w:r>
+        <w:t xml:space="preserve"> research</w:t>
+      </w:r>
+      <w:r>
+        <w:t xml:space="preserve"> at Universities. In the T</w:t>
+      </w:r>
+      <w:r>
+        <w:t xml:space="preserve">elecomm industry there is much desire to increase quality of service (i.e. </w:t>
+      </w:r>
+      <w:proofErr w:type="spellStart"/>
+      <w:r>
+        <w:t>QoS</w:t>
+      </w:r>
+      <w:proofErr w:type="spellEnd"/>
+      <w:r>
+        <w:t>) for internet or</w:t>
+      </w:r>
+      <w:r>
+        <w:t xml:space="preserve"> digital signal processing</w:t>
+      </w:r>
+      <w:r>
+        <w:t xml:space="preserve"> applications. Ideally, these applications can produce responses at a deterministic deadline </w:t>
+      </w:r>
+      <w:r>
+        <w:t xml:space="preserve">as well as </w:t>
+      </w:r>
+      <w:r>
+        <w:t>maintaining a high</w:t>
+      </w:r>
+      <w:r>
+        <w:t xml:space="preserve"> throughput to process data</w:t>
+      </w:r>
+      <w:r>
+        <w:t xml:space="preserve"> (i.e. higher </w:t>
+      </w:r>
+      <w:proofErr w:type="spellStart"/>
+      <w:r>
+        <w:t>QoS</w:t>
+      </w:r>
+      <w:proofErr w:type="spellEnd"/>
+      <w:r>
+        <w:t xml:space="preserve">) </w:t>
+      </w:r>
+      <w:r>
+        <w:t>[3]. Similarly, in the aerospace industry missed deadlines poten</w:t>
+      </w:r>
+      <w:r>
+        <w:t>tially mean loss of life. NASA</w:t>
+      </w:r>
+      <w:r>
+        <w:t>, has carried out research in this area to im</w:t>
+      </w:r>
+      <w:r>
+        <w:t>prove processing performance while</w:t>
+      </w:r>
+      <w:r>
+        <w:t xml:space="preserve"> still maintaining real-time capabilities [1]. Lastly, </w:t>
+      </w:r>
+      <w:proofErr w:type="spellStart"/>
+      <w:r>
+        <w:t>Daya</w:t>
+      </w:r>
+      <w:r>
+        <w:t>nada</w:t>
+      </w:r>
+      <w:proofErr w:type="spellEnd"/>
+      <w:r>
+        <w:t xml:space="preserve"> </w:t>
+      </w:r>
+      <w:proofErr w:type="spellStart"/>
+      <w:r>
+        <w:t>Sagar</w:t>
+      </w:r>
+      <w:proofErr w:type="spellEnd"/>
+      <w:r>
+        <w:t xml:space="preserve"> Institutions</w:t>
+      </w:r>
+      <w:r>
+        <w:t xml:space="preserve"> has carried out similar research in comparing and contrasting AMP and S</w:t>
+      </w:r>
+      <w:r>
+        <w:t>MP in terms of real time capabilities</w:t>
+      </w:r>
+      <w:r>
+        <w:t xml:space="preserve"> [3]. Their approach is more academic, in comparison to corporate or governmental interests. </w:t>
+      </w:r>
     </w:p>
     <w:p>
       <w:pPr>
@@ -837,8 +862,242 @@
     <w:p>
       <w:pPr>
         <w:pStyle w:val="IEEEParagraph"/>
-        <w:ind w:firstLine="0"/>
-      </w:pPr>
+        <w:ind w:firstLine="288"/>
+        <w:jc w:val="left"/>
+        <w:rPr>
+          <w:szCs w:val="20"/>
+        </w:rPr>
+      </w:pPr>
+      <w:r>
+        <w:rPr>
+          <w:szCs w:val="20"/>
+        </w:rPr>
+        <w:t>The</w:t>
+      </w:r>
+      <w:r>
+        <w:rPr>
+          <w:szCs w:val="20"/>
+        </w:rPr>
+        <w:t xml:space="preserve"> proposed methodology is the following:</w:t>
+      </w:r>
+    </w:p>
+    <w:p>
+      <w:pPr>
+        <w:pStyle w:val="IEEEParagraph"/>
+        <w:numPr>
+          <w:ilvl w:val="0"/>
+          <w:numId w:val="38"/>
+        </w:numPr>
+        <w:jc w:val="left"/>
+        <w:rPr>
+          <w:szCs w:val="20"/>
+        </w:rPr>
+      </w:pPr>
+      <w:r>
+        <w:rPr>
+          <w:szCs w:val="20"/>
+        </w:rPr>
+        <w:t>Research the</w:t>
+      </w:r>
+      <w:r>
+        <w:rPr>
+          <w:szCs w:val="20"/>
+        </w:rPr>
+        <w:t xml:space="preserve"> SMP architecture and find where improvements can be made. </w:t>
+      </w:r>
+      <w:r>
+        <w:rPr>
+          <w:szCs w:val="20"/>
+        </w:rPr>
+        <w:t xml:space="preserve">SMP inherently is used in most modern </w:t>
+      </w:r>
+      <w:r>
+        <w:rPr>
+          <w:szCs w:val="20"/>
+        </w:rPr>
+        <w:t xml:space="preserve">multicore systems, so the target hardware </w:t>
+      </w:r>
+      <w:r>
+        <w:rPr>
+          <w:szCs w:val="20"/>
+        </w:rPr>
+        <w:t>for this research will include embedded systems with multicore processors (e.g. Raspberry Pi’s and NVIDIA Jetson TX1), as well as desktop machines t</w:t>
+      </w:r>
+      <w:r>
+        <w:rPr>
+          <w:szCs w:val="20"/>
+        </w:rPr>
+        <w:t>hat contain modern Intel processors</w:t>
+      </w:r>
+      <w:r>
+        <w:rPr>
+          <w:szCs w:val="20"/>
+        </w:rPr>
+        <w:t xml:space="preserve">. </w:t>
+      </w:r>
+    </w:p>
+    <w:p>
+      <w:pPr>
+        <w:pStyle w:val="IEEEParagraph"/>
+        <w:numPr>
+          <w:ilvl w:val="0"/>
+          <w:numId w:val="38"/>
+        </w:numPr>
+        <w:jc w:val="left"/>
+        <w:rPr>
+          <w:szCs w:val="20"/>
+        </w:rPr>
+      </w:pPr>
+      <w:r>
+        <w:rPr>
+          <w:szCs w:val="20"/>
+        </w:rPr>
+        <w:t>Find out</w:t>
+      </w:r>
+      <w:r>
+        <w:rPr>
+          <w:szCs w:val="20"/>
+        </w:rPr>
+        <w:t xml:space="preserve"> how these improvements effect an </w:t>
+      </w:r>
+      <w:r>
+        <w:rPr>
+          <w:szCs w:val="20"/>
+        </w:rPr>
+        <w:t>OS</w:t>
+      </w:r>
+      <w:r>
+        <w:rPr>
+          <w:szCs w:val="20"/>
+        </w:rPr>
+        <w:t xml:space="preserve"> such as Linux running on these multicore processors. This part’s focus is on creating an adaptable simulator using open source tools such as simple-sim, gem5, and </w:t>
+      </w:r>
+      <w:proofErr w:type="spellStart"/>
+      <w:r>
+        <w:rPr>
+          <w:szCs w:val="20"/>
+        </w:rPr>
+        <w:t>LTTng</w:t>
+      </w:r>
+      <w:proofErr w:type="spellEnd"/>
+      <w:r>
+        <w:rPr>
+          <w:szCs w:val="20"/>
+        </w:rPr>
+        <w:t xml:space="preserve"> to capture various metrics</w:t>
+      </w:r>
+      <w:r>
+        <w:rPr>
+          <w:szCs w:val="20"/>
+        </w:rPr>
+        <w:t xml:space="preserve"> (e.g. </w:t>
+      </w:r>
+      <w:r>
+        <w:rPr>
+          <w:szCs w:val="20"/>
+        </w:rPr>
+        <w:t xml:space="preserve">CPU </w:t>
+      </w:r>
+      <w:r>
+        <w:rPr>
+          <w:szCs w:val="20"/>
+        </w:rPr>
+        <w:lastRenderedPageBreak/>
+        <w:t xml:space="preserve">execution time for an individual process, CPU execution time for all processes, </w:t>
+      </w:r>
+      <w:r>
+        <w:rPr>
+          <w:szCs w:val="20"/>
+        </w:rPr>
+        <w:t xml:space="preserve">CPI, IPC, etc.). </w:t>
+      </w:r>
+    </w:p>
+    <w:p>
+      <w:pPr>
+        <w:pStyle w:val="IEEEParagraph"/>
+        <w:numPr>
+          <w:ilvl w:val="0"/>
+          <w:numId w:val="38"/>
+        </w:numPr>
+        <w:jc w:val="left"/>
+        <w:rPr>
+          <w:szCs w:val="20"/>
+        </w:rPr>
+      </w:pPr>
+      <w:r>
+        <w:rPr>
+          <w:szCs w:val="20"/>
+        </w:rPr>
+        <w:t>I</w:t>
+      </w:r>
+      <w:r>
+        <w:rPr>
+          <w:szCs w:val="20"/>
+        </w:rPr>
+        <w:t>mplement the improvements</w:t>
+      </w:r>
+      <w:r>
+        <w:rPr>
+          <w:szCs w:val="20"/>
+        </w:rPr>
+        <w:t>. These improvements can be</w:t>
+      </w:r>
+      <w:r>
+        <w:rPr>
+          <w:szCs w:val="20"/>
+        </w:rPr>
+        <w:t xml:space="preserve"> in the user application space level or kernel level (if there are hardware improvements, these will come in the form of designs instead of code implementations). </w:t>
+      </w:r>
+    </w:p>
+    <w:p>
+      <w:pPr>
+        <w:pStyle w:val="IEEEParagraph"/>
+        <w:numPr>
+          <w:ilvl w:val="0"/>
+          <w:numId w:val="38"/>
+        </w:numPr>
+        <w:jc w:val="left"/>
+        <w:rPr>
+          <w:szCs w:val="20"/>
+        </w:rPr>
+      </w:pPr>
+      <w:r>
+        <w:rPr>
+          <w:szCs w:val="20"/>
+        </w:rPr>
+        <w:t>C</w:t>
+      </w:r>
+      <w:r>
+        <w:rPr>
+          <w:szCs w:val="20"/>
+        </w:rPr>
+        <w:t xml:space="preserve">reate benchmarks to test the improvements made to the SMP architecture by running them against the adaptable simulator created in step 2. </w:t>
+      </w:r>
+    </w:p>
+    <w:p>
+      <w:pPr>
+        <w:pStyle w:val="IEEEParagraph"/>
+        <w:numPr>
+          <w:ilvl w:val="0"/>
+          <w:numId w:val="38"/>
+        </w:numPr>
+        <w:jc w:val="left"/>
+        <w:rPr>
+          <w:szCs w:val="20"/>
+        </w:rPr>
+      </w:pPr>
+      <w:r>
+        <w:rPr>
+          <w:szCs w:val="20"/>
+        </w:rPr>
+        <w:t>R</w:t>
+      </w:r>
+      <w:r>
+        <w:rPr>
+          <w:szCs w:val="20"/>
+        </w:rPr>
+        <w:t>econvene and assemble results and findings into a comprehensive final research paper.</w:t>
+      </w:r>
     </w:p>
     <w:p>
       <w:pPr>
@@ -855,14 +1114,6 @@
           <w:sz w:val="22"/>
           <w:szCs w:val="22"/>
         </w:rPr>
-        <w:t xml:space="preserve"> </w:t>
-      </w:r>
-      <w:r>
-        <w:rPr>
-          <w:b/>
-          <w:sz w:val="22"/>
-          <w:szCs w:val="22"/>
-        </w:rPr>
         <w:t>Proposed Timelines</w:t>
       </w:r>
     </w:p>
@@ -872,8 +1123,7 @@
       </w:pPr>
       <w:r>
         <w:rPr>
-          <w:sz w:val="22"/>
-          <w:szCs w:val="22"/>
+          <w:szCs w:val="20"/>
         </w:rPr>
         <w:t>The following section describes the project timeline and how it maps to deadlines. Additionally this section covers the allocations of tasks assigned to each team member</w:t>
       </w:r>
@@ -898,13 +1148,7 @@
         <w:pStyle w:val="IEEEParagraph"/>
       </w:pPr>
       <w:r>
-        <w:t xml:space="preserve">The section below </w:t>
-      </w:r>
-      <w:r>
-        <w:t>describes the projects timeline in terms of development stages and the allocation of work to each team member.</w:t>
-      </w:r>
-      <w:r>
-        <w:t xml:space="preserve"> </w:t>
+        <w:t xml:space="preserve">The section below describes the projects timeline in terms of development stages and the allocation of work to each team member. </w:t>
       </w:r>
     </w:p>
     <w:p>
@@ -949,7 +1193,7 @@
           <w:lang w:val="en-US" w:eastAsia="en-US"/>
         </w:rPr>
         <w:drawing>
-          <wp:inline distT="0" distB="0" distL="0" distR="0">
+          <wp:inline distT="0" distB="0" distL="0" distR="0" wp14:anchorId="06772C27" wp14:editId="24E5888B">
             <wp:extent cx="2862072" cy="950976"/>
             <wp:effectExtent l="0" t="0" r="0" b="1905"/>
             <wp:docPr id="8" name="Picture 8"/>
@@ -964,7 +1208,7 @@
                     <pic:cNvPicPr/>
                   </pic:nvPicPr>
                   <pic:blipFill>
-                    <a:blip r:embed="rId7">
+                    <a:blip r:embed="rId6">
                       <a:extLst>
                         <a:ext uri="{28A0092B-C50C-407E-A947-70E740481C1C}">
                           <a14:useLocalDpi xmlns:a14="http://schemas.microsoft.com/office/drawing/2010/main" val="0"/>
@@ -1000,35 +1244,12 @@
           <w:szCs w:val="16"/>
         </w:rPr>
       </w:pPr>
-      <w:proofErr w:type="gramStart"/>
       <w:r>
         <w:rPr>
           <w:sz w:val="16"/>
           <w:szCs w:val="16"/>
         </w:rPr>
-        <w:t>Fig. 1.</w:t>
-      </w:r>
-      <w:proofErr w:type="gramEnd"/>
-      <w:r>
-        <w:rPr>
-          <w:sz w:val="16"/>
-          <w:szCs w:val="16"/>
-        </w:rPr>
-        <w:t xml:space="preserve"> </w:t>
-      </w:r>
-      <w:r>
-        <w:rPr>
-          <w:sz w:val="16"/>
-          <w:szCs w:val="16"/>
-        </w:rPr>
-        <w:t>P</w:t>
-      </w:r>
-      <w:r>
-        <w:rPr>
-          <w:sz w:val="16"/>
-          <w:szCs w:val="16"/>
-        </w:rPr>
-        <w:t>roject development stages</w:t>
+        <w:t>Fig. 1. Project development stages</w:t>
       </w:r>
     </w:p>
     <w:p>
@@ -1060,13 +1281,7 @@
         <w:pStyle w:val="IEEEParagraph"/>
       </w:pPr>
       <w:r>
-        <w:t>At this stage of the project there is still the initial research being performed on the topic. Additionally, at this time possible simulations and test implementation details are</w:t>
-      </w:r>
-      <w:r>
-        <w:t xml:space="preserve"> still</w:t>
-      </w:r>
-      <w:r>
-        <w:t xml:space="preserve"> being investigated. If an item is TBD it means that tasks have not yet been allocated.</w:t>
+        <w:t>At this stage of the project there is still the initial research being performed on the topic. Additionally, at this time possible simulations and test implementation details are still being investigated. If an item is TBD it means that tasks have not yet been allocated.</w:t>
       </w:r>
     </w:p>
     <w:p>
@@ -1082,22 +1297,11 @@
         <w:pStyle w:val="IEEETableCaption"/>
       </w:pPr>
       <w:r>
-        <w:t xml:space="preserve"> </w:t>
-      </w:r>
-      <w:r>
-        <w:t xml:space="preserve">TABLE </w:t>
-      </w:r>
-      <w:r>
-        <w:t>I</w:t>
+        <w:t xml:space="preserve"> TABLE I</w:t>
       </w:r>
       <w:r>
         <w:br w:type="textWrapping" w:clear="all"/>
-      </w:r>
-      <w:r>
-        <w:t xml:space="preserve">Early </w:t>
-      </w:r>
-      <w:r>
-        <w:t>Stage 2 Breakdown of Tasks</w:t>
+        <w:t>Early Stage 2 Breakdown of Tasks</w:t>
       </w:r>
     </w:p>
     <w:tbl>
@@ -1188,21 +1392,12 @@
                 <w:szCs w:val="16"/>
               </w:rPr>
             </w:pPr>
-            <w:proofErr w:type="spellStart"/>
             <w:r>
               <w:rPr>
                 <w:sz w:val="14"/>
                 <w:szCs w:val="16"/>
               </w:rPr>
-              <w:t>Akre</w:t>
-            </w:r>
-            <w:proofErr w:type="spellEnd"/>
-            <w:r>
-              <w:rPr>
-                <w:sz w:val="14"/>
-                <w:szCs w:val="16"/>
-              </w:rPr>
-              <w:t>, David</w:t>
+              <w:t>Akre, David</w:t>
             </w:r>
           </w:p>
         </w:tc>
@@ -1524,13 +1719,7 @@
         <w:rPr>
           <w:i/>
         </w:rPr>
-        <w:t xml:space="preserve">Configuration </w:t>
-      </w:r>
-      <w:r>
-        <w:rPr>
-          <w:i/>
-        </w:rPr>
-        <w:t>Management</w:t>
+        <w:t>Configuration Management</w:t>
       </w:r>
     </w:p>
     <w:p>
@@ -1546,17 +1735,7 @@
         <w:pStyle w:val="IEEEParagraph"/>
       </w:pPr>
       <w:r>
-        <w:lastRenderedPageBreak/>
-        <w:t xml:space="preserve">All software will be kept in a group repository </w:t>
-      </w:r>
-      <w:r>
-        <w:t>using GitHub [4]</w:t>
-      </w:r>
-      <w:r>
-        <w:t xml:space="preserve">. </w:t>
-      </w:r>
-      <w:r>
-        <w:t>The process for modifying files is outlined below.</w:t>
+        <w:t>All software will be kept in a group repository using GitHub [4]. The process for modifying files is outlined below.</w:t>
       </w:r>
     </w:p>
     <w:p>
@@ -1570,13 +1749,7 @@
         <w:jc w:val="center"/>
       </w:pPr>
       <w:r>
-        <w:t xml:space="preserve">TABLE </w:t>
-      </w:r>
-      <w:r>
-        <w:t>I</w:t>
-      </w:r>
-      <w:r>
-        <w:t>I</w:t>
+        <w:t>TABLE II</w:t>
       </w:r>
       <w:r>
         <w:br w:type="textWrapping" w:clear="all"/>
@@ -1717,7 +1890,20 @@
     </w:tbl>
     <w:p>
       <w:pPr>
-        <w:pStyle w:val="IEEETableCaption"/>
+        <w:pStyle w:val="IEEEParagraph"/>
+        <w:ind w:firstLine="0"/>
+        <w:rPr>
+          <w:i/>
+        </w:rPr>
+      </w:pPr>
+    </w:p>
+    <w:p>
+      <w:pPr>
+        <w:pStyle w:val="IEEEParagraph"/>
+        <w:rPr>
+          <w:sz w:val="22"/>
+          <w:szCs w:val="22"/>
+        </w:rPr>
       </w:pPr>
     </w:p>
     <w:p>
@@ -1742,140 +1928,95 @@
       <w:pPr>
         <w:pStyle w:val="IEEEParagraph"/>
         <w:rPr>
-          <w:sz w:val="22"/>
-          <w:szCs w:val="22"/>
-        </w:rPr>
-      </w:pPr>
-      <w:r>
-        <w:rPr>
-          <w:sz w:val="22"/>
-          <w:szCs w:val="22"/>
-        </w:rPr>
-        <w:t xml:space="preserve">There are different degrees of “real-time” such as hard </w:t>
-      </w:r>
-      <w:proofErr w:type="gramStart"/>
-      <w:r>
-        <w:rPr>
-          <w:sz w:val="22"/>
-          <w:szCs w:val="22"/>
-        </w:rPr>
-        <w:t>real-time,</w:t>
-      </w:r>
-      <w:proofErr w:type="gramEnd"/>
-      <w:r>
-        <w:rPr>
-          <w:sz w:val="22"/>
-          <w:szCs w:val="22"/>
-        </w:rPr>
-        <w:t xml:space="preserve"> and soft real time. Hard real time means that there are no system failures and follows the “5 9’s” rule of thumb which means the systems can only be down 5.26 minutes per year or in other words is highly available 99.999% of the time. Soft real time does not necessarily have to follow that policy, and allows processes to miss deadlines on an infrequent manner which does not result in system failure. All other systems are considered non-real time. Since Linux is naturally a time-sharing operating system utilizing SMP features, improvements can be made to make the operating system </w:t>
-      </w:r>
-      <w:r>
-        <w:rPr>
-          <w:sz w:val="22"/>
-          <w:szCs w:val="22"/>
+          <w:szCs w:val="20"/>
+        </w:rPr>
+      </w:pPr>
+      <w:r>
+        <w:rPr>
+          <w:szCs w:val="20"/>
+        </w:rPr>
+        <w:t xml:space="preserve">There are different degrees of “real-time” such as hard real-time, and soft real time. Hard real time means that there are no system failures and follows the “5 9’s” rule </w:t>
+      </w:r>
+      <w:r>
+        <w:rPr>
+          <w:szCs w:val="20"/>
+        </w:rPr>
+        <w:t>(e.g. the system can only be down 5.26 minutes</w:t>
+      </w:r>
+      <w:r>
+        <w:rPr>
+          <w:szCs w:val="20"/>
+        </w:rPr>
+        <w:t xml:space="preserve"> </w:t>
+      </w:r>
+      <w:r>
+        <w:rPr>
+          <w:szCs w:val="20"/>
+        </w:rPr>
+        <w:t xml:space="preserve">per year or is 99.999% available). </w:t>
+      </w:r>
+      <w:r>
+        <w:rPr>
+          <w:szCs w:val="20"/>
+        </w:rPr>
+        <w:t xml:space="preserve">Soft real time does </w:t>
+      </w:r>
+      <w:r>
+        <w:rPr>
+          <w:szCs w:val="20"/>
+        </w:rPr>
+        <w:t>not follow</w:t>
+      </w:r>
+      <w:r>
+        <w:rPr>
+          <w:szCs w:val="20"/>
+        </w:rPr>
+        <w:t xml:space="preserve"> that policy, and allows processes to miss deadlines on an infrequent manner</w:t>
+      </w:r>
+      <w:r>
+        <w:rPr>
+          <w:szCs w:val="20"/>
+        </w:rPr>
+        <w:t xml:space="preserve"> (i.e. missing deadlines does not mean system failure). </w:t>
+      </w:r>
+      <w:r>
+        <w:rPr>
+          <w:szCs w:val="20"/>
+        </w:rPr>
+        <w:t>Since Linux is naturally a time-sh</w:t>
+      </w:r>
+      <w:r>
+        <w:rPr>
+          <w:szCs w:val="20"/>
+        </w:rPr>
+        <w:t>aring operating system employing SMP functionality</w:t>
+      </w:r>
+      <w:r>
+        <w:rPr>
+          <w:szCs w:val="20"/>
+        </w:rPr>
+        <w:t xml:space="preserve">, improvements can be made to make the operating system </w:t>
+      </w:r>
+      <w:r>
+        <w:rPr>
+          <w:szCs w:val="20"/>
         </w:rPr>
         <w:t xml:space="preserve">to become </w:t>
       </w:r>
       <w:r>
         <w:rPr>
-          <w:sz w:val="22"/>
-          <w:szCs w:val="22"/>
-        </w:rPr>
-        <w:t xml:space="preserve">more real-time capable, but overall the improvements would not be considered hard real time </w:t>
-      </w:r>
-      <w:r>
-        <w:rPr>
-          <w:sz w:val="22"/>
-          <w:szCs w:val="22"/>
-        </w:rPr>
-        <w:t>compati</w:t>
-      </w:r>
-      <w:bookmarkStart w:id="0" w:name="_GoBack"/>
-      <w:bookmarkEnd w:id="0"/>
-      <w:r>
-        <w:rPr>
-          <w:sz w:val="22"/>
-          <w:szCs w:val="22"/>
-        </w:rPr>
-        <w:t xml:space="preserve">ble </w:t>
-      </w:r>
-      <w:r>
-        <w:rPr>
-          <w:sz w:val="22"/>
-          <w:szCs w:val="22"/>
-        </w:rPr>
-        <w:t xml:space="preserve">and most likely lead to more a “soft” real time system. Thus, improvements made to </w:t>
-      </w:r>
-      <w:r>
-        <w:rPr>
-          <w:sz w:val="22"/>
-          <w:szCs w:val="22"/>
-        </w:rPr>
-        <w:t xml:space="preserve">an </w:t>
-      </w:r>
-      <w:r>
-        <w:rPr>
-          <w:sz w:val="22"/>
-          <w:szCs w:val="22"/>
-        </w:rPr>
-        <w:t xml:space="preserve">SMP </w:t>
-      </w:r>
-      <w:r>
-        <w:rPr>
-          <w:sz w:val="22"/>
-          <w:szCs w:val="22"/>
-        </w:rPr>
-        <w:t xml:space="preserve">architecture (in particular systems running Linux) </w:t>
-      </w:r>
-      <w:r>
-        <w:rPr>
-          <w:sz w:val="22"/>
-          <w:szCs w:val="22"/>
-        </w:rPr>
-        <w:t xml:space="preserve">to </w:t>
-      </w:r>
-      <w:r>
-        <w:rPr>
-          <w:sz w:val="22"/>
-          <w:szCs w:val="22"/>
-        </w:rPr>
-        <w:t xml:space="preserve">be more real-time capable </w:t>
-      </w:r>
-      <w:r>
-        <w:rPr>
-          <w:sz w:val="22"/>
-          <w:szCs w:val="22"/>
-        </w:rPr>
-        <w:t>would be considered soft real time</w:t>
-      </w:r>
-      <w:r>
-        <w:rPr>
-          <w:sz w:val="22"/>
-          <w:szCs w:val="22"/>
-        </w:rPr>
-        <w:t xml:space="preserve">. The reason why is because of </w:t>
-      </w:r>
-      <w:r>
-        <w:rPr>
-          <w:sz w:val="22"/>
-          <w:szCs w:val="22"/>
-        </w:rPr>
-        <w:t xml:space="preserve">the timeline </w:t>
-      </w:r>
-      <w:r>
-        <w:rPr>
-          <w:sz w:val="22"/>
-          <w:szCs w:val="22"/>
-        </w:rPr>
-        <w:t xml:space="preserve">of this research </w:t>
-      </w:r>
-      <w:r>
-        <w:rPr>
-          <w:sz w:val="22"/>
-          <w:szCs w:val="22"/>
-        </w:rPr>
-        <w:t xml:space="preserve">being too short to ensure enough rigorous testing to enforce hard real time requirements. </w:t>
-      </w:r>
+          <w:szCs w:val="20"/>
+        </w:rPr>
+        <w:t xml:space="preserve">more real-time capable. These improvements most likely would not be considered hard real time due to the short time frame of ensure enough rigorous testing to enforce hard real time requirements. Thus, overall the anticipated results will reflect a soft real time system, where predictable responses can be achieved but not deterministic. </w:t>
+      </w:r>
+    </w:p>
+    <w:p>
+      <w:pPr>
+        <w:pStyle w:val="IEEEParagraph"/>
+        <w:rPr>
+          <w:szCs w:val="20"/>
+        </w:rPr>
+      </w:pPr>
     </w:p>
     <w:p>
       <w:pPr>
@@ -1914,7 +2055,7 @@
         </w:rPr>
         <w:t>Kenneth Vines, and Len Day, “Multicore Considerations for Legacy Flight Software Migration” JPL NASA [Online]  Available:</w:t>
       </w:r>
-      <w:hyperlink r:id="rId8" w:history="1">
+      <w:hyperlink r:id="rId7" w:history="1">
         <w:r>
           <w:rPr>
             <w:rStyle w:val="Hyperlink"/>
@@ -1946,6 +2087,258 @@
           <w:sz w:val="18"/>
           <w:szCs w:val="18"/>
         </w:rPr>
+      </w:pPr>
+      <w:proofErr w:type="spellStart"/>
+      <w:r>
+        <w:rPr>
+          <w:sz w:val="18"/>
+          <w:szCs w:val="18"/>
+        </w:rPr>
+        <w:t>Vaidehi</w:t>
+      </w:r>
+      <w:proofErr w:type="spellEnd"/>
+      <w:r>
+        <w:rPr>
+          <w:sz w:val="18"/>
+          <w:szCs w:val="18"/>
+        </w:rPr>
+        <w:t xml:space="preserve"> M, T.R. </w:t>
+      </w:r>
+      <w:proofErr w:type="spellStart"/>
+      <w:r>
+        <w:rPr>
+          <w:sz w:val="18"/>
+          <w:szCs w:val="18"/>
+        </w:rPr>
+        <w:t>Gopalakrishman</w:t>
+      </w:r>
+      <w:proofErr w:type="spellEnd"/>
+      <w:r>
+        <w:rPr>
+          <w:sz w:val="18"/>
+          <w:szCs w:val="18"/>
+        </w:rPr>
+        <w:t xml:space="preserve"> Nair, “Multicore Applications in Real Time Systems” [Online] Available: </w:t>
+      </w:r>
+      <w:hyperlink r:id="rId8" w:history="1">
+        <w:r>
+          <w:rPr>
+            <w:rStyle w:val="Hyperlink"/>
+            <w:sz w:val="18"/>
+            <w:szCs w:val="18"/>
+          </w:rPr>
+          <w:t>https://arxiv.org/pdf/1001.3539.pdf</w:t>
+        </w:r>
+      </w:hyperlink>
+      <w:r>
+        <w:rPr>
+          <w:sz w:val="18"/>
+          <w:szCs w:val="18"/>
+        </w:rPr>
+        <w:t>, Accessed: Feb 8, 2017</w:t>
+      </w:r>
+    </w:p>
+    <w:p>
+      <w:pPr>
+        <w:pStyle w:val="IEEEReferenceItem"/>
+        <w:rPr>
+          <w:sz w:val="18"/>
+          <w:szCs w:val="18"/>
+        </w:rPr>
+      </w:pPr>
+      <w:r>
+        <w:rPr>
+          <w:sz w:val="18"/>
+          <w:szCs w:val="18"/>
+        </w:rPr>
+        <w:t xml:space="preserve">Nico De Witte, Robbie </w:t>
+      </w:r>
+      <w:proofErr w:type="spellStart"/>
+      <w:r>
+        <w:rPr>
+          <w:sz w:val="18"/>
+          <w:szCs w:val="18"/>
+        </w:rPr>
+        <w:t>Vincke</w:t>
+      </w:r>
+      <w:proofErr w:type="spellEnd"/>
+      <w:r>
+        <w:rPr>
+          <w:sz w:val="18"/>
+          <w:szCs w:val="18"/>
+        </w:rPr>
+        <w:t xml:space="preserve">, </w:t>
+      </w:r>
+      <w:proofErr w:type="spellStart"/>
+      <w:r>
+        <w:rPr>
+          <w:sz w:val="18"/>
+          <w:szCs w:val="18"/>
+        </w:rPr>
+        <w:t>Sille</w:t>
+      </w:r>
+      <w:proofErr w:type="spellEnd"/>
+      <w:r>
+        <w:rPr>
+          <w:sz w:val="18"/>
+          <w:szCs w:val="18"/>
+        </w:rPr>
+        <w:t xml:space="preserve"> Van </w:t>
+      </w:r>
+      <w:proofErr w:type="spellStart"/>
+      <w:r>
+        <w:rPr>
+          <w:sz w:val="18"/>
+          <w:szCs w:val="18"/>
+        </w:rPr>
+        <w:t>Landschoot</w:t>
+      </w:r>
+      <w:proofErr w:type="spellEnd"/>
+      <w:r>
+        <w:rPr>
+          <w:sz w:val="18"/>
+          <w:szCs w:val="18"/>
+        </w:rPr>
+        <w:t xml:space="preserve">, Eric </w:t>
+      </w:r>
+      <w:proofErr w:type="spellStart"/>
+      <w:r>
+        <w:rPr>
+          <w:sz w:val="18"/>
+          <w:szCs w:val="18"/>
+        </w:rPr>
+        <w:t>Steegmans</w:t>
+      </w:r>
+      <w:proofErr w:type="spellEnd"/>
+      <w:r>
+        <w:rPr>
+          <w:sz w:val="18"/>
+          <w:szCs w:val="18"/>
+        </w:rPr>
+        <w:t xml:space="preserve">, and </w:t>
+      </w:r>
+      <w:proofErr w:type="spellStart"/>
+      <w:r>
+        <w:rPr>
+          <w:sz w:val="18"/>
+          <w:szCs w:val="18"/>
+        </w:rPr>
+        <w:t>Jeroen</w:t>
+      </w:r>
+      <w:proofErr w:type="spellEnd"/>
+      <w:r>
+        <w:rPr>
+          <w:sz w:val="18"/>
+          <w:szCs w:val="18"/>
+        </w:rPr>
+        <w:t xml:space="preserve"> </w:t>
+      </w:r>
+      <w:proofErr w:type="spellStart"/>
+      <w:r>
+        <w:rPr>
+          <w:sz w:val="18"/>
+          <w:szCs w:val="18"/>
+        </w:rPr>
+        <w:t>Boydens</w:t>
+      </w:r>
+      <w:proofErr w:type="spellEnd"/>
+      <w:r>
+        <w:rPr>
+          <w:sz w:val="18"/>
+          <w:szCs w:val="18"/>
+        </w:rPr>
+        <w:t xml:space="preserve">, “Evaluation of a Dual-Core SMP and AMP Architecture based on an Embedded Case Study” July 2013 KU Leuven </w:t>
+      </w:r>
+      <w:hyperlink r:id="rId9" w:history="1">
+        <w:r>
+          <w:rPr>
+            <w:rStyle w:val="Hyperlink"/>
+            <w:sz w:val="18"/>
+            <w:szCs w:val="18"/>
+          </w:rPr>
+          <w:t>https://www.r</w:t>
+        </w:r>
+        <w:r>
+          <w:rPr>
+            <w:rStyle w:val="Hyperlink"/>
+            <w:sz w:val="18"/>
+            <w:szCs w:val="18"/>
+          </w:rPr>
+          <w:t>e</w:t>
+        </w:r>
+        <w:r>
+          <w:rPr>
+            <w:rStyle w:val="Hyperlink"/>
+            <w:sz w:val="18"/>
+            <w:szCs w:val="18"/>
+          </w:rPr>
+          <w:t>searchgate.net/publication/309829008_Evaluation_of_a_Dual-</w:t>
+        </w:r>
+        <w:r>
+          <w:rPr>
+            <w:rStyle w:val="Hyperlink"/>
+            <w:sz w:val="18"/>
+            <w:szCs w:val="18"/>
+          </w:rPr>
+          <w:t>Core_SMP_and_AMP_Architecture_based_on_an_Embedded_Case_Study</w:t>
+        </w:r>
+      </w:hyperlink>
+      <w:r>
+        <w:rPr>
+          <w:sz w:val="18"/>
+          <w:szCs w:val="18"/>
+        </w:rPr>
+        <w:t>, Accessed: Feb 8</w:t>
+      </w:r>
+      <w:r>
+        <w:rPr>
+          <w:sz w:val="18"/>
+          <w:szCs w:val="18"/>
+        </w:rPr>
+        <w:t>, 2017</w:t>
+      </w:r>
+    </w:p>
+    <w:p>
+      <w:pPr>
+        <w:pStyle w:val="IEEEReferenceItem"/>
+        <w:rPr>
+          <w:sz w:val="18"/>
+          <w:szCs w:val="18"/>
+        </w:rPr>
+      </w:pPr>
+      <w:r>
+        <w:rPr>
+          <w:sz w:val="18"/>
+          <w:szCs w:val="18"/>
+        </w:rPr>
+        <w:t xml:space="preserve">Group 3’s Source Control Repository: </w:t>
+      </w:r>
+      <w:r>
+        <w:rPr>
+          <w:sz w:val="18"/>
+          <w:szCs w:val="18"/>
+        </w:rPr>
+        <w:t>https://github.com/dakre21/ECE-562</w:t>
+      </w:r>
+    </w:p>
+    <w:p>
+      <w:pPr>
+        <w:pStyle w:val="IEEEReferenceItem"/>
+        <w:numPr>
+          <w:ilvl w:val="0"/>
+          <w:numId w:val="0"/>
+        </w:numPr>
+        <w:ind w:left="288"/>
+      </w:pPr>
+    </w:p>
+    <w:p>
+      <w:pPr>
+        <w:pStyle w:val="IEEEReferenceItem"/>
+        <w:numPr>
+          <w:ilvl w:val="0"/>
+          <w:numId w:val="0"/>
+        </w:numPr>
+        <w:ind w:left="288"/>
         <w:sectPr>
           <w:type w:val="continuous"/>
           <w:pgSz w:w="11906" w:h="16838"/>
@@ -1954,128 +2347,11 @@
           <w:docGrid w:linePitch="360"/>
         </w:sectPr>
       </w:pPr>
-      <w:r>
-        <w:rPr>
-          <w:sz w:val="18"/>
-          <w:szCs w:val="18"/>
-        </w:rPr>
-        <w:t xml:space="preserve">Nico De Witte, Robbie </w:t>
-      </w:r>
-      <w:proofErr w:type="spellStart"/>
-      <w:r>
-        <w:rPr>
-          <w:sz w:val="18"/>
-          <w:szCs w:val="18"/>
-        </w:rPr>
-        <w:t>Vincke</w:t>
-      </w:r>
-      <w:proofErr w:type="spellEnd"/>
-      <w:r>
-        <w:rPr>
-          <w:sz w:val="18"/>
-          <w:szCs w:val="18"/>
-        </w:rPr>
-        <w:t xml:space="preserve">, </w:t>
-      </w:r>
-      <w:proofErr w:type="spellStart"/>
-      <w:r>
-        <w:rPr>
-          <w:sz w:val="18"/>
-          <w:szCs w:val="18"/>
-        </w:rPr>
-        <w:t>Sille</w:t>
-      </w:r>
-      <w:proofErr w:type="spellEnd"/>
-      <w:r>
-        <w:rPr>
-          <w:sz w:val="18"/>
-          <w:szCs w:val="18"/>
-        </w:rPr>
-        <w:t xml:space="preserve"> Van </w:t>
-      </w:r>
-      <w:proofErr w:type="spellStart"/>
-      <w:r>
-        <w:rPr>
-          <w:sz w:val="18"/>
-          <w:szCs w:val="18"/>
-        </w:rPr>
-        <w:t>Landschoot</w:t>
-      </w:r>
-      <w:proofErr w:type="spellEnd"/>
-      <w:r>
-        <w:rPr>
-          <w:sz w:val="18"/>
-          <w:szCs w:val="18"/>
-        </w:rPr>
-        <w:t xml:space="preserve">, Eric </w:t>
-      </w:r>
-      <w:proofErr w:type="spellStart"/>
-      <w:r>
-        <w:rPr>
-          <w:sz w:val="18"/>
-          <w:szCs w:val="18"/>
-        </w:rPr>
-        <w:t>Steegmans</w:t>
-      </w:r>
-      <w:proofErr w:type="spellEnd"/>
-      <w:r>
-        <w:rPr>
-          <w:sz w:val="18"/>
-          <w:szCs w:val="18"/>
-        </w:rPr>
-        <w:t xml:space="preserve">, and </w:t>
-      </w:r>
-      <w:proofErr w:type="spellStart"/>
-      <w:r>
-        <w:rPr>
-          <w:sz w:val="18"/>
-          <w:szCs w:val="18"/>
-        </w:rPr>
-        <w:t>Jeroen</w:t>
-      </w:r>
-      <w:proofErr w:type="spellEnd"/>
-      <w:r>
-        <w:rPr>
-          <w:sz w:val="18"/>
-          <w:szCs w:val="18"/>
-        </w:rPr>
-        <w:t xml:space="preserve"> </w:t>
-      </w:r>
-      <w:proofErr w:type="spellStart"/>
-      <w:r>
-        <w:rPr>
-          <w:sz w:val="18"/>
-          <w:szCs w:val="18"/>
-        </w:rPr>
-        <w:t>Boydens</w:t>
-      </w:r>
-      <w:proofErr w:type="spellEnd"/>
-      <w:r>
-        <w:rPr>
-          <w:sz w:val="18"/>
-          <w:szCs w:val="18"/>
-        </w:rPr>
-        <w:t xml:space="preserve">, “Evaluation of a Dual-Core SMP and AMP Architecture based on an Embedded Case Study” July 2013 KU Leuven </w:t>
-      </w:r>
-      <w:hyperlink r:id="rId9" w:history="1">
-        <w:r>
-          <w:rPr>
-            <w:rStyle w:val="Hyperlink"/>
-            <w:sz w:val="18"/>
-            <w:szCs w:val="18"/>
-          </w:rPr>
-          <w:t>https://www.researchgate.net/publication/309829008_Evaluation_of_a_Dual-Core_SMP_and_AMP_Architecture_based_on_an_Embedded_Case_Study</w:t>
-        </w:r>
-      </w:hyperlink>
-      <w:r>
-        <w:rPr>
-          <w:sz w:val="18"/>
-          <w:szCs w:val="18"/>
-        </w:rPr>
-        <w:t>, Accessed: Feb 7,</w:t>
-      </w:r>
     </w:p>
-    <w:p/>
+    <w:p>
+      <w:bookmarkStart w:id="0" w:name="_GoBack"/>
+      <w:bookmarkEnd w:id="0"/>
+    </w:p>
     <w:sectPr>
       <w:type w:val="continuous"/>
       <w:pgSz w:w="11906" w:h="16838"/>
@@ -2088,8 +2364,8 @@
 </file>
 
 <file path=word/numbering.xml><?xml version="1.0" encoding="utf-8"?>
-<w:numbering xmlns:wpc="http://schemas.microsoft.com/office/word/2010/wordprocessingCanvas" xmlns:mc="http://schemas.openxmlformats.org/markup-compatibility/2006" xmlns:o="urn:schemas-microsoft-com:office:office" xmlns:r="http://schemas.openxmlformats.org/officeDocument/2006/relationships" xmlns:m="http://schemas.openxmlformats.org/officeDocument/2006/math" xmlns:v="urn:schemas-microsoft-com:vml" xmlns:wp14="http://schemas.microsoft.com/office/word/2010/wordprocessingDrawing" xmlns:wp="http://schemas.openxmlformats.org/drawingml/2006/wordprocessingDrawing" xmlns:w10="urn:schemas-microsoft-com:office:word" xmlns:w="http://schemas.openxmlformats.org/wordprocessingml/2006/main" xmlns:w14="http://schemas.microsoft.com/office/word/2010/wordml" xmlns:wpg="http://schemas.microsoft.com/office/word/2010/wordprocessingGroup" xmlns:wpi="http://schemas.microsoft.com/office/word/2010/wordprocessingInk" xmlns:wne="http://schemas.microsoft.com/office/word/2006/wordml" xmlns:wps="http://schemas.microsoft.com/office/word/2010/wordprocessingShape" mc:Ignorable="w14 wp14">
-  <w:abstractNum w:abstractNumId="0">
+<w:numbering xmlns:wpc="http://schemas.microsoft.com/office/word/2010/wordprocessingCanvas" xmlns:mc="http://schemas.openxmlformats.org/markup-compatibility/2006" xmlns:o="urn:schemas-microsoft-com:office:office" xmlns:r="http://schemas.openxmlformats.org/officeDocument/2006/relationships" xmlns:m="http://schemas.openxmlformats.org/officeDocument/2006/math" xmlns:v="urn:schemas-microsoft-com:vml" xmlns:wp14="http://schemas.microsoft.com/office/word/2010/wordprocessingDrawing" xmlns:wp="http://schemas.openxmlformats.org/drawingml/2006/wordprocessingDrawing" xmlns:w10="urn:schemas-microsoft-com:office:word" xmlns:w="http://schemas.openxmlformats.org/wordprocessingml/2006/main" xmlns:w14="http://schemas.microsoft.com/office/word/2010/wordml" xmlns:w15="http://schemas.microsoft.com/office/word/2012/wordml" xmlns:wpg="http://schemas.microsoft.com/office/word/2010/wordprocessingGroup" xmlns:wpi="http://schemas.microsoft.com/office/word/2010/wordprocessingInk" xmlns:wne="http://schemas.microsoft.com/office/word/2006/wordml" xmlns:wps="http://schemas.microsoft.com/office/word/2010/wordprocessingShape" mc:Ignorable="w14 w15 wp14">
+  <w:abstractNum w:abstractNumId="0" w15:restartNumberingAfterBreak="0">
     <w:nsid w:val="023E2E4D"/>
     <w:multiLevelType w:val="multilevel"/>
     <w:tmpl w:val="CF0CB9F6"/>
@@ -2258,7 +2534,7 @@
       </w:rPr>
     </w:lvl>
   </w:abstractNum>
-  <w:abstractNum w:abstractNumId="1">
+  <w:abstractNum w:abstractNumId="1" w15:restartNumberingAfterBreak="0">
     <w:nsid w:val="044E4475"/>
     <w:multiLevelType w:val="hybridMultilevel"/>
     <w:tmpl w:val="8452A948"/>
@@ -2348,7 +2624,7 @@
       </w:pPr>
     </w:lvl>
   </w:abstractNum>
-  <w:abstractNum w:abstractNumId="2">
+  <w:abstractNum w:abstractNumId="2" w15:restartNumberingAfterBreak="0">
     <w:nsid w:val="087E704B"/>
     <w:multiLevelType w:val="hybridMultilevel"/>
     <w:tmpl w:val="66EA86E0"/>
@@ -2461,7 +2737,7 @@
       </w:rPr>
     </w:lvl>
   </w:abstractNum>
-  <w:abstractNum w:abstractNumId="3">
+  <w:abstractNum w:abstractNumId="3" w15:restartNumberingAfterBreak="0">
     <w:nsid w:val="0BFE3270"/>
     <w:multiLevelType w:val="hybridMultilevel"/>
     <w:tmpl w:val="789ED8FA"/>
@@ -2550,96 +2826,7 @@
       </w:pPr>
     </w:lvl>
   </w:abstractNum>
-  <w:abstractNum w:abstractNumId="4">
-    <w:nsid w:val="0CCD43A9"/>
-    <w:multiLevelType w:val="hybridMultilevel"/>
-    <w:tmpl w:val="BBD0A776"/>
-    <w:lvl w:ilvl="0" w:tplc="04090001">
-      <w:start w:val="1"/>
-      <w:numFmt w:val="bullet"/>
-      <w:lvlText w:val=""/>
-      <w:lvlJc w:val="left"/>
-      <w:pPr>
-        <w:ind w:left="621" w:hanging="360"/>
-      </w:pPr>
-      <w:rPr>
-        <w:rFonts w:ascii="Symbol" w:hAnsi="Symbol" w:hint="default"/>
-      </w:rPr>
-    </w:lvl>
-    <w:lvl w:ilvl="1" w:tplc="04090019" w:tentative="1">
-      <w:start w:val="1"/>
-      <w:numFmt w:val="lowerLetter"/>
-      <w:lvlText w:val="%2."/>
-      <w:lvlJc w:val="left"/>
-      <w:pPr>
-        <w:ind w:left="1341" w:hanging="360"/>
-      </w:pPr>
-    </w:lvl>
-    <w:lvl w:ilvl="2" w:tplc="0409001B" w:tentative="1">
-      <w:start w:val="1"/>
-      <w:numFmt w:val="lowerRoman"/>
-      <w:lvlText w:val="%3."/>
-      <w:lvlJc w:val="right"/>
-      <w:pPr>
-        <w:ind w:left="2061" w:hanging="180"/>
-      </w:pPr>
-    </w:lvl>
-    <w:lvl w:ilvl="3" w:tplc="0409000F" w:tentative="1">
-      <w:start w:val="1"/>
-      <w:numFmt w:val="decimal"/>
-      <w:lvlText w:val="%4."/>
-      <w:lvlJc w:val="left"/>
-      <w:pPr>
-        <w:ind w:left="2781" w:hanging="360"/>
-      </w:pPr>
-    </w:lvl>
-    <w:lvl w:ilvl="4" w:tplc="04090019" w:tentative="1">
-      <w:start w:val="1"/>
-      <w:numFmt w:val="lowerLetter"/>
-      <w:lvlText w:val="%5."/>
-      <w:lvlJc w:val="left"/>
-      <w:pPr>
-        <w:ind w:left="3501" w:hanging="360"/>
-      </w:pPr>
-    </w:lvl>
-    <w:lvl w:ilvl="5" w:tplc="0409001B" w:tentative="1">
-      <w:start w:val="1"/>
-      <w:numFmt w:val="lowerRoman"/>
-      <w:lvlText w:val="%6."/>
-      <w:lvlJc w:val="right"/>
-      <w:pPr>
-        <w:ind w:left="4221" w:hanging="180"/>
-      </w:pPr>
-    </w:lvl>
-    <w:lvl w:ilvl="6" w:tplc="0409000F" w:tentative="1">
-      <w:start w:val="1"/>
-      <w:numFmt w:val="decimal"/>
-      <w:lvlText w:val="%7."/>
-      <w:lvlJc w:val="left"/>
-      <w:pPr>
-        <w:ind w:left="4941" w:hanging="360"/>
-      </w:pPr>
-    </w:lvl>
-    <w:lvl w:ilvl="7" w:tplc="04090019" w:tentative="1">
-      <w:start w:val="1"/>
-      <w:numFmt w:val="lowerLetter"/>
-      <w:lvlText w:val="%8."/>
-      <w:lvlJc w:val="left"/>
-      <w:pPr>
-        <w:ind w:left="5661" w:hanging="360"/>
-      </w:pPr>
-    </w:lvl>
-    <w:lvl w:ilvl="8" w:tplc="0409001B" w:tentative="1">
-      <w:start w:val="1"/>
-      <w:numFmt w:val="lowerRoman"/>
-      <w:lvlText w:val="%9."/>
-      <w:lvlJc w:val="right"/>
-      <w:pPr>
-        <w:ind w:left="6381" w:hanging="180"/>
-      </w:pPr>
-    </w:lvl>
-  </w:abstractNum>
-  <w:abstractNum w:abstractNumId="5">
+  <w:abstractNum w:abstractNumId="4" w15:restartNumberingAfterBreak="0">
     <w:nsid w:val="108B6A2A"/>
     <w:multiLevelType w:val="hybridMultilevel"/>
     <w:tmpl w:val="A42CBF44"/>
@@ -2728,7 +2915,7 @@
       </w:pPr>
     </w:lvl>
   </w:abstractNum>
-  <w:abstractNum w:abstractNumId="6">
+  <w:abstractNum w:abstractNumId="5" w15:restartNumberingAfterBreak="0">
     <w:nsid w:val="1346289B"/>
     <w:multiLevelType w:val="hybridMultilevel"/>
     <w:tmpl w:val="1C6E0546"/>
@@ -2840,7 +3027,7 @@
       </w:rPr>
     </w:lvl>
   </w:abstractNum>
-  <w:abstractNum w:abstractNumId="7">
+  <w:abstractNum w:abstractNumId="6" w15:restartNumberingAfterBreak="0">
     <w:nsid w:val="1DCD6AEB"/>
     <w:multiLevelType w:val="hybridMultilevel"/>
     <w:tmpl w:val="339C49C4"/>
@@ -2926,7 +3113,7 @@
       </w:pPr>
     </w:lvl>
   </w:abstractNum>
-  <w:abstractNum w:abstractNumId="8">
+  <w:abstractNum w:abstractNumId="7" w15:restartNumberingAfterBreak="0">
     <w:nsid w:val="2B855861"/>
     <w:multiLevelType w:val="multilevel"/>
     <w:tmpl w:val="802488F2"/>
@@ -3068,7 +3255,7 @@
       </w:rPr>
     </w:lvl>
   </w:abstractNum>
-  <w:abstractNum w:abstractNumId="9">
+  <w:abstractNum w:abstractNumId="8" w15:restartNumberingAfterBreak="0">
     <w:nsid w:val="31900C9A"/>
     <w:multiLevelType w:val="hybridMultilevel"/>
     <w:tmpl w:val="3F10A374"/>
@@ -3154,7 +3341,7 @@
       </w:pPr>
     </w:lvl>
   </w:abstractNum>
-  <w:abstractNum w:abstractNumId="10">
+  <w:abstractNum w:abstractNumId="9" w15:restartNumberingAfterBreak="0">
     <w:nsid w:val="31C05A29"/>
     <w:multiLevelType w:val="hybridMultilevel"/>
     <w:tmpl w:val="51466D32"/>
@@ -3267,13 +3454,13 @@
       </w:rPr>
     </w:lvl>
   </w:abstractNum>
-  <w:abstractNum w:abstractNumId="11">
+  <w:abstractNum w:abstractNumId="10" w15:restartNumberingAfterBreak="0">
     <w:nsid w:val="328273D7"/>
     <w:multiLevelType w:val="multilevel"/>
     <w:tmpl w:val="9C8E938C"/>
     <w:numStyleLink w:val="IEEEBullet1"/>
   </w:abstractNum>
-  <w:abstractNum w:abstractNumId="12">
+  <w:abstractNum w:abstractNumId="11" w15:restartNumberingAfterBreak="0">
     <w:nsid w:val="34363ABC"/>
     <w:multiLevelType w:val="hybridMultilevel"/>
     <w:tmpl w:val="9E36066C"/>
@@ -3363,7 +3550,7 @@
       </w:pPr>
     </w:lvl>
   </w:abstractNum>
-  <w:abstractNum w:abstractNumId="13">
+  <w:abstractNum w:abstractNumId="12" w15:restartNumberingAfterBreak="0">
     <w:nsid w:val="396F1F62"/>
     <w:multiLevelType w:val="hybridMultilevel"/>
     <w:tmpl w:val="3D3EDDE4"/>
@@ -3449,7 +3636,7 @@
       </w:pPr>
     </w:lvl>
   </w:abstractNum>
-  <w:abstractNum w:abstractNumId="14">
+  <w:abstractNum w:abstractNumId="13" w15:restartNumberingAfterBreak="0">
     <w:nsid w:val="3C7D3A82"/>
     <w:multiLevelType w:val="hybridMultilevel"/>
     <w:tmpl w:val="811EF534"/>
@@ -3562,7 +3749,7 @@
       </w:rPr>
     </w:lvl>
   </w:abstractNum>
-  <w:abstractNum w:abstractNumId="15">
+  <w:abstractNum w:abstractNumId="14" w15:restartNumberingAfterBreak="0">
     <w:nsid w:val="4A6A0670"/>
     <w:multiLevelType w:val="multilevel"/>
     <w:tmpl w:val="9C8E938C"/>
@@ -3707,7 +3894,7 @@
       </w:rPr>
     </w:lvl>
   </w:abstractNum>
-  <w:abstractNum w:abstractNumId="16">
+  <w:abstractNum w:abstractNumId="15" w15:restartNumberingAfterBreak="0">
     <w:nsid w:val="4C977A17"/>
     <w:multiLevelType w:val="hybridMultilevel"/>
     <w:tmpl w:val="48101168"/>
@@ -3793,7 +3980,7 @@
       </w:pPr>
     </w:lvl>
   </w:abstractNum>
-  <w:abstractNum w:abstractNumId="17">
+  <w:abstractNum w:abstractNumId="16" w15:restartNumberingAfterBreak="0">
     <w:nsid w:val="4F565532"/>
     <w:multiLevelType w:val="hybridMultilevel"/>
     <w:tmpl w:val="648CCF32"/>
@@ -3906,7 +4093,7 @@
       </w:rPr>
     </w:lvl>
   </w:abstractNum>
-  <w:abstractNum w:abstractNumId="18">
+  <w:abstractNum w:abstractNumId="17" w15:restartNumberingAfterBreak="0">
     <w:nsid w:val="50232215"/>
     <w:multiLevelType w:val="multilevel"/>
     <w:tmpl w:val="D2E88EEC"/>
@@ -4075,7 +4262,93 @@
       </w:rPr>
     </w:lvl>
   </w:abstractNum>
-  <w:abstractNum w:abstractNumId="19">
+  <w:abstractNum w:abstractNumId="18" w15:restartNumberingAfterBreak="0">
+    <w:nsid w:val="55DA521D"/>
+    <w:multiLevelType w:val="hybridMultilevel"/>
+    <w:tmpl w:val="C0F2A13E"/>
+    <w:lvl w:ilvl="0" w:tplc="0409000F">
+      <w:start w:val="1"/>
+      <w:numFmt w:val="decimal"/>
+      <w:lvlText w:val="%1."/>
+      <w:lvlJc w:val="left"/>
+      <w:pPr>
+        <w:ind w:left="720" w:hanging="360"/>
+      </w:pPr>
+    </w:lvl>
+    <w:lvl w:ilvl="1" w:tplc="04090019" w:tentative="1">
+      <w:start w:val="1"/>
+      <w:numFmt w:val="lowerLetter"/>
+      <w:lvlText w:val="%2."/>
+      <w:lvlJc w:val="left"/>
+      <w:pPr>
+        <w:ind w:left="1440" w:hanging="360"/>
+      </w:pPr>
+    </w:lvl>
+    <w:lvl w:ilvl="2" w:tplc="0409001B" w:tentative="1">
+      <w:start w:val="1"/>
+      <w:numFmt w:val="lowerRoman"/>
+      <w:lvlText w:val="%3."/>
+      <w:lvlJc w:val="right"/>
+      <w:pPr>
+        <w:ind w:left="2160" w:hanging="180"/>
+      </w:pPr>
+    </w:lvl>
+    <w:lvl w:ilvl="3" w:tplc="0409000F" w:tentative="1">
+      <w:start w:val="1"/>
+      <w:numFmt w:val="decimal"/>
+      <w:lvlText w:val="%4."/>
+      <w:lvlJc w:val="left"/>
+      <w:pPr>
+        <w:ind w:left="2880" w:hanging="360"/>
+      </w:pPr>
+    </w:lvl>
+    <w:lvl w:ilvl="4" w:tplc="04090019" w:tentative="1">
+      <w:start w:val="1"/>
+      <w:numFmt w:val="lowerLetter"/>
+      <w:lvlText w:val="%5."/>
+      <w:lvlJc w:val="left"/>
+      <w:pPr>
+        <w:ind w:left="3600" w:hanging="360"/>
+      </w:pPr>
+    </w:lvl>
+    <w:lvl w:ilvl="5" w:tplc="0409001B" w:tentative="1">
+      <w:start w:val="1"/>
+      <w:numFmt w:val="lowerRoman"/>
+      <w:lvlText w:val="%6."/>
+      <w:lvlJc w:val="right"/>
+      <w:pPr>
+        <w:ind w:left="4320" w:hanging="180"/>
+      </w:pPr>
+    </w:lvl>
+    <w:lvl w:ilvl="6" w:tplc="0409000F" w:tentative="1">
+      <w:start w:val="1"/>
+      <w:numFmt w:val="decimal"/>
+      <w:lvlText w:val="%7."/>
+      <w:lvlJc w:val="left"/>
+      <w:pPr>
+        <w:ind w:left="5040" w:hanging="360"/>
+      </w:pPr>
+    </w:lvl>
+    <w:lvl w:ilvl="7" w:tplc="04090019" w:tentative="1">
+      <w:start w:val="1"/>
+      <w:numFmt w:val="lowerLetter"/>
+      <w:lvlText w:val="%8."/>
+      <w:lvlJc w:val="left"/>
+      <w:pPr>
+        <w:ind w:left="5760" w:hanging="360"/>
+      </w:pPr>
+    </w:lvl>
+    <w:lvl w:ilvl="8" w:tplc="0409001B" w:tentative="1">
+      <w:start w:val="1"/>
+      <w:numFmt w:val="lowerRoman"/>
+      <w:lvlText w:val="%9."/>
+      <w:lvlJc w:val="right"/>
+      <w:pPr>
+        <w:ind w:left="6480" w:hanging="180"/>
+      </w:pPr>
+    </w:lvl>
+  </w:abstractNum>
+  <w:abstractNum w:abstractNumId="19" w15:restartNumberingAfterBreak="0">
     <w:nsid w:val="583E1D46"/>
     <w:multiLevelType w:val="multilevel"/>
     <w:tmpl w:val="6380B6B8"/>
@@ -4215,7 +4488,7 @@
       </w:rPr>
     </w:lvl>
   </w:abstractNum>
-  <w:abstractNum w:abstractNumId="20">
+  <w:abstractNum w:abstractNumId="20" w15:restartNumberingAfterBreak="0">
     <w:nsid w:val="5DA12EE6"/>
     <w:multiLevelType w:val="hybridMultilevel"/>
     <w:tmpl w:val="E83CCF48"/>
@@ -4328,7 +4601,7 @@
       </w:rPr>
     </w:lvl>
   </w:abstractNum>
-  <w:abstractNum w:abstractNumId="21">
+  <w:abstractNum w:abstractNumId="21" w15:restartNumberingAfterBreak="0">
     <w:nsid w:val="6A7F4B21"/>
     <w:multiLevelType w:val="multilevel"/>
     <w:tmpl w:val="9C62DC70"/>
@@ -4467,7 +4740,7 @@
       </w:rPr>
     </w:lvl>
   </w:abstractNum>
-  <w:abstractNum w:abstractNumId="22">
+  <w:abstractNum w:abstractNumId="22" w15:restartNumberingAfterBreak="0">
     <w:nsid w:val="6EF903DD"/>
     <w:multiLevelType w:val="hybridMultilevel"/>
     <w:tmpl w:val="912E135C"/>
@@ -4556,7 +4829,7 @@
       </w:pPr>
     </w:lvl>
   </w:abstractNum>
-  <w:abstractNum w:abstractNumId="23">
+  <w:abstractNum w:abstractNumId="23" w15:restartNumberingAfterBreak="0">
     <w:nsid w:val="6F9B64FF"/>
     <w:multiLevelType w:val="hybridMultilevel"/>
     <w:tmpl w:val="10E47C1E"/>
@@ -4646,7 +4919,7 @@
       </w:pPr>
     </w:lvl>
   </w:abstractNum>
-  <w:abstractNum w:abstractNumId="24">
+  <w:abstractNum w:abstractNumId="24" w15:restartNumberingAfterBreak="0">
     <w:nsid w:val="72CE1F77"/>
     <w:multiLevelType w:val="hybridMultilevel"/>
     <w:tmpl w:val="032C1F08"/>
@@ -4735,96 +5008,7 @@
       </w:pPr>
     </w:lvl>
   </w:abstractNum>
-  <w:abstractNum w:abstractNumId="25">
-    <w:nsid w:val="75157958"/>
-    <w:multiLevelType w:val="hybridMultilevel"/>
-    <w:tmpl w:val="C606869E"/>
-    <w:lvl w:ilvl="0" w:tplc="E55E00BE">
-      <w:start w:val="1"/>
-      <w:numFmt w:val="lowerLetter"/>
-      <w:lvlText w:val="%1."/>
-      <w:lvlJc w:val="left"/>
-      <w:pPr>
-        <w:ind w:left="621" w:hanging="360"/>
-      </w:pPr>
-      <w:rPr>
-        <w:rFonts w:hint="default"/>
-      </w:rPr>
-    </w:lvl>
-    <w:lvl w:ilvl="1" w:tplc="04090019" w:tentative="1">
-      <w:start w:val="1"/>
-      <w:numFmt w:val="lowerLetter"/>
-      <w:lvlText w:val="%2."/>
-      <w:lvlJc w:val="left"/>
-      <w:pPr>
-        <w:ind w:left="1341" w:hanging="360"/>
-      </w:pPr>
-    </w:lvl>
-    <w:lvl w:ilvl="2" w:tplc="0409001B" w:tentative="1">
-      <w:start w:val="1"/>
-      <w:numFmt w:val="lowerRoman"/>
-      <w:lvlText w:val="%3."/>
-      <w:lvlJc w:val="right"/>
-      <w:pPr>
-        <w:ind w:left="2061" w:hanging="180"/>
-      </w:pPr>
-    </w:lvl>
-    <w:lvl w:ilvl="3" w:tplc="0409000F" w:tentative="1">
-      <w:start w:val="1"/>
-      <w:numFmt w:val="decimal"/>
-      <w:lvlText w:val="%4."/>
-      <w:lvlJc w:val="left"/>
-      <w:pPr>
-        <w:ind w:left="2781" w:hanging="360"/>
-      </w:pPr>
-    </w:lvl>
-    <w:lvl w:ilvl="4" w:tplc="04090019" w:tentative="1">
-      <w:start w:val="1"/>
-      <w:numFmt w:val="lowerLetter"/>
-      <w:lvlText w:val="%5."/>
-      <w:lvlJc w:val="left"/>
-      <w:pPr>
-        <w:ind w:left="3501" w:hanging="360"/>
-      </w:pPr>
-    </w:lvl>
-    <w:lvl w:ilvl="5" w:tplc="0409001B" w:tentative="1">
-      <w:start w:val="1"/>
-      <w:numFmt w:val="lowerRoman"/>
-      <w:lvlText w:val="%6."/>
-      <w:lvlJc w:val="right"/>
-      <w:pPr>
-        <w:ind w:left="4221" w:hanging="180"/>
-      </w:pPr>
-    </w:lvl>
-    <w:lvl w:ilvl="6" w:tplc="0409000F" w:tentative="1">
-      <w:start w:val="1"/>
-      <w:numFmt w:val="decimal"/>
-      <w:lvlText w:val="%7."/>
-      <w:lvlJc w:val="left"/>
-      <w:pPr>
-        <w:ind w:left="4941" w:hanging="360"/>
-      </w:pPr>
-    </w:lvl>
-    <w:lvl w:ilvl="7" w:tplc="04090019" w:tentative="1">
-      <w:start w:val="1"/>
-      <w:numFmt w:val="lowerLetter"/>
-      <w:lvlText w:val="%8."/>
-      <w:lvlJc w:val="left"/>
-      <w:pPr>
-        <w:ind w:left="5661" w:hanging="360"/>
-      </w:pPr>
-    </w:lvl>
-    <w:lvl w:ilvl="8" w:tplc="0409001B" w:tentative="1">
-      <w:start w:val="1"/>
-      <w:numFmt w:val="lowerRoman"/>
-      <w:lvlText w:val="%9."/>
-      <w:lvlJc w:val="right"/>
-      <w:pPr>
-        <w:ind w:left="6381" w:hanging="180"/>
-      </w:pPr>
-    </w:lvl>
-  </w:abstractNum>
-  <w:abstractNum w:abstractNumId="26">
+  <w:abstractNum w:abstractNumId="25" w15:restartNumberingAfterBreak="0">
     <w:nsid w:val="754D5512"/>
     <w:multiLevelType w:val="hybridMultilevel"/>
     <w:tmpl w:val="C67C256A"/>
@@ -4914,7 +5098,7 @@
       </w:pPr>
     </w:lvl>
   </w:abstractNum>
-  <w:abstractNum w:abstractNumId="27">
+  <w:abstractNum w:abstractNumId="26" w15:restartNumberingAfterBreak="0">
     <w:nsid w:val="7CCC635D"/>
     <w:multiLevelType w:val="hybridMultilevel"/>
     <w:tmpl w:val="7116DBAE"/>
@@ -5027,7 +5211,7 @@
       </w:rPr>
     </w:lvl>
   </w:abstractNum>
-  <w:abstractNum w:abstractNumId="28">
+  <w:abstractNum w:abstractNumId="27" w15:restartNumberingAfterBreak="0">
     <w:nsid w:val="7E9031C5"/>
     <w:multiLevelType w:val="hybridMultilevel"/>
     <w:tmpl w:val="165C100E"/>
@@ -5140,31 +5324,31 @@
     </w:lvl>
   </w:abstractNum>
   <w:num w:numId="1">
-    <w:abstractNumId w:val="18"/>
+    <w:abstractNumId w:val="17"/>
   </w:num>
   <w:num w:numId="2">
     <w:abstractNumId w:val="21"/>
   </w:num>
   <w:num w:numId="3">
-    <w:abstractNumId w:val="18"/>
+    <w:abstractNumId w:val="17"/>
   </w:num>
   <w:num w:numId="4">
-    <w:abstractNumId w:val="18"/>
+    <w:abstractNumId w:val="17"/>
   </w:num>
   <w:num w:numId="5">
-    <w:abstractNumId w:val="15"/>
+    <w:abstractNumId w:val="14"/>
   </w:num>
   <w:num w:numId="6">
-    <w:abstractNumId w:val="11"/>
+    <w:abstractNumId w:val="10"/>
   </w:num>
   <w:num w:numId="7">
     <w:abstractNumId w:val="0"/>
   </w:num>
   <w:num w:numId="8">
-    <w:abstractNumId w:val="8"/>
+    <w:abstractNumId w:val="7"/>
   </w:num>
   <w:num w:numId="9">
-    <w:abstractNumId w:val="18"/>
+    <w:abstractNumId w:val="17"/>
     <w:lvlOverride w:ilvl="0">
       <w:startOverride w:val="1"/>
     </w:lvlOverride>
@@ -5197,7 +5381,7 @@
     <w:abstractNumId w:val="19"/>
   </w:num>
   <w:num w:numId="11">
-    <w:abstractNumId w:val="8"/>
+    <w:abstractNumId w:val="7"/>
     <w:lvlOverride w:ilvl="0">
       <w:startOverride w:val="1"/>
     </w:lvlOverride>
@@ -5227,19 +5411,19 @@
     </w:lvlOverride>
   </w:num>
   <w:num w:numId="12">
-    <w:abstractNumId w:val="9"/>
+    <w:abstractNumId w:val="8"/>
   </w:num>
   <w:num w:numId="13">
     <w:abstractNumId w:val="3"/>
   </w:num>
   <w:num w:numId="14">
-    <w:abstractNumId w:val="5"/>
+    <w:abstractNumId w:val="4"/>
   </w:num>
   <w:num w:numId="15">
-    <w:abstractNumId w:val="18"/>
+    <w:abstractNumId w:val="17"/>
   </w:num>
   <w:num w:numId="16">
-    <w:abstractNumId w:val="18"/>
+    <w:abstractNumId w:val="17"/>
     <w:lvlOverride w:ilvl="0">
       <w:startOverride w:val="1"/>
     </w:lvlOverride>
@@ -5269,13 +5453,13 @@
     </w:lvlOverride>
   </w:num>
   <w:num w:numId="17">
-    <w:abstractNumId w:val="6"/>
+    <w:abstractNumId w:val="5"/>
   </w:num>
   <w:num w:numId="18">
-    <w:abstractNumId w:val="14"/>
+    <w:abstractNumId w:val="13"/>
   </w:num>
   <w:num w:numId="19">
-    <w:abstractNumId w:val="28"/>
+    <w:abstractNumId w:val="27"/>
   </w:num>
   <w:num w:numId="20">
     <w:abstractNumId w:val="2"/>
@@ -5638,7 +5822,7 @@
     <w:abstractNumId w:val="20"/>
   </w:num>
   <w:num w:numId="24">
-    <w:abstractNumId w:val="18"/>
+    <w:abstractNumId w:val="17"/>
     <w:lvlOverride w:ilvl="0">
       <w:startOverride w:val="1"/>
     </w:lvlOverride>
@@ -5668,19 +5852,19 @@
     </w:lvlOverride>
   </w:num>
   <w:num w:numId="25">
-    <w:abstractNumId w:val="26"/>
+    <w:abstractNumId w:val="25"/>
   </w:num>
   <w:num w:numId="26">
     <w:abstractNumId w:val="23"/>
   </w:num>
   <w:num w:numId="27">
-    <w:abstractNumId w:val="16"/>
+    <w:abstractNumId w:val="15"/>
   </w:num>
   <w:num w:numId="28">
     <w:abstractNumId w:val="24"/>
   </w:num>
   <w:num w:numId="29">
-    <w:abstractNumId w:val="18"/>
+    <w:abstractNumId w:val="17"/>
     <w:lvlOverride w:ilvl="0">
       <w:startOverride w:val="1"/>
     </w:lvlOverride>
@@ -5716,35 +5900,32 @@
     <w:abstractNumId w:val="1"/>
   </w:num>
   <w:num w:numId="32">
+    <w:abstractNumId w:val="11"/>
+  </w:num>
+  <w:num w:numId="33">
+    <w:abstractNumId w:val="9"/>
+  </w:num>
+  <w:num w:numId="34">
+    <w:abstractNumId w:val="16"/>
+  </w:num>
+  <w:num w:numId="35">
+    <w:abstractNumId w:val="26"/>
+  </w:num>
+  <w:num w:numId="36">
     <w:abstractNumId w:val="12"/>
   </w:num>
-  <w:num w:numId="33">
-    <w:abstractNumId w:val="10"/>
-  </w:num>
-  <w:num w:numId="34">
-    <w:abstractNumId w:val="17"/>
-  </w:num>
-  <w:num w:numId="35">
-    <w:abstractNumId w:val="27"/>
-  </w:num>
-  <w:num w:numId="36">
-    <w:abstractNumId w:val="13"/>
-  </w:num>
   <w:num w:numId="37">
-    <w:abstractNumId w:val="7"/>
+    <w:abstractNumId w:val="6"/>
   </w:num>
   <w:num w:numId="38">
-    <w:abstractNumId w:val="25"/>
-  </w:num>
-  <w:num w:numId="39">
-    <w:abstractNumId w:val="4"/>
+    <w:abstractNumId w:val="18"/>
   </w:num>
   <w:numIdMacAtCleanup w:val="9"/>
 </w:numbering>
 </file>
 
 <file path=word/styles.xml><?xml version="1.0" encoding="utf-8"?>
-<w:styles xmlns:mc="http://schemas.openxmlformats.org/markup-compatibility/2006" xmlns:r="http://schemas.openxmlformats.org/officeDocument/2006/relationships" xmlns:w="http://schemas.openxmlformats.org/wordprocessingml/2006/main" xmlns:w14="http://schemas.microsoft.com/office/word/2010/wordml" mc:Ignorable="w14">
+<w:styles xmlns:mc="http://schemas.openxmlformats.org/markup-compatibility/2006" xmlns:r="http://schemas.openxmlformats.org/officeDocument/2006/relationships" xmlns:w="http://schemas.openxmlformats.org/wordprocessingml/2006/main" xmlns:w14="http://schemas.microsoft.com/office/word/2010/wordml" xmlns:w15="http://schemas.microsoft.com/office/word/2012/wordml" mc:Ignorable="w14 w15">
   <w:docDefaults>
     <w:rPrDefault>
       <w:rPr>
@@ -5754,142 +5935,372 @@
     </w:rPrDefault>
     <w:pPrDefault/>
   </w:docDefaults>
-  <w:latentStyles w:defLockedState="0" w:defUIPriority="0" w:defSemiHidden="1" w:defUnhideWhenUsed="1" w:defQFormat="0" w:count="267">
-    <w:lsdException w:name="Normal" w:semiHidden="0" w:unhideWhenUsed="0" w:qFormat="1"/>
-    <w:lsdException w:name="heading 1" w:semiHidden="0" w:unhideWhenUsed="0" w:qFormat="1"/>
-    <w:lsdException w:name="heading 2" w:semiHidden="0" w:unhideWhenUsed="0" w:qFormat="1"/>
-    <w:lsdException w:name="heading 3" w:semiHidden="0" w:unhideWhenUsed="0" w:qFormat="1"/>
-    <w:lsdException w:name="heading 4" w:qFormat="1"/>
-    <w:lsdException w:name="heading 5" w:qFormat="1"/>
-    <w:lsdException w:name="heading 6" w:qFormat="1"/>
-    <w:lsdException w:name="heading 7" w:qFormat="1"/>
-    <w:lsdException w:name="heading 8" w:qFormat="1"/>
-    <w:lsdException w:name="heading 9" w:qFormat="1"/>
-    <w:lsdException w:name="caption" w:qFormat="1"/>
-    <w:lsdException w:name="List Number" w:semiHidden="0" w:unhideWhenUsed="0"/>
-    <w:lsdException w:name="List 4" w:semiHidden="0" w:unhideWhenUsed="0"/>
-    <w:lsdException w:name="List 5" w:semiHidden="0" w:unhideWhenUsed="0"/>
-    <w:lsdException w:name="Title" w:semiHidden="0" w:unhideWhenUsed="0" w:qFormat="1"/>
-    <w:lsdException w:name="Subtitle" w:semiHidden="0" w:unhideWhenUsed="0" w:qFormat="1"/>
-    <w:lsdException w:name="Salutation" w:semiHidden="0" w:unhideWhenUsed="0"/>
-    <w:lsdException w:name="Date" w:semiHidden="0" w:unhideWhenUsed="0"/>
-    <w:lsdException w:name="Body Text First Indent" w:semiHidden="0" w:unhideWhenUsed="0"/>
-    <w:lsdException w:name="Hyperlink" w:uiPriority="99"/>
-    <w:lsdException w:name="Strong" w:semiHidden="0" w:unhideWhenUsed="0" w:qFormat="1"/>
-    <w:lsdException w:name="Emphasis" w:semiHidden="0" w:uiPriority="20" w:unhideWhenUsed="0" w:qFormat="1"/>
-    <w:lsdException w:name="HTML Code" w:uiPriority="99"/>
-    <w:lsdException w:name="Table Grid" w:semiHidden="0" w:uiPriority="59" w:unhideWhenUsed="0"/>
-    <w:lsdException w:name="Placeholder Text" w:uiPriority="99" w:unhideWhenUsed="0"/>
-    <w:lsdException w:name="No Spacing" w:semiHidden="0" w:uiPriority="1" w:unhideWhenUsed="0" w:qFormat="1"/>
-    <w:lsdException w:name="Light Shading" w:semiHidden="0" w:uiPriority="60" w:unhideWhenUsed="0"/>
-    <w:lsdException w:name="Light List" w:semiHidden="0" w:uiPriority="61" w:unhideWhenUsed="0"/>
-    <w:lsdException w:name="Light Grid" w:semiHidden="0" w:uiPriority="62" w:unhideWhenUsed="0"/>
-    <w:lsdException w:name="Medium Shading 1" w:semiHidden="0" w:uiPriority="63" w:unhideWhenUsed="0"/>
-    <w:lsdException w:name="Medium Shading 2" w:semiHidden="0" w:uiPriority="64" w:unhideWhenUsed="0"/>
-    <w:lsdException w:name="Medium List 1" w:semiHidden="0" w:uiPriority="65" w:unhideWhenUsed="0"/>
-    <w:lsdException w:name="Medium List 2" w:semiHidden="0" w:uiPriority="66" w:unhideWhenUsed="0"/>
-    <w:lsdException w:name="Medium Grid 1" w:semiHidden="0" w:uiPriority="67" w:unhideWhenUsed="0"/>
-    <w:lsdException w:name="Medium Grid 2" w:semiHidden="0" w:uiPriority="68" w:unhideWhenUsed="0"/>
-    <w:lsdException w:name="Medium Grid 3" w:semiHidden="0" w:uiPriority="69" w:unhideWhenUsed="0"/>
-    <w:lsdException w:name="Dark List" w:semiHidden="0" w:uiPriority="70" w:unhideWhenUsed="0"/>
-    <w:lsdException w:name="Colorful Shading" w:semiHidden="0" w:uiPriority="71" w:unhideWhenUsed="0"/>
-    <w:lsdException w:name="Colorful List" w:semiHidden="0" w:uiPriority="72" w:unhideWhenUsed="0"/>
-    <w:lsdException w:name="Colorful Grid" w:semiHidden="0" w:uiPriority="73" w:unhideWhenUsed="0"/>
-    <w:lsdException w:name="Light Shading Accent 1" w:semiHidden="0" w:uiPriority="60" w:unhideWhenUsed="0"/>
-    <w:lsdException w:name="Light List Accent 1" w:semiHidden="0" w:uiPriority="61" w:unhideWhenUsed="0"/>
-    <w:lsdException w:name="Light Grid Accent 1" w:semiHidden="0" w:uiPriority="62" w:unhideWhenUsed="0"/>
-    <w:lsdException w:name="Medium Shading 1 Accent 1" w:semiHidden="0" w:uiPriority="63" w:unhideWhenUsed="0"/>
-    <w:lsdException w:name="Medium Shading 2 Accent 1" w:semiHidden="0" w:uiPriority="64" w:unhideWhenUsed="0"/>
-    <w:lsdException w:name="Medium List 1 Accent 1" w:semiHidden="0" w:uiPriority="65" w:unhideWhenUsed="0"/>
-    <w:lsdException w:name="Revision" w:uiPriority="99" w:unhideWhenUsed="0"/>
-    <w:lsdException w:name="List Paragraph" w:semiHidden="0" w:uiPriority="34" w:unhideWhenUsed="0" w:qFormat="1"/>
-    <w:lsdException w:name="Quote" w:semiHidden="0" w:uiPriority="29" w:unhideWhenUsed="0" w:qFormat="1"/>
-    <w:lsdException w:name="Intense Quote" w:semiHidden="0" w:uiPriority="30" w:unhideWhenUsed="0" w:qFormat="1"/>
-    <w:lsdException w:name="Medium List 2 Accent 1" w:semiHidden="0" w:uiPriority="66" w:unhideWhenUsed="0"/>
-    <w:lsdException w:name="Medium Grid 1 Accent 1" w:semiHidden="0" w:uiPriority="67" w:unhideWhenUsed="0"/>
-    <w:lsdException w:name="Medium Grid 2 Accent 1" w:semiHidden="0" w:uiPriority="68" w:unhideWhenUsed="0"/>
-    <w:lsdException w:name="Medium Grid 3 Accent 1" w:semiHidden="0" w:uiPriority="69" w:unhideWhenUsed="0"/>
-    <w:lsdException w:name="Dark List Accent 1" w:semiHidden="0" w:uiPriority="70" w:unhideWhenUsed="0"/>
-    <w:lsdException w:name="Colorful Shading Accent 1" w:semiHidden="0" w:uiPriority="71" w:unhideWhenUsed="0"/>
-    <w:lsdException w:name="Colorful List Accent 1" w:semiHidden="0" w:uiPriority="72" w:unhideWhenUsed="0"/>
-    <w:lsdException w:name="Colorful Grid Accent 1" w:semiHidden="0" w:uiPriority="73" w:unhideWhenUsed="0"/>
-    <w:lsdException w:name="Light Shading Accent 2" w:semiHidden="0" w:uiPriority="60" w:unhideWhenUsed="0"/>
-    <w:lsdException w:name="Light List Accent 2" w:semiHidden="0" w:uiPriority="61" w:unhideWhenUsed="0"/>
-    <w:lsdException w:name="Light Grid Accent 2" w:semiHidden="0" w:uiPriority="62" w:unhideWhenUsed="0"/>
-    <w:lsdException w:name="Medium Shading 1 Accent 2" w:semiHidden="0" w:uiPriority="63" w:unhideWhenUsed="0"/>
-    <w:lsdException w:name="Medium Shading 2 Accent 2" w:semiHidden="0" w:uiPriority="64" w:unhideWhenUsed="0"/>
-    <w:lsdException w:name="Medium List 1 Accent 2" w:semiHidden="0" w:uiPriority="65" w:unhideWhenUsed="0"/>
-    <w:lsdException w:name="Medium List 2 Accent 2" w:semiHidden="0" w:uiPriority="66" w:unhideWhenUsed="0"/>
-    <w:lsdException w:name="Medium Grid 1 Accent 2" w:semiHidden="0" w:uiPriority="67" w:unhideWhenUsed="0"/>
-    <w:lsdException w:name="Medium Grid 2 Accent 2" w:semiHidden="0" w:uiPriority="68" w:unhideWhenUsed="0"/>
-    <w:lsdException w:name="Medium Grid 3 Accent 2" w:semiHidden="0" w:uiPriority="69" w:unhideWhenUsed="0"/>
-    <w:lsdException w:name="Dark List Accent 2" w:semiHidden="0" w:uiPriority="70" w:unhideWhenUsed="0"/>
-    <w:lsdException w:name="Colorful Shading Accent 2" w:semiHidden="0" w:uiPriority="71" w:unhideWhenUsed="0"/>
-    <w:lsdException w:name="Colorful List Accent 2" w:semiHidden="0" w:uiPriority="72" w:unhideWhenUsed="0"/>
-    <w:lsdException w:name="Colorful Grid Accent 2" w:semiHidden="0" w:uiPriority="73" w:unhideWhenUsed="0"/>
-    <w:lsdException w:name="Light Shading Accent 3" w:semiHidden="0" w:uiPriority="60" w:unhideWhenUsed="0"/>
-    <w:lsdException w:name="Light List Accent 3" w:semiHidden="0" w:uiPriority="61" w:unhideWhenUsed="0"/>
-    <w:lsdException w:name="Light Grid Accent 3" w:semiHidden="0" w:uiPriority="62" w:unhideWhenUsed="0"/>
-    <w:lsdException w:name="Medium Shading 1 Accent 3" w:semiHidden="0" w:uiPriority="63" w:unhideWhenUsed="0"/>
-    <w:lsdException w:name="Medium Shading 2 Accent 3" w:semiHidden="0" w:uiPriority="64" w:unhideWhenUsed="0"/>
-    <w:lsdException w:name="Medium List 1 Accent 3" w:semiHidden="0" w:uiPriority="65" w:unhideWhenUsed="0"/>
-    <w:lsdException w:name="Medium List 2 Accent 3" w:semiHidden="0" w:uiPriority="66" w:unhideWhenUsed="0"/>
-    <w:lsdException w:name="Medium Grid 1 Accent 3" w:semiHidden="0" w:uiPriority="67" w:unhideWhenUsed="0"/>
-    <w:lsdException w:name="Medium Grid 2 Accent 3" w:semiHidden="0" w:uiPriority="68" w:unhideWhenUsed="0"/>
-    <w:lsdException w:name="Medium Grid 3 Accent 3" w:semiHidden="0" w:uiPriority="69" w:unhideWhenUsed="0"/>
-    <w:lsdException w:name="Dark List Accent 3" w:semiHidden="0" w:uiPriority="70" w:unhideWhenUsed="0"/>
-    <w:lsdException w:name="Colorful Shading Accent 3" w:semiHidden="0" w:uiPriority="71" w:unhideWhenUsed="0"/>
-    <w:lsdException w:name="Colorful List Accent 3" w:semiHidden="0" w:uiPriority="72" w:unhideWhenUsed="0"/>
-    <w:lsdException w:name="Colorful Grid Accent 3" w:semiHidden="0" w:uiPriority="73" w:unhideWhenUsed="0"/>
-    <w:lsdException w:name="Light Shading Accent 4" w:semiHidden="0" w:uiPriority="60" w:unhideWhenUsed="0"/>
-    <w:lsdException w:name="Light List Accent 4" w:semiHidden="0" w:uiPriority="61" w:unhideWhenUsed="0"/>
-    <w:lsdException w:name="Light Grid Accent 4" w:semiHidden="0" w:uiPriority="62" w:unhideWhenUsed="0"/>
-    <w:lsdException w:name="Medium Shading 1 Accent 4" w:semiHidden="0" w:uiPriority="63" w:unhideWhenUsed="0"/>
-    <w:lsdException w:name="Medium Shading 2 Accent 4" w:semiHidden="0" w:uiPriority="64" w:unhideWhenUsed="0"/>
-    <w:lsdException w:name="Medium List 1 Accent 4" w:semiHidden="0" w:uiPriority="65" w:unhideWhenUsed="0"/>
-    <w:lsdException w:name="Medium List 2 Accent 4" w:semiHidden="0" w:uiPriority="66" w:unhideWhenUsed="0"/>
-    <w:lsdException w:name="Medium Grid 1 Accent 4" w:semiHidden="0" w:uiPriority="67" w:unhideWhenUsed="0"/>
-    <w:lsdException w:name="Medium Grid 2 Accent 4" w:semiHidden="0" w:uiPriority="68" w:unhideWhenUsed="0"/>
-    <w:lsdException w:name="Medium Grid 3 Accent 4" w:semiHidden="0" w:uiPriority="69" w:unhideWhenUsed="0"/>
-    <w:lsdException w:name="Dark List Accent 4" w:semiHidden="0" w:uiPriority="70" w:unhideWhenUsed="0"/>
-    <w:lsdException w:name="Colorful Shading Accent 4" w:semiHidden="0" w:uiPriority="71" w:unhideWhenUsed="0"/>
-    <w:lsdException w:name="Colorful List Accent 4" w:semiHidden="0" w:uiPriority="72" w:unhideWhenUsed="0"/>
-    <w:lsdException w:name="Colorful Grid Accent 4" w:semiHidden="0" w:uiPriority="73" w:unhideWhenUsed="0"/>
-    <w:lsdException w:name="Light Shading Accent 5" w:semiHidden="0" w:uiPriority="60" w:unhideWhenUsed="0"/>
-    <w:lsdException w:name="Light List Accent 5" w:semiHidden="0" w:uiPriority="61" w:unhideWhenUsed="0"/>
-    <w:lsdException w:name="Light Grid Accent 5" w:semiHidden="0" w:uiPriority="62" w:unhideWhenUsed="0"/>
-    <w:lsdException w:name="Medium Shading 1 Accent 5" w:semiHidden="0" w:uiPriority="63" w:unhideWhenUsed="0"/>
-    <w:lsdException w:name="Medium Shading 2 Accent 5" w:semiHidden="0" w:uiPriority="64" w:unhideWhenUsed="0"/>
-    <w:lsdException w:name="Medium List 1 Accent 5" w:semiHidden="0" w:uiPriority="65" w:unhideWhenUsed="0"/>
-    <w:lsdException w:name="Medium List 2 Accent 5" w:semiHidden="0" w:uiPriority="66" w:unhideWhenUsed="0"/>
-    <w:lsdException w:name="Medium Grid 1 Accent 5" w:semiHidden="0" w:uiPriority="67" w:unhideWhenUsed="0"/>
-    <w:lsdException w:name="Medium Grid 2 Accent 5" w:semiHidden="0" w:uiPriority="68" w:unhideWhenUsed="0"/>
-    <w:lsdException w:name="Medium Grid 3 Accent 5" w:semiHidden="0" w:uiPriority="69" w:unhideWhenUsed="0"/>
-    <w:lsdException w:name="Dark List Accent 5" w:semiHidden="0" w:uiPriority="70" w:unhideWhenUsed="0"/>
-    <w:lsdException w:name="Colorful Shading Accent 5" w:semiHidden="0" w:uiPriority="71" w:unhideWhenUsed="0"/>
-    <w:lsdException w:name="Colorful List Accent 5" w:semiHidden="0" w:uiPriority="72" w:unhideWhenUsed="0"/>
-    <w:lsdException w:name="Colorful Grid Accent 5" w:semiHidden="0" w:uiPriority="73" w:unhideWhenUsed="0"/>
-    <w:lsdException w:name="Light Shading Accent 6" w:semiHidden="0" w:uiPriority="60" w:unhideWhenUsed="0"/>
-    <w:lsdException w:name="Light List Accent 6" w:semiHidden="0" w:uiPriority="61" w:unhideWhenUsed="0"/>
-    <w:lsdException w:name="Light Grid Accent 6" w:semiHidden="0" w:uiPriority="62" w:unhideWhenUsed="0"/>
-    <w:lsdException w:name="Medium Shading 1 Accent 6" w:semiHidden="0" w:uiPriority="63" w:unhideWhenUsed="0"/>
-    <w:lsdException w:name="Medium Shading 2 Accent 6" w:semiHidden="0" w:uiPriority="64" w:unhideWhenUsed="0"/>
-    <w:lsdException w:name="Medium List 1 Accent 6" w:semiHidden="0" w:uiPriority="65" w:unhideWhenUsed="0"/>
-    <w:lsdException w:name="Medium List 2 Accent 6" w:semiHidden="0" w:uiPriority="66" w:unhideWhenUsed="0"/>
-    <w:lsdException w:name="Medium Grid 1 Accent 6" w:semiHidden="0" w:uiPriority="67" w:unhideWhenUsed="0"/>
-    <w:lsdException w:name="Medium Grid 2 Accent 6" w:semiHidden="0" w:uiPriority="68" w:unhideWhenUsed="0"/>
-    <w:lsdException w:name="Medium Grid 3 Accent 6" w:semiHidden="0" w:uiPriority="69" w:unhideWhenUsed="0"/>
-    <w:lsdException w:name="Dark List Accent 6" w:semiHidden="0" w:uiPriority="70" w:unhideWhenUsed="0"/>
-    <w:lsdException w:name="Colorful Shading Accent 6" w:semiHidden="0" w:uiPriority="71" w:unhideWhenUsed="0"/>
-    <w:lsdException w:name="Colorful List Accent 6" w:semiHidden="0" w:uiPriority="72" w:unhideWhenUsed="0"/>
-    <w:lsdException w:name="Colorful Grid Accent 6" w:semiHidden="0" w:uiPriority="73" w:unhideWhenUsed="0"/>
-    <w:lsdException w:name="Subtle Emphasis" w:semiHidden="0" w:uiPriority="19" w:unhideWhenUsed="0" w:qFormat="1"/>
-    <w:lsdException w:name="Intense Emphasis" w:semiHidden="0" w:uiPriority="21" w:unhideWhenUsed="0" w:qFormat="1"/>
-    <w:lsdException w:name="Subtle Reference" w:semiHidden="0" w:uiPriority="31" w:unhideWhenUsed="0" w:qFormat="1"/>
-    <w:lsdException w:name="Intense Reference" w:semiHidden="0" w:uiPriority="32" w:unhideWhenUsed="0" w:qFormat="1"/>
-    <w:lsdException w:name="Book Title" w:semiHidden="0" w:uiPriority="33" w:unhideWhenUsed="0" w:qFormat="1"/>
-    <w:lsdException w:name="Bibliography" w:uiPriority="37"/>
-    <w:lsdException w:name="TOC Heading" w:uiPriority="39" w:qFormat="1"/>
+  <w:latentStyles w:defLockedState="0" w:defUIPriority="0" w:defSemiHidden="0" w:defUnhideWhenUsed="0" w:defQFormat="0" w:count="371">
+    <w:lsdException w:name="Normal" w:qFormat="1"/>
+    <w:lsdException w:name="heading 1" w:qFormat="1"/>
+    <w:lsdException w:name="heading 2" w:qFormat="1"/>
+    <w:lsdException w:name="heading 3" w:qFormat="1"/>
+    <w:lsdException w:name="heading 4" w:semiHidden="1" w:unhideWhenUsed="1" w:qFormat="1"/>
+    <w:lsdException w:name="heading 5" w:semiHidden="1" w:unhideWhenUsed="1" w:qFormat="1"/>
+    <w:lsdException w:name="heading 6" w:semiHidden="1" w:unhideWhenUsed="1" w:qFormat="1"/>
+    <w:lsdException w:name="heading 7" w:semiHidden="1" w:unhideWhenUsed="1" w:qFormat="1"/>
+    <w:lsdException w:name="heading 8" w:semiHidden="1" w:unhideWhenUsed="1" w:qFormat="1"/>
+    <w:lsdException w:name="heading 9" w:semiHidden="1" w:unhideWhenUsed="1" w:qFormat="1"/>
+    <w:lsdException w:name="index 1" w:semiHidden="1" w:unhideWhenUsed="1"/>
+    <w:lsdException w:name="index 2" w:semiHidden="1" w:unhideWhenUsed="1"/>
+    <w:lsdException w:name="index 3" w:semiHidden="1" w:unhideWhenUsed="1"/>
+    <w:lsdException w:name="index 4" w:semiHidden="1" w:unhideWhenUsed="1"/>
+    <w:lsdException w:name="index 5" w:semiHidden="1" w:unhideWhenUsed="1"/>
+    <w:lsdException w:name="index 6" w:semiHidden="1" w:unhideWhenUsed="1"/>
+    <w:lsdException w:name="index 7" w:semiHidden="1" w:unhideWhenUsed="1"/>
+    <w:lsdException w:name="index 8" w:semiHidden="1" w:unhideWhenUsed="1"/>
+    <w:lsdException w:name="index 9" w:semiHidden="1" w:unhideWhenUsed="1"/>
+    <w:lsdException w:name="toc 1" w:semiHidden="1" w:unhideWhenUsed="1"/>
+    <w:lsdException w:name="toc 2" w:semiHidden="1" w:unhideWhenUsed="1"/>
+    <w:lsdException w:name="toc 3" w:semiHidden="1" w:unhideWhenUsed="1"/>
+    <w:lsdException w:name="toc 4" w:semiHidden="1" w:unhideWhenUsed="1"/>
+    <w:lsdException w:name="toc 5" w:semiHidden="1" w:unhideWhenUsed="1"/>
+    <w:lsdException w:name="toc 6" w:semiHidden="1" w:unhideWhenUsed="1"/>
+    <w:lsdException w:name="toc 7" w:semiHidden="1" w:unhideWhenUsed="1"/>
+    <w:lsdException w:name="toc 8" w:semiHidden="1" w:unhideWhenUsed="1"/>
+    <w:lsdException w:name="toc 9" w:semiHidden="1" w:unhideWhenUsed="1"/>
+    <w:lsdException w:name="Normal Indent" w:semiHidden="1" w:unhideWhenUsed="1"/>
+    <w:lsdException w:name="footnote text" w:semiHidden="1" w:unhideWhenUsed="1"/>
+    <w:lsdException w:name="annotation text" w:semiHidden="1" w:unhideWhenUsed="1"/>
+    <w:lsdException w:name="header" w:semiHidden="1" w:unhideWhenUsed="1"/>
+    <w:lsdException w:name="footer" w:semiHidden="1" w:unhideWhenUsed="1"/>
+    <w:lsdException w:name="index heading" w:semiHidden="1" w:unhideWhenUsed="1"/>
+    <w:lsdException w:name="caption" w:semiHidden="1" w:unhideWhenUsed="1" w:qFormat="1"/>
+    <w:lsdException w:name="table of figures" w:semiHidden="1" w:unhideWhenUsed="1"/>
+    <w:lsdException w:name="envelope address" w:semiHidden="1" w:unhideWhenUsed="1"/>
+    <w:lsdException w:name="envelope return" w:semiHidden="1" w:unhideWhenUsed="1"/>
+    <w:lsdException w:name="footnote reference" w:semiHidden="1" w:unhideWhenUsed="1"/>
+    <w:lsdException w:name="annotation reference" w:semiHidden="1" w:unhideWhenUsed="1"/>
+    <w:lsdException w:name="line number" w:semiHidden="1" w:unhideWhenUsed="1"/>
+    <w:lsdException w:name="page number" w:semiHidden="1" w:unhideWhenUsed="1"/>
+    <w:lsdException w:name="endnote reference" w:semiHidden="1" w:unhideWhenUsed="1"/>
+    <w:lsdException w:name="endnote text" w:semiHidden="1" w:unhideWhenUsed="1"/>
+    <w:lsdException w:name="table of authorities" w:semiHidden="1" w:unhideWhenUsed="1"/>
+    <w:lsdException w:name="macro" w:semiHidden="1" w:unhideWhenUsed="1"/>
+    <w:lsdException w:name="toa heading" w:semiHidden="1" w:unhideWhenUsed="1"/>
+    <w:lsdException w:name="List" w:semiHidden="1" w:unhideWhenUsed="1"/>
+    <w:lsdException w:name="List Bullet" w:semiHidden="1" w:unhideWhenUsed="1"/>
+    <w:lsdException w:name="List 2" w:semiHidden="1" w:unhideWhenUsed="1"/>
+    <w:lsdException w:name="List 3" w:semiHidden="1" w:unhideWhenUsed="1"/>
+    <w:lsdException w:name="List Bullet 2" w:semiHidden="1" w:unhideWhenUsed="1"/>
+    <w:lsdException w:name="List Bullet 3" w:semiHidden="1" w:unhideWhenUsed="1"/>
+    <w:lsdException w:name="List Bullet 4" w:semiHidden="1" w:unhideWhenUsed="1"/>
+    <w:lsdException w:name="List Bullet 5" w:semiHidden="1" w:unhideWhenUsed="1"/>
+    <w:lsdException w:name="List Number 2" w:semiHidden="1" w:unhideWhenUsed="1"/>
+    <w:lsdException w:name="List Number 3" w:semiHidden="1" w:unhideWhenUsed="1"/>
+    <w:lsdException w:name="List Number 4" w:semiHidden="1" w:unhideWhenUsed="1"/>
+    <w:lsdException w:name="List Number 5" w:semiHidden="1" w:unhideWhenUsed="1"/>
+    <w:lsdException w:name="Title" w:qFormat="1"/>
+    <w:lsdException w:name="Closing" w:semiHidden="1" w:unhideWhenUsed="1"/>
+    <w:lsdException w:name="Signature" w:semiHidden="1" w:unhideWhenUsed="1"/>
+    <w:lsdException w:name="Default Paragraph Font" w:semiHidden="1" w:unhideWhenUsed="1"/>
+    <w:lsdException w:name="Body Text" w:semiHidden="1" w:unhideWhenUsed="1"/>
+    <w:lsdException w:name="Body Text Indent" w:semiHidden="1" w:unhideWhenUsed="1"/>
+    <w:lsdException w:name="List Continue" w:semiHidden="1" w:unhideWhenUsed="1"/>
+    <w:lsdException w:name="List Continue 2" w:semiHidden="1" w:unhideWhenUsed="1"/>
+    <w:lsdException w:name="List Continue 3" w:semiHidden="1" w:unhideWhenUsed="1"/>
+    <w:lsdException w:name="List Continue 4" w:semiHidden="1" w:unhideWhenUsed="1"/>
+    <w:lsdException w:name="List Continue 5" w:semiHidden="1" w:unhideWhenUsed="1"/>
+    <w:lsdException w:name="Message Header" w:semiHidden="1" w:unhideWhenUsed="1"/>
+    <w:lsdException w:name="Subtitle" w:qFormat="1"/>
+    <w:lsdException w:name="Body Text First Indent 2" w:semiHidden="1" w:unhideWhenUsed="1"/>
+    <w:lsdException w:name="Note Heading" w:semiHidden="1" w:unhideWhenUsed="1"/>
+    <w:lsdException w:name="Body Text 2" w:semiHidden="1" w:unhideWhenUsed="1"/>
+    <w:lsdException w:name="Body Text 3" w:semiHidden="1" w:unhideWhenUsed="1"/>
+    <w:lsdException w:name="Body Text Indent 2" w:semiHidden="1" w:unhideWhenUsed="1"/>
+    <w:lsdException w:name="Body Text Indent 3" w:semiHidden="1" w:unhideWhenUsed="1"/>
+    <w:lsdException w:name="Block Text" w:semiHidden="1" w:unhideWhenUsed="1"/>
+    <w:lsdException w:name="Hyperlink" w:semiHidden="1" w:uiPriority="99" w:unhideWhenUsed="1"/>
+    <w:lsdException w:name="FollowedHyperlink" w:semiHidden="1" w:unhideWhenUsed="1"/>
+    <w:lsdException w:name="Strong" w:qFormat="1"/>
+    <w:lsdException w:name="Emphasis" w:uiPriority="20" w:qFormat="1"/>
+    <w:lsdException w:name="Document Map" w:semiHidden="1" w:unhideWhenUsed="1"/>
+    <w:lsdException w:name="Plain Text" w:semiHidden="1" w:unhideWhenUsed="1"/>
+    <w:lsdException w:name="E-mail Signature" w:semiHidden="1" w:unhideWhenUsed="1"/>
+    <w:lsdException w:name="HTML Top of Form" w:semiHidden="1" w:unhideWhenUsed="1"/>
+    <w:lsdException w:name="HTML Bottom of Form" w:semiHidden="1" w:unhideWhenUsed="1"/>
+    <w:lsdException w:name="Normal (Web)" w:semiHidden="1" w:unhideWhenUsed="1"/>
+    <w:lsdException w:name="HTML Acronym" w:semiHidden="1" w:unhideWhenUsed="1"/>
+    <w:lsdException w:name="HTML Address" w:semiHidden="1" w:unhideWhenUsed="1"/>
+    <w:lsdException w:name="HTML Cite" w:semiHidden="1" w:unhideWhenUsed="1"/>
+    <w:lsdException w:name="HTML Code" w:semiHidden="1" w:uiPriority="99" w:unhideWhenUsed="1"/>
+    <w:lsdException w:name="HTML Definition" w:semiHidden="1" w:unhideWhenUsed="1"/>
+    <w:lsdException w:name="HTML Keyboard" w:semiHidden="1" w:unhideWhenUsed="1"/>
+    <w:lsdException w:name="HTML Preformatted" w:semiHidden="1" w:unhideWhenUsed="1"/>
+    <w:lsdException w:name="HTML Sample" w:semiHidden="1" w:unhideWhenUsed="1"/>
+    <w:lsdException w:name="HTML Typewriter" w:semiHidden="1" w:unhideWhenUsed="1"/>
+    <w:lsdException w:name="HTML Variable" w:semiHidden="1" w:unhideWhenUsed="1"/>
+    <w:lsdException w:name="Normal Table" w:semiHidden="1" w:unhideWhenUsed="1"/>
+    <w:lsdException w:name="annotation subject" w:semiHidden="1" w:unhideWhenUsed="1"/>
+    <w:lsdException w:name="No List" w:semiHidden="1" w:unhideWhenUsed="1"/>
+    <w:lsdException w:name="Outline List 1" w:semiHidden="1" w:unhideWhenUsed="1"/>
+    <w:lsdException w:name="Outline List 2" w:semiHidden="1" w:unhideWhenUsed="1"/>
+    <w:lsdException w:name="Outline List 3" w:semiHidden="1" w:unhideWhenUsed="1"/>
+    <w:lsdException w:name="Table Simple 1" w:semiHidden="1" w:unhideWhenUsed="1"/>
+    <w:lsdException w:name="Table Simple 2" w:semiHidden="1" w:unhideWhenUsed="1"/>
+    <w:lsdException w:name="Table Simple 3" w:semiHidden="1" w:unhideWhenUsed="1"/>
+    <w:lsdException w:name="Table Classic 1" w:semiHidden="1" w:unhideWhenUsed="1"/>
+    <w:lsdException w:name="Table Classic 2" w:semiHidden="1" w:unhideWhenUsed="1"/>
+    <w:lsdException w:name="Table Classic 3" w:semiHidden="1" w:unhideWhenUsed="1"/>
+    <w:lsdException w:name="Table Classic 4" w:semiHidden="1" w:unhideWhenUsed="1"/>
+    <w:lsdException w:name="Table Colorful 1" w:semiHidden="1" w:unhideWhenUsed="1"/>
+    <w:lsdException w:name="Table Colorful 2" w:semiHidden="1" w:unhideWhenUsed="1"/>
+    <w:lsdException w:name="Table Colorful 3" w:semiHidden="1" w:unhideWhenUsed="1"/>
+    <w:lsdException w:name="Table Columns 1" w:semiHidden="1" w:unhideWhenUsed="1"/>
+    <w:lsdException w:name="Table Columns 2" w:semiHidden="1" w:unhideWhenUsed="1"/>
+    <w:lsdException w:name="Table Columns 3" w:semiHidden="1" w:unhideWhenUsed="1"/>
+    <w:lsdException w:name="Table Columns 4" w:semiHidden="1" w:unhideWhenUsed="1"/>
+    <w:lsdException w:name="Table Columns 5" w:semiHidden="1" w:unhideWhenUsed="1"/>
+    <w:lsdException w:name="Table Grid 1" w:semiHidden="1" w:unhideWhenUsed="1"/>
+    <w:lsdException w:name="Table Grid 2" w:semiHidden="1" w:unhideWhenUsed="1"/>
+    <w:lsdException w:name="Table Grid 3" w:semiHidden="1" w:unhideWhenUsed="1"/>
+    <w:lsdException w:name="Table Grid 4" w:semiHidden="1" w:unhideWhenUsed="1"/>
+    <w:lsdException w:name="Table Grid 5" w:semiHidden="1" w:unhideWhenUsed="1"/>
+    <w:lsdException w:name="Table Grid 6" w:semiHidden="1" w:unhideWhenUsed="1"/>
+    <w:lsdException w:name="Table Grid 7" w:semiHidden="1" w:unhideWhenUsed="1"/>
+    <w:lsdException w:name="Table Grid 8" w:semiHidden="1" w:unhideWhenUsed="1"/>
+    <w:lsdException w:name="Table List 1" w:semiHidden="1" w:unhideWhenUsed="1"/>
+    <w:lsdException w:name="Table List 2" w:semiHidden="1" w:unhideWhenUsed="1"/>
+    <w:lsdException w:name="Table List 3" w:semiHidden="1" w:unhideWhenUsed="1"/>
+    <w:lsdException w:name="Table List 4" w:semiHidden="1" w:unhideWhenUsed="1"/>
+    <w:lsdException w:name="Table List 5" w:semiHidden="1" w:unhideWhenUsed="1"/>
+    <w:lsdException w:name="Table List 6" w:semiHidden="1" w:unhideWhenUsed="1"/>
+    <w:lsdException w:name="Table List 7" w:semiHidden="1" w:unhideWhenUsed="1"/>
+    <w:lsdException w:name="Table List 8" w:semiHidden="1" w:unhideWhenUsed="1"/>
+    <w:lsdException w:name="Table 3D effects 1" w:semiHidden="1" w:unhideWhenUsed="1"/>
+    <w:lsdException w:name="Table 3D effects 2" w:semiHidden="1" w:unhideWhenUsed="1"/>
+    <w:lsdException w:name="Table 3D effects 3" w:semiHidden="1" w:unhideWhenUsed="1"/>
+    <w:lsdException w:name="Table Contemporary" w:semiHidden="1" w:unhideWhenUsed="1"/>
+    <w:lsdException w:name="Table Elegant" w:semiHidden="1" w:unhideWhenUsed="1"/>
+    <w:lsdException w:name="Table Professional" w:semiHidden="1" w:unhideWhenUsed="1"/>
+    <w:lsdException w:name="Table Subtle 1" w:semiHidden="1" w:unhideWhenUsed="1"/>
+    <w:lsdException w:name="Table Subtle 2" w:semiHidden="1" w:unhideWhenUsed="1"/>
+    <w:lsdException w:name="Table Web 1" w:semiHidden="1" w:unhideWhenUsed="1"/>
+    <w:lsdException w:name="Table Web 2" w:semiHidden="1" w:unhideWhenUsed="1"/>
+    <w:lsdException w:name="Table Web 3" w:semiHidden="1" w:unhideWhenUsed="1"/>
+    <w:lsdException w:name="Balloon Text" w:semiHidden="1" w:unhideWhenUsed="1"/>
+    <w:lsdException w:name="Table Grid" w:uiPriority="59"/>
+    <w:lsdException w:name="Table Theme" w:semiHidden="1" w:unhideWhenUsed="1"/>
+    <w:lsdException w:name="Placeholder Text" w:semiHidden="1" w:uiPriority="99"/>
+    <w:lsdException w:name="No Spacing" w:uiPriority="1" w:qFormat="1"/>
+    <w:lsdException w:name="Light Shading" w:uiPriority="60"/>
+    <w:lsdException w:name="Light List" w:uiPriority="61"/>
+    <w:lsdException w:name="Light Grid" w:uiPriority="62"/>
+    <w:lsdException w:name="Medium Shading 1" w:uiPriority="63"/>
+    <w:lsdException w:name="Medium Shading 2" w:uiPriority="64"/>
+    <w:lsdException w:name="Medium List 1" w:uiPriority="65"/>
+    <w:lsdException w:name="Medium List 2" w:uiPriority="66"/>
+    <w:lsdException w:name="Medium Grid 1" w:uiPriority="67"/>
+    <w:lsdException w:name="Medium Grid 2" w:uiPriority="68"/>
+    <w:lsdException w:name="Medium Grid 3" w:uiPriority="69"/>
+    <w:lsdException w:name="Dark List" w:uiPriority="70"/>
+    <w:lsdException w:name="Colorful Shading" w:uiPriority="71"/>
+    <w:lsdException w:name="Colorful List" w:uiPriority="72"/>
+    <w:lsdException w:name="Colorful Grid" w:uiPriority="73"/>
+    <w:lsdException w:name="Light Shading Accent 1" w:uiPriority="60"/>
+    <w:lsdException w:name="Light List Accent 1" w:uiPriority="61"/>
+    <w:lsdException w:name="Light Grid Accent 1" w:uiPriority="62"/>
+    <w:lsdException w:name="Medium Shading 1 Accent 1" w:uiPriority="63"/>
+    <w:lsdException w:name="Medium Shading 2 Accent 1" w:uiPriority="64"/>
+    <w:lsdException w:name="Medium List 1 Accent 1" w:uiPriority="65"/>
+    <w:lsdException w:name="Revision" w:semiHidden="1" w:uiPriority="99"/>
+    <w:lsdException w:name="List Paragraph" w:uiPriority="34" w:qFormat="1"/>
+    <w:lsdException w:name="Quote" w:uiPriority="29" w:qFormat="1"/>
+    <w:lsdException w:name="Intense Quote" w:uiPriority="30" w:qFormat="1"/>
+    <w:lsdException w:name="Medium List 2 Accent 1" w:uiPriority="66"/>
+    <w:lsdException w:name="Medium Grid 1 Accent 1" w:uiPriority="67"/>
+    <w:lsdException w:name="Medium Grid 2 Accent 1" w:uiPriority="68"/>
+    <w:lsdException w:name="Medium Grid 3 Accent 1" w:uiPriority="69"/>
+    <w:lsdException w:name="Dark List Accent 1" w:uiPriority="70"/>
+    <w:lsdException w:name="Colorful Shading Accent 1" w:uiPriority="71"/>
+    <w:lsdException w:name="Colorful List Accent 1" w:uiPriority="72"/>
+    <w:lsdException w:name="Colorful Grid Accent 1" w:uiPriority="73"/>
+    <w:lsdException w:name="Light Shading Accent 2" w:uiPriority="60"/>
+    <w:lsdException w:name="Light List Accent 2" w:uiPriority="61"/>
+    <w:lsdException w:name="Light Grid Accent 2" w:uiPriority="62"/>
+    <w:lsdException w:name="Medium Shading 1 Accent 2" w:uiPriority="63"/>
+    <w:lsdException w:name="Medium Shading 2 Accent 2" w:uiPriority="64"/>
+    <w:lsdException w:name="Medium List 1 Accent 2" w:uiPriority="65"/>
+    <w:lsdException w:name="Medium List 2 Accent 2" w:uiPriority="66"/>
+    <w:lsdException w:name="Medium Grid 1 Accent 2" w:uiPriority="67"/>
+    <w:lsdException w:name="Medium Grid 2 Accent 2" w:uiPriority="68"/>
+    <w:lsdException w:name="Medium Grid 3 Accent 2" w:uiPriority="69"/>
+    <w:lsdException w:name="Dark List Accent 2" w:uiPriority="70"/>
+    <w:lsdException w:name="Colorful Shading Accent 2" w:uiPriority="71"/>
+    <w:lsdException w:name="Colorful List Accent 2" w:uiPriority="72"/>
+    <w:lsdException w:name="Colorful Grid Accent 2" w:uiPriority="73"/>
+    <w:lsdException w:name="Light Shading Accent 3" w:uiPriority="60"/>
+    <w:lsdException w:name="Light List Accent 3" w:uiPriority="61"/>
+    <w:lsdException w:name="Light Grid Accent 3" w:uiPriority="62"/>
+    <w:lsdException w:name="Medium Shading 1 Accent 3" w:uiPriority="63"/>
+    <w:lsdException w:name="Medium Shading 2 Accent 3" w:uiPriority="64"/>
+    <w:lsdException w:name="Medium List 1 Accent 3" w:uiPriority="65"/>
+    <w:lsdException w:name="Medium List 2 Accent 3" w:uiPriority="66"/>
+    <w:lsdException w:name="Medium Grid 1 Accent 3" w:uiPriority="67"/>
+    <w:lsdException w:name="Medium Grid 2 Accent 3" w:uiPriority="68"/>
+    <w:lsdException w:name="Medium Grid 3 Accent 3" w:uiPriority="69"/>
+    <w:lsdException w:name="Dark List Accent 3" w:uiPriority="70"/>
+    <w:lsdException w:name="Colorful Shading Accent 3" w:uiPriority="71"/>
+    <w:lsdException w:name="Colorful List Accent 3" w:uiPriority="72"/>
+    <w:lsdException w:name="Colorful Grid Accent 3" w:uiPriority="73"/>
+    <w:lsdException w:name="Light Shading Accent 4" w:uiPriority="60"/>
+    <w:lsdException w:name="Light List Accent 4" w:uiPriority="61"/>
+    <w:lsdException w:name="Light Grid Accent 4" w:uiPriority="62"/>
+    <w:lsdException w:name="Medium Shading 1 Accent 4" w:uiPriority="63"/>
+    <w:lsdException w:name="Medium Shading 2 Accent 4" w:uiPriority="64"/>
+    <w:lsdException w:name="Medium List 1 Accent 4" w:uiPriority="65"/>
+    <w:lsdException w:name="Medium List 2 Accent 4" w:uiPriority="66"/>
+    <w:lsdException w:name="Medium Grid 1 Accent 4" w:uiPriority="67"/>
+    <w:lsdException w:name="Medium Grid 2 Accent 4" w:uiPriority="68"/>
+    <w:lsdException w:name="Medium Grid 3 Accent 4" w:uiPriority="69"/>
+    <w:lsdException w:name="Dark List Accent 4" w:uiPriority="70"/>
+    <w:lsdException w:name="Colorful Shading Accent 4" w:uiPriority="71"/>
+    <w:lsdException w:name="Colorful List Accent 4" w:uiPriority="72"/>
+    <w:lsdException w:name="Colorful Grid Accent 4" w:uiPriority="73"/>
+    <w:lsdException w:name="Light Shading Accent 5" w:uiPriority="60"/>
+    <w:lsdException w:name="Light List Accent 5" w:uiPriority="61"/>
+    <w:lsdException w:name="Light Grid Accent 5" w:uiPriority="62"/>
+    <w:lsdException w:name="Medium Shading 1 Accent 5" w:uiPriority="63"/>
+    <w:lsdException w:name="Medium Shading 2 Accent 5" w:uiPriority="64"/>
+    <w:lsdException w:name="Medium List 1 Accent 5" w:uiPriority="65"/>
+    <w:lsdException w:name="Medium List 2 Accent 5" w:uiPriority="66"/>
+    <w:lsdException w:name="Medium Grid 1 Accent 5" w:uiPriority="67"/>
+    <w:lsdException w:name="Medium Grid 2 Accent 5" w:uiPriority="68"/>
+    <w:lsdException w:name="Medium Grid 3 Accent 5" w:uiPriority="69"/>
+    <w:lsdException w:name="Dark List Accent 5" w:uiPriority="70"/>
+    <w:lsdException w:name="Colorful Shading Accent 5" w:uiPriority="71"/>
+    <w:lsdException w:name="Colorful List Accent 5" w:uiPriority="72"/>
+    <w:lsdException w:name="Colorful Grid Accent 5" w:uiPriority="73"/>
+    <w:lsdException w:name="Light Shading Accent 6" w:uiPriority="60"/>
+    <w:lsdException w:name="Light List Accent 6" w:uiPriority="61"/>
+    <w:lsdException w:name="Light Grid Accent 6" w:uiPriority="62"/>
+    <w:lsdException w:name="Medium Shading 1 Accent 6" w:uiPriority="63"/>
+    <w:lsdException w:name="Medium Shading 2 Accent 6" w:uiPriority="64"/>
+    <w:lsdException w:name="Medium List 1 Accent 6" w:uiPriority="65"/>
+    <w:lsdException w:name="Medium List 2 Accent 6" w:uiPriority="66"/>
+    <w:lsdException w:name="Medium Grid 1 Accent 6" w:uiPriority="67"/>
+    <w:lsdException w:name="Medium Grid 2 Accent 6" w:uiPriority="68"/>
+    <w:lsdException w:name="Medium Grid 3 Accent 6" w:uiPriority="69"/>
+    <w:lsdException w:name="Dark List Accent 6" w:uiPriority="70"/>
+    <w:lsdException w:name="Colorful Shading Accent 6" w:uiPriority="71"/>
+    <w:lsdException w:name="Colorful List Accent 6" w:uiPriority="72"/>
+    <w:lsdException w:name="Colorful Grid Accent 6" w:uiPriority="73"/>
+    <w:lsdException w:name="Subtle Emphasis" w:uiPriority="19" w:qFormat="1"/>
+    <w:lsdException w:name="Intense Emphasis" w:uiPriority="21" w:qFormat="1"/>
+    <w:lsdException w:name="Subtle Reference" w:uiPriority="31" w:qFormat="1"/>
+    <w:lsdException w:name="Intense Reference" w:uiPriority="32" w:qFormat="1"/>
+    <w:lsdException w:name="Book Title" w:uiPriority="33" w:qFormat="1"/>
+    <w:lsdException w:name="Bibliography" w:semiHidden="1" w:uiPriority="37" w:unhideWhenUsed="1"/>
+    <w:lsdException w:name="TOC Heading" w:semiHidden="1" w:uiPriority="39" w:unhideWhenUsed="1" w:qFormat="1"/>
+    <w:lsdException w:name="Plain Table 1" w:uiPriority="41"/>
+    <w:lsdException w:name="Plain Table 2" w:uiPriority="42"/>
+    <w:lsdException w:name="Plain Table 3" w:uiPriority="43"/>
+    <w:lsdException w:name="Plain Table 4" w:uiPriority="44"/>
+    <w:lsdException w:name="Plain Table 5" w:uiPriority="45"/>
+    <w:lsdException w:name="Grid Table Light" w:uiPriority="40"/>
+    <w:lsdException w:name="Grid Table 1 Light" w:uiPriority="46"/>
+    <w:lsdException w:name="Grid Table 2" w:uiPriority="47"/>
+    <w:lsdException w:name="Grid Table 3" w:uiPriority="48"/>
+    <w:lsdException w:name="Grid Table 4" w:uiPriority="49"/>
+    <w:lsdException w:name="Grid Table 5 Dark" w:uiPriority="50"/>
+    <w:lsdException w:name="Grid Table 6 Colorful" w:uiPriority="51"/>
+    <w:lsdException w:name="Grid Table 7 Colorful" w:uiPriority="52"/>
+    <w:lsdException w:name="Grid Table 1 Light Accent 1" w:uiPriority="46"/>
+    <w:lsdException w:name="Grid Table 2 Accent 1" w:uiPriority="47"/>
+    <w:lsdException w:name="Grid Table 3 Accent 1" w:uiPriority="48"/>
+    <w:lsdException w:name="Grid Table 4 Accent 1" w:uiPriority="49"/>
+    <w:lsdException w:name="Grid Table 5 Dark Accent 1" w:uiPriority="50"/>
+    <w:lsdException w:name="Grid Table 6 Colorful Accent 1" w:uiPriority="51"/>
+    <w:lsdException w:name="Grid Table 7 Colorful Accent 1" w:uiPriority="52"/>
+    <w:lsdException w:name="Grid Table 1 Light Accent 2" w:uiPriority="46"/>
+    <w:lsdException w:name="Grid Table 2 Accent 2" w:uiPriority="47"/>
+    <w:lsdException w:name="Grid Table 3 Accent 2" w:uiPriority="48"/>
+    <w:lsdException w:name="Grid Table 4 Accent 2" w:uiPriority="49"/>
+    <w:lsdException w:name="Grid Table 5 Dark Accent 2" w:uiPriority="50"/>
+    <w:lsdException w:name="Grid Table 6 Colorful Accent 2" w:uiPriority="51"/>
+    <w:lsdException w:name="Grid Table 7 Colorful Accent 2" w:uiPriority="52"/>
+    <w:lsdException w:name="Grid Table 1 Light Accent 3" w:uiPriority="46"/>
+    <w:lsdException w:name="Grid Table 2 Accent 3" w:uiPriority="47"/>
+    <w:lsdException w:name="Grid Table 3 Accent 3" w:uiPriority="48"/>
+    <w:lsdException w:name="Grid Table 4 Accent 3" w:uiPriority="49"/>
+    <w:lsdException w:name="Grid Table 5 Dark Accent 3" w:uiPriority="50"/>
+    <w:lsdException w:name="Grid Table 6 Colorful Accent 3" w:uiPriority="51"/>
+    <w:lsdException w:name="Grid Table 7 Colorful Accent 3" w:uiPriority="52"/>
+    <w:lsdException w:name="Grid Table 1 Light Accent 4" w:uiPriority="46"/>
+    <w:lsdException w:name="Grid Table 2 Accent 4" w:uiPriority="47"/>
+    <w:lsdException w:name="Grid Table 3 Accent 4" w:uiPriority="48"/>
+    <w:lsdException w:name="Grid Table 4 Accent 4" w:uiPriority="49"/>
+    <w:lsdException w:name="Grid Table 5 Dark Accent 4" w:uiPriority="50"/>
+    <w:lsdException w:name="Grid Table 6 Colorful Accent 4" w:uiPriority="51"/>
+    <w:lsdException w:name="Grid Table 7 Colorful Accent 4" w:uiPriority="52"/>
+    <w:lsdException w:name="Grid Table 1 Light Accent 5" w:uiPriority="46"/>
+    <w:lsdException w:name="Grid Table 2 Accent 5" w:uiPriority="47"/>
+    <w:lsdException w:name="Grid Table 3 Accent 5" w:uiPriority="48"/>
+    <w:lsdException w:name="Grid Table 4 Accent 5" w:uiPriority="49"/>
+    <w:lsdException w:name="Grid Table 5 Dark Accent 5" w:uiPriority="50"/>
+    <w:lsdException w:name="Grid Table 6 Colorful Accent 5" w:uiPriority="51"/>
+    <w:lsdException w:name="Grid Table 7 Colorful Accent 5" w:uiPriority="52"/>
+    <w:lsdException w:name="Grid Table 1 Light Accent 6" w:uiPriority="46"/>
+    <w:lsdException w:name="Grid Table 2 Accent 6" w:uiPriority="47"/>
+    <w:lsdException w:name="Grid Table 3 Accent 6" w:uiPriority="48"/>
+    <w:lsdException w:name="Grid Table 4 Accent 6" w:uiPriority="49"/>
+    <w:lsdException w:name="Grid Table 5 Dark Accent 6" w:uiPriority="50"/>
+    <w:lsdException w:name="Grid Table 6 Colorful Accent 6" w:uiPriority="51"/>
+    <w:lsdException w:name="Grid Table 7 Colorful Accent 6" w:uiPriority="52"/>
+    <w:lsdException w:name="List Table 1 Light" w:uiPriority="46"/>
+    <w:lsdException w:name="List Table 2" w:uiPriority="47"/>
+    <w:lsdException w:name="List Table 3" w:uiPriority="48"/>
+    <w:lsdException w:name="List Table 4" w:uiPriority="49"/>
+    <w:lsdException w:name="List Table 5 Dark" w:uiPriority="50"/>
+    <w:lsdException w:name="List Table 6 Colorful" w:uiPriority="51"/>
+    <w:lsdException w:name="List Table 7 Colorful" w:uiPriority="52"/>
+    <w:lsdException w:name="List Table 1 Light Accent 1" w:uiPriority="46"/>
+    <w:lsdException w:name="List Table 2 Accent 1" w:uiPriority="47"/>
+    <w:lsdException w:name="List Table 3 Accent 1" w:uiPriority="48"/>
+    <w:lsdException w:name="List Table 4 Accent 1" w:uiPriority="49"/>
+    <w:lsdException w:name="List Table 5 Dark Accent 1" w:uiPriority="50"/>
+    <w:lsdException w:name="List Table 6 Colorful Accent 1" w:uiPriority="51"/>
+    <w:lsdException w:name="List Table 7 Colorful Accent 1" w:uiPriority="52"/>
+    <w:lsdException w:name="List Table 1 Light Accent 2" w:uiPriority="46"/>
+    <w:lsdException w:name="List Table 2 Accent 2" w:uiPriority="47"/>
+    <w:lsdException w:name="List Table 3 Accent 2" w:uiPriority="48"/>
+    <w:lsdException w:name="List Table 4 Accent 2" w:uiPriority="49"/>
+    <w:lsdException w:name="List Table 5 Dark Accent 2" w:uiPriority="50"/>
+    <w:lsdException w:name="List Table 6 Colorful Accent 2" w:uiPriority="51"/>
+    <w:lsdException w:name="List Table 7 Colorful Accent 2" w:uiPriority="52"/>
+    <w:lsdException w:name="List Table 1 Light Accent 3" w:uiPriority="46"/>
+    <w:lsdException w:name="List Table 2 Accent 3" w:uiPriority="47"/>
+    <w:lsdException w:name="List Table 3 Accent 3" w:uiPriority="48"/>
+    <w:lsdException w:name="List Table 4 Accent 3" w:uiPriority="49"/>
+    <w:lsdException w:name="List Table 5 Dark Accent 3" w:uiPriority="50"/>
+    <w:lsdException w:name="List Table 6 Colorful Accent 3" w:uiPriority="51"/>
+    <w:lsdException w:name="List Table 7 Colorful Accent 3" w:uiPriority="52"/>
+    <w:lsdException w:name="List Table 1 Light Accent 4" w:uiPriority="46"/>
+    <w:lsdException w:name="List Table 2 Accent 4" w:uiPriority="47"/>
+    <w:lsdException w:name="List Table 3 Accent 4" w:uiPriority="48"/>
+    <w:lsdException w:name="List Table 4 Accent 4" w:uiPriority="49"/>
+    <w:lsdException w:name="List Table 5 Dark Accent 4" w:uiPriority="50"/>
+    <w:lsdException w:name="List Table 6 Colorful Accent 4" w:uiPriority="51"/>
+    <w:lsdException w:name="List Table 7 Colorful Accent 4" w:uiPriority="52"/>
+    <w:lsdException w:name="List Table 1 Light Accent 5" w:uiPriority="46"/>
+    <w:lsdException w:name="List Table 2 Accent 5" w:uiPriority="47"/>
+    <w:lsdException w:name="List Table 3 Accent 5" w:uiPriority="48"/>
+    <w:lsdException w:name="List Table 4 Accent 5" w:uiPriority="49"/>
+    <w:lsdException w:name="List Table 5 Dark Accent 5" w:uiPriority="50"/>
+    <w:lsdException w:name="List Table 6 Colorful Accent 5" w:uiPriority="51"/>
+    <w:lsdException w:name="List Table 7 Colorful Accent 5" w:uiPriority="52"/>
+    <w:lsdException w:name="List Table 1 Light Accent 6" w:uiPriority="46"/>
+    <w:lsdException w:name="List Table 2 Accent 6" w:uiPriority="47"/>
+    <w:lsdException w:name="List Table 3 Accent 6" w:uiPriority="48"/>
+    <w:lsdException w:name="List Table 4 Accent 6" w:uiPriority="49"/>
+    <w:lsdException w:name="List Table 5 Dark Accent 6" w:uiPriority="50"/>
+    <w:lsdException w:name="List Table 6 Colorful Accent 6" w:uiPriority="51"/>
+    <w:lsdException w:name="List Table 7 Colorful Accent 6" w:uiPriority="52"/>
   </w:latentStyles>
   <w:style w:type="paragraph" w:default="1" w:styleId="Normal">
     <w:name w:val="Normal"/>
@@ -5967,7 +6378,6 @@
   <w:style w:type="character" w:default="1" w:styleId="DefaultParagraphFont">
     <w:name w:val="Default Paragraph Font"/>
     <w:uiPriority w:val="1"/>
-    <w:semiHidden/>
     <w:unhideWhenUsed/>
   </w:style>
   <w:style w:type="table" w:default="1" w:styleId="TableNormal">
@@ -6636,899 +7046,6 @@
 </w:styles>
 </file>
 
-<file path=word/stylesWithEffects.xml><?xml version="1.0" encoding="utf-8"?>
-<w:styles xmlns:wpc="http://schemas.microsoft.com/office/word/2010/wordprocessingCanvas" xmlns:mc="http://schemas.openxmlformats.org/markup-compatibility/2006" xmlns:o="urn:schemas-microsoft-com:office:office" xmlns:r="http://schemas.openxmlformats.org/officeDocument/2006/relationships" xmlns:m="http://schemas.openxmlformats.org/officeDocument/2006/math" xmlns:v="urn:schemas-microsoft-com:vml" xmlns:wp14="http://schemas.microsoft.com/office/word/2010/wordprocessingDrawing" xmlns:wp="http://schemas.openxmlformats.org/drawingml/2006/wordprocessingDrawing" xmlns:w10="urn:schemas-microsoft-com:office:word" xmlns:w="http://schemas.openxmlformats.org/wordprocessingml/2006/main" xmlns:w14="http://schemas.microsoft.com/office/word/2010/wordml" xmlns:wpg="http://schemas.microsoft.com/office/word/2010/wordprocessingGroup" xmlns:wpi="http://schemas.microsoft.com/office/word/2010/wordprocessingInk" xmlns:wne="http://schemas.microsoft.com/office/word/2006/wordml" xmlns:wps="http://schemas.microsoft.com/office/word/2010/wordprocessingShape" mc:Ignorable="w14 wp14">
-  <w:docDefaults>
-    <w:rPrDefault>
-      <w:rPr>
-        <w:rFonts w:ascii="Times New Roman" w:eastAsia="SimSun" w:hAnsi="Times New Roman" w:cs="Times New Roman"/>
-        <w:lang w:val="en-US" w:eastAsia="en-US" w:bidi="ar-SA"/>
-      </w:rPr>
-    </w:rPrDefault>
-    <w:pPrDefault/>
-  </w:docDefaults>
-  <w:latentStyles w:defLockedState="0" w:defUIPriority="0" w:defSemiHidden="1" w:defUnhideWhenUsed="1" w:defQFormat="0" w:count="267">
-    <w:lsdException w:name="Normal" w:semiHidden="0" w:unhideWhenUsed="0" w:qFormat="1"/>
-    <w:lsdException w:name="heading 1" w:semiHidden="0" w:unhideWhenUsed="0" w:qFormat="1"/>
-    <w:lsdException w:name="heading 2" w:semiHidden="0" w:unhideWhenUsed="0" w:qFormat="1"/>
-    <w:lsdException w:name="heading 3" w:semiHidden="0" w:unhideWhenUsed="0" w:qFormat="1"/>
-    <w:lsdException w:name="heading 4" w:qFormat="1"/>
-    <w:lsdException w:name="heading 5" w:qFormat="1"/>
-    <w:lsdException w:name="heading 6" w:qFormat="1"/>
-    <w:lsdException w:name="heading 7" w:qFormat="1"/>
-    <w:lsdException w:name="heading 8" w:qFormat="1"/>
-    <w:lsdException w:name="heading 9" w:qFormat="1"/>
-    <w:lsdException w:name="caption" w:qFormat="1"/>
-    <w:lsdException w:name="List Number" w:semiHidden="0" w:unhideWhenUsed="0"/>
-    <w:lsdException w:name="List 4" w:semiHidden="0" w:unhideWhenUsed="0"/>
-    <w:lsdException w:name="List 5" w:semiHidden="0" w:unhideWhenUsed="0"/>
-    <w:lsdException w:name="Title" w:semiHidden="0" w:unhideWhenUsed="0" w:qFormat="1"/>
-    <w:lsdException w:name="Subtitle" w:semiHidden="0" w:unhideWhenUsed="0" w:qFormat="1"/>
-    <w:lsdException w:name="Salutation" w:semiHidden="0" w:unhideWhenUsed="0"/>
-    <w:lsdException w:name="Date" w:semiHidden="0" w:unhideWhenUsed="0"/>
-    <w:lsdException w:name="Body Text First Indent" w:semiHidden="0" w:unhideWhenUsed="0"/>
-    <w:lsdException w:name="Hyperlink" w:uiPriority="99"/>
-    <w:lsdException w:name="Strong" w:semiHidden="0" w:unhideWhenUsed="0" w:qFormat="1"/>
-    <w:lsdException w:name="Emphasis" w:semiHidden="0" w:uiPriority="20" w:unhideWhenUsed="0" w:qFormat="1"/>
-    <w:lsdException w:name="HTML Code" w:uiPriority="99"/>
-    <w:lsdException w:name="Table Grid" w:semiHidden="0" w:uiPriority="59" w:unhideWhenUsed="0"/>
-    <w:lsdException w:name="Placeholder Text" w:uiPriority="99" w:unhideWhenUsed="0"/>
-    <w:lsdException w:name="No Spacing" w:semiHidden="0" w:uiPriority="1" w:unhideWhenUsed="0" w:qFormat="1"/>
-    <w:lsdException w:name="Light Shading" w:semiHidden="0" w:uiPriority="60" w:unhideWhenUsed="0"/>
-    <w:lsdException w:name="Light List" w:semiHidden="0" w:uiPriority="61" w:unhideWhenUsed="0"/>
-    <w:lsdException w:name="Light Grid" w:semiHidden="0" w:uiPriority="62" w:unhideWhenUsed="0"/>
-    <w:lsdException w:name="Medium Shading 1" w:semiHidden="0" w:uiPriority="63" w:unhideWhenUsed="0"/>
-    <w:lsdException w:name="Medium Shading 2" w:semiHidden="0" w:uiPriority="64" w:unhideWhenUsed="0"/>
-    <w:lsdException w:name="Medium List 1" w:semiHidden="0" w:uiPriority="65" w:unhideWhenUsed="0"/>
-    <w:lsdException w:name="Medium List 2" w:semiHidden="0" w:uiPriority="66" w:unhideWhenUsed="0"/>
-    <w:lsdException w:name="Medium Grid 1" w:semiHidden="0" w:uiPriority="67" w:unhideWhenUsed="0"/>
-    <w:lsdException w:name="Medium Grid 2" w:semiHidden="0" w:uiPriority="68" w:unhideWhenUsed="0"/>
-    <w:lsdException w:name="Medium Grid 3" w:semiHidden="0" w:uiPriority="69" w:unhideWhenUsed="0"/>
-    <w:lsdException w:name="Dark List" w:semiHidden="0" w:uiPriority="70" w:unhideWhenUsed="0"/>
-    <w:lsdException w:name="Colorful Shading" w:semiHidden="0" w:uiPriority="71" w:unhideWhenUsed="0"/>
-    <w:lsdException w:name="Colorful List" w:semiHidden="0" w:uiPriority="72" w:unhideWhenUsed="0"/>
-    <w:lsdException w:name="Colorful Grid" w:semiHidden="0" w:uiPriority="73" w:unhideWhenUsed="0"/>
-    <w:lsdException w:name="Light Shading Accent 1" w:semiHidden="0" w:uiPriority="60" w:unhideWhenUsed="0"/>
-    <w:lsdException w:name="Light List Accent 1" w:semiHidden="0" w:uiPriority="61" w:unhideWhenUsed="0"/>
-    <w:lsdException w:name="Light Grid Accent 1" w:semiHidden="0" w:uiPriority="62" w:unhideWhenUsed="0"/>
-    <w:lsdException w:name="Medium Shading 1 Accent 1" w:semiHidden="0" w:uiPriority="63" w:unhideWhenUsed="0"/>
-    <w:lsdException w:name="Medium Shading 2 Accent 1" w:semiHidden="0" w:uiPriority="64" w:unhideWhenUsed="0"/>
-    <w:lsdException w:name="Medium List 1 Accent 1" w:semiHidden="0" w:uiPriority="65" w:unhideWhenUsed="0"/>
-    <w:lsdException w:name="Revision" w:uiPriority="99" w:unhideWhenUsed="0"/>
-    <w:lsdException w:name="List Paragraph" w:semiHidden="0" w:uiPriority="34" w:unhideWhenUsed="0" w:qFormat="1"/>
-    <w:lsdException w:name="Quote" w:semiHidden="0" w:uiPriority="29" w:unhideWhenUsed="0" w:qFormat="1"/>
-    <w:lsdException w:name="Intense Quote" w:semiHidden="0" w:uiPriority="30" w:unhideWhenUsed="0" w:qFormat="1"/>
-    <w:lsdException w:name="Medium List 2 Accent 1" w:semiHidden="0" w:uiPriority="66" w:unhideWhenUsed="0"/>
-    <w:lsdException w:name="Medium Grid 1 Accent 1" w:semiHidden="0" w:uiPriority="67" w:unhideWhenUsed="0"/>
-    <w:lsdException w:name="Medium Grid 2 Accent 1" w:semiHidden="0" w:uiPriority="68" w:unhideWhenUsed="0"/>
-    <w:lsdException w:name="Medium Grid 3 Accent 1" w:semiHidden="0" w:uiPriority="69" w:unhideWhenUsed="0"/>
-    <w:lsdException w:name="Dark List Accent 1" w:semiHidden="0" w:uiPriority="70" w:unhideWhenUsed="0"/>
-    <w:lsdException w:name="Colorful Shading Accent 1" w:semiHidden="0" w:uiPriority="71" w:unhideWhenUsed="0"/>
-    <w:lsdException w:name="Colorful List Accent 1" w:semiHidden="0" w:uiPriority="72" w:unhideWhenUsed="0"/>
-    <w:lsdException w:name="Colorful Grid Accent 1" w:semiHidden="0" w:uiPriority="73" w:unhideWhenUsed="0"/>
-    <w:lsdException w:name="Light Shading Accent 2" w:semiHidden="0" w:uiPriority="60" w:unhideWhenUsed="0"/>
-    <w:lsdException w:name="Light List Accent 2" w:semiHidden="0" w:uiPriority="61" w:unhideWhenUsed="0"/>
-    <w:lsdException w:name="Light Grid Accent 2" w:semiHidden="0" w:uiPriority="62" w:unhideWhenUsed="0"/>
-    <w:lsdException w:name="Medium Shading 1 Accent 2" w:semiHidden="0" w:uiPriority="63" w:unhideWhenUsed="0"/>
-    <w:lsdException w:name="Medium Shading 2 Accent 2" w:semiHidden="0" w:uiPriority="64" w:unhideWhenUsed="0"/>
-    <w:lsdException w:name="Medium List 1 Accent 2" w:semiHidden="0" w:uiPriority="65" w:unhideWhenUsed="0"/>
-    <w:lsdException w:name="Medium List 2 Accent 2" w:semiHidden="0" w:uiPriority="66" w:unhideWhenUsed="0"/>
-    <w:lsdException w:name="Medium Grid 1 Accent 2" w:semiHidden="0" w:uiPriority="67" w:unhideWhenUsed="0"/>
-    <w:lsdException w:name="Medium Grid 2 Accent 2" w:semiHidden="0" w:uiPriority="68" w:unhideWhenUsed="0"/>
-    <w:lsdException w:name="Medium Grid 3 Accent 2" w:semiHidden="0" w:uiPriority="69" w:unhideWhenUsed="0"/>
-    <w:lsdException w:name="Dark List Accent 2" w:semiHidden="0" w:uiPriority="70" w:unhideWhenUsed="0"/>
-    <w:lsdException w:name="Colorful Shading Accent 2" w:semiHidden="0" w:uiPriority="71" w:unhideWhenUsed="0"/>
-    <w:lsdException w:name="Colorful List Accent 2" w:semiHidden="0" w:uiPriority="72" w:unhideWhenUsed="0"/>
-    <w:lsdException w:name="Colorful Grid Accent 2" w:semiHidden="0" w:uiPriority="73" w:unhideWhenUsed="0"/>
-    <w:lsdException w:name="Light Shading Accent 3" w:semiHidden="0" w:uiPriority="60" w:unhideWhenUsed="0"/>
-    <w:lsdException w:name="Light List Accent 3" w:semiHidden="0" w:uiPriority="61" w:unhideWhenUsed="0"/>
-    <w:lsdException w:name="Light Grid Accent 3" w:semiHidden="0" w:uiPriority="62" w:unhideWhenUsed="0"/>
-    <w:lsdException w:name="Medium Shading 1 Accent 3" w:semiHidden="0" w:uiPriority="63" w:unhideWhenUsed="0"/>
-    <w:lsdException w:name="Medium Shading 2 Accent 3" w:semiHidden="0" w:uiPriority="64" w:unhideWhenUsed="0"/>
-    <w:lsdException w:name="Medium List 1 Accent 3" w:semiHidden="0" w:uiPriority="65" w:unhideWhenUsed="0"/>
-    <w:lsdException w:name="Medium List 2 Accent 3" w:semiHidden="0" w:uiPriority="66" w:unhideWhenUsed="0"/>
-    <w:lsdException w:name="Medium Grid 1 Accent 3" w:semiHidden="0" w:uiPriority="67" w:unhideWhenUsed="0"/>
-    <w:lsdException w:name="Medium Grid 2 Accent 3" w:semiHidden="0" w:uiPriority="68" w:unhideWhenUsed="0"/>
-    <w:lsdException w:name="Medium Grid 3 Accent 3" w:semiHidden="0" w:uiPriority="69" w:unhideWhenUsed="0"/>
-    <w:lsdException w:name="Dark List Accent 3" w:semiHidden="0" w:uiPriority="70" w:unhideWhenUsed="0"/>
-    <w:lsdException w:name="Colorful Shading Accent 3" w:semiHidden="0" w:uiPriority="71" w:unhideWhenUsed="0"/>
-    <w:lsdException w:name="Colorful List Accent 3" w:semiHidden="0" w:uiPriority="72" w:unhideWhenUsed="0"/>
-    <w:lsdException w:name="Colorful Grid Accent 3" w:semiHidden="0" w:uiPriority="73" w:unhideWhenUsed="0"/>
-    <w:lsdException w:name="Light Shading Accent 4" w:semiHidden="0" w:uiPriority="60" w:unhideWhenUsed="0"/>
-    <w:lsdException w:name="Light List Accent 4" w:semiHidden="0" w:uiPriority="61" w:unhideWhenUsed="0"/>
-    <w:lsdException w:name="Light Grid Accent 4" w:semiHidden="0" w:uiPriority="62" w:unhideWhenUsed="0"/>
-    <w:lsdException w:name="Medium Shading 1 Accent 4" w:semiHidden="0" w:uiPriority="63" w:unhideWhenUsed="0"/>
-    <w:lsdException w:name="Medium Shading 2 Accent 4" w:semiHidden="0" w:uiPriority="64" w:unhideWhenUsed="0"/>
-    <w:lsdException w:name="Medium List 1 Accent 4" w:semiHidden="0" w:uiPriority="65" w:unhideWhenUsed="0"/>
-    <w:lsdException w:name="Medium List 2 Accent 4" w:semiHidden="0" w:uiPriority="66" w:unhideWhenUsed="0"/>
-    <w:lsdException w:name="Medium Grid 1 Accent 4" w:semiHidden="0" w:uiPriority="67" w:unhideWhenUsed="0"/>
-    <w:lsdException w:name="Medium Grid 2 Accent 4" w:semiHidden="0" w:uiPriority="68" w:unhideWhenUsed="0"/>
-    <w:lsdException w:name="Medium Grid 3 Accent 4" w:semiHidden="0" w:uiPriority="69" w:unhideWhenUsed="0"/>
-    <w:lsdException w:name="Dark List Accent 4" w:semiHidden="0" w:uiPriority="70" w:unhideWhenUsed="0"/>
-    <w:lsdException w:name="Colorful Shading Accent 4" w:semiHidden="0" w:uiPriority="71" w:unhideWhenUsed="0"/>
-    <w:lsdException w:name="Colorful List Accent 4" w:semiHidden="0" w:uiPriority="72" w:unhideWhenUsed="0"/>
-    <w:lsdException w:name="Colorful Grid Accent 4" w:semiHidden="0" w:uiPriority="73" w:unhideWhenUsed="0"/>
-    <w:lsdException w:name="Light Shading Accent 5" w:semiHidden="0" w:uiPriority="60" w:unhideWhenUsed="0"/>
-    <w:lsdException w:name="Light List Accent 5" w:semiHidden="0" w:uiPriority="61" w:unhideWhenUsed="0"/>
-    <w:lsdException w:name="Light Grid Accent 5" w:semiHidden="0" w:uiPriority="62" w:unhideWhenUsed="0"/>
-    <w:lsdException w:name="Medium Shading 1 Accent 5" w:semiHidden="0" w:uiPriority="63" w:unhideWhenUsed="0"/>
-    <w:lsdException w:name="Medium Shading 2 Accent 5" w:semiHidden="0" w:uiPriority="64" w:unhideWhenUsed="0"/>
-    <w:lsdException w:name="Medium List 1 Accent 5" w:semiHidden="0" w:uiPriority="65" w:unhideWhenUsed="0"/>
-    <w:lsdException w:name="Medium List 2 Accent 5" w:semiHidden="0" w:uiPriority="66" w:unhideWhenUsed="0"/>
-    <w:lsdException w:name="Medium Grid 1 Accent 5" w:semiHidden="0" w:uiPriority="67" w:unhideWhenUsed="0"/>
-    <w:lsdException w:name="Medium Grid 2 Accent 5" w:semiHidden="0" w:uiPriority="68" w:unhideWhenUsed="0"/>
-    <w:lsdException w:name="Medium Grid 3 Accent 5" w:semiHidden="0" w:uiPriority="69" w:unhideWhenUsed="0"/>
-    <w:lsdException w:name="Dark List Accent 5" w:semiHidden="0" w:uiPriority="70" w:unhideWhenUsed="0"/>
-    <w:lsdException w:name="Colorful Shading Accent 5" w:semiHidden="0" w:uiPriority="71" w:unhideWhenUsed="0"/>
-    <w:lsdException w:name="Colorful List Accent 5" w:semiHidden="0" w:uiPriority="72" w:unhideWhenUsed="0"/>
-    <w:lsdException w:name="Colorful Grid Accent 5" w:semiHidden="0" w:uiPriority="73" w:unhideWhenUsed="0"/>
-    <w:lsdException w:name="Light Shading Accent 6" w:semiHidden="0" w:uiPriority="60" w:unhideWhenUsed="0"/>
-    <w:lsdException w:name="Light List Accent 6" w:semiHidden="0" w:uiPriority="61" w:unhideWhenUsed="0"/>
-    <w:lsdException w:name="Light Grid Accent 6" w:semiHidden="0" w:uiPriority="62" w:unhideWhenUsed="0"/>
-    <w:lsdException w:name="Medium Shading 1 Accent 6" w:semiHidden="0" w:uiPriority="63" w:unhideWhenUsed="0"/>
-    <w:lsdException w:name="Medium Shading 2 Accent 6" w:semiHidden="0" w:uiPriority="64" w:unhideWhenUsed="0"/>
-    <w:lsdException w:name="Medium List 1 Accent 6" w:semiHidden="0" w:uiPriority="65" w:unhideWhenUsed="0"/>
-    <w:lsdException w:name="Medium List 2 Accent 6" w:semiHidden="0" w:uiPriority="66" w:unhideWhenUsed="0"/>
-    <w:lsdException w:name="Medium Grid 1 Accent 6" w:semiHidden="0" w:uiPriority="67" w:unhideWhenUsed="0"/>
-    <w:lsdException w:name="Medium Grid 2 Accent 6" w:semiHidden="0" w:uiPriority="68" w:unhideWhenUsed="0"/>
-    <w:lsdException w:name="Medium Grid 3 Accent 6" w:semiHidden="0" w:uiPriority="69" w:unhideWhenUsed="0"/>
-    <w:lsdException w:name="Dark List Accent 6" w:semiHidden="0" w:uiPriority="70" w:unhideWhenUsed="0"/>
-    <w:lsdException w:name="Colorful Shading Accent 6" w:semiHidden="0" w:uiPriority="71" w:unhideWhenUsed="0"/>
-    <w:lsdException w:name="Colorful List Accent 6" w:semiHidden="0" w:uiPriority="72" w:unhideWhenUsed="0"/>
-    <w:lsdException w:name="Colorful Grid Accent 6" w:semiHidden="0" w:uiPriority="73" w:unhideWhenUsed="0"/>
-    <w:lsdException w:name="Subtle Emphasis" w:semiHidden="0" w:uiPriority="19" w:unhideWhenUsed="0" w:qFormat="1"/>
-    <w:lsdException w:name="Intense Emphasis" w:semiHidden="0" w:uiPriority="21" w:unhideWhenUsed="0" w:qFormat="1"/>
-    <w:lsdException w:name="Subtle Reference" w:semiHidden="0" w:uiPriority="31" w:unhideWhenUsed="0" w:qFormat="1"/>
-    <w:lsdException w:name="Intense Reference" w:semiHidden="0" w:uiPriority="32" w:unhideWhenUsed="0" w:qFormat="1"/>
-    <w:lsdException w:name="Book Title" w:semiHidden="0" w:uiPriority="33" w:unhideWhenUsed="0" w:qFormat="1"/>
-    <w:lsdException w:name="Bibliography" w:uiPriority="37"/>
-    <w:lsdException w:name="TOC Heading" w:uiPriority="39" w:qFormat="1"/>
-  </w:latentStyles>
-  <w:style w:type="paragraph" w:default="1" w:styleId="Normal">
-    <w:name w:val="Normal"/>
-    <w:qFormat/>
-    <w:rPr>
-      <w:sz w:val="24"/>
-      <w:szCs w:val="24"/>
-      <w:lang w:val="en-AU" w:eastAsia="zh-CN"/>
-    </w:rPr>
-  </w:style>
-  <w:style w:type="paragraph" w:styleId="Heading1">
-    <w:name w:val="heading 1"/>
-    <w:basedOn w:val="Normal"/>
-    <w:next w:val="Normal"/>
-    <w:qFormat/>
-    <w:rsid w:val="00081EBE"/>
-    <w:pPr>
-      <w:keepNext/>
-      <w:spacing w:before="240" w:after="60"/>
-      <w:outlineLvl w:val="0"/>
-    </w:pPr>
-    <w:rPr>
-      <w:rFonts w:ascii="Arial" w:hAnsi="Arial" w:cs="Arial"/>
-      <w:b/>
-      <w:bCs/>
-      <w:kern w:val="32"/>
-      <w:sz w:val="32"/>
-      <w:szCs w:val="32"/>
-    </w:rPr>
-  </w:style>
-  <w:style w:type="paragraph" w:styleId="Heading2">
-    <w:name w:val="heading 2"/>
-    <w:basedOn w:val="Normal"/>
-    <w:next w:val="Normal"/>
-    <w:qFormat/>
-    <w:rsid w:val="0027227B"/>
-    <w:pPr>
-      <w:keepNext/>
-      <w:spacing w:before="240" w:after="60"/>
-      <w:outlineLvl w:val="1"/>
-    </w:pPr>
-    <w:rPr>
-      <w:rFonts w:ascii="Arial" w:hAnsi="Arial" w:cs="Arial"/>
-      <w:b/>
-      <w:bCs/>
-      <w:i/>
-      <w:iCs/>
-      <w:sz w:val="28"/>
-      <w:szCs w:val="28"/>
-    </w:rPr>
-  </w:style>
-  <w:style w:type="paragraph" w:styleId="Heading3">
-    <w:name w:val="heading 3"/>
-    <w:basedOn w:val="Normal"/>
-    <w:next w:val="Normal"/>
-    <w:qFormat/>
-    <w:rsid w:val="000C7AEE"/>
-    <w:pPr>
-      <w:keepNext/>
-      <w:numPr>
-        <w:ilvl w:val="2"/>
-        <w:numId w:val="8"/>
-      </w:numPr>
-      <w:spacing w:before="240" w:after="60"/>
-      <w:outlineLvl w:val="2"/>
-    </w:pPr>
-    <w:rPr>
-      <w:rFonts w:ascii="Arial" w:hAnsi="Arial" w:cs="Arial"/>
-      <w:b/>
-      <w:bCs/>
-      <w:sz w:val="26"/>
-      <w:szCs w:val="26"/>
-    </w:rPr>
-  </w:style>
-  <w:style w:type="character" w:default="1" w:styleId="DefaultParagraphFont">
-    <w:name w:val="Default Paragraph Font"/>
-    <w:uiPriority w:val="1"/>
-    <w:semiHidden/>
-    <w:unhideWhenUsed/>
-  </w:style>
-  <w:style w:type="table" w:default="1" w:styleId="TableNormal">
-    <w:name w:val="Normal Table"/>
-    <w:uiPriority w:val="99"/>
-    <w:semiHidden/>
-    <w:unhideWhenUsed/>
-    <w:tblPr>
-      <w:tblInd w:w="0" w:type="dxa"/>
-      <w:tblCellMar>
-        <w:top w:w="0" w:type="dxa"/>
-        <w:left w:w="108" w:type="dxa"/>
-        <w:bottom w:w="0" w:type="dxa"/>
-        <w:right w:w="108" w:type="dxa"/>
-      </w:tblCellMar>
-    </w:tblPr>
-  </w:style>
-  <w:style w:type="numbering" w:default="1" w:styleId="NoList">
-    <w:name w:val="No List"/>
-    <w:uiPriority w:val="99"/>
-    <w:semiHidden/>
-    <w:unhideWhenUsed/>
-  </w:style>
-  <w:style w:type="paragraph" w:customStyle="1" w:styleId="IEEEAuthorName">
-    <w:name w:val="IEEE Author Name"/>
-    <w:basedOn w:val="Normal"/>
-    <w:next w:val="Normal"/>
-    <w:rsid w:val="00081EBE"/>
-    <w:pPr>
-      <w:adjustRightInd w:val="0"/>
-      <w:snapToGrid w:val="0"/>
-      <w:spacing w:before="120" w:after="120"/>
-      <w:jc w:val="center"/>
-    </w:pPr>
-    <w:rPr>
-      <w:rFonts w:eastAsia="Times New Roman"/>
-      <w:sz w:val="22"/>
-      <w:lang w:val="en-GB" w:eastAsia="en-GB"/>
-    </w:rPr>
-  </w:style>
-  <w:style w:type="paragraph" w:customStyle="1" w:styleId="IEEEAuthorAffiliation">
-    <w:name w:val="IEEE Author Affiliation"/>
-    <w:basedOn w:val="Normal"/>
-    <w:next w:val="Normal"/>
-    <w:rsid w:val="00081EBE"/>
-    <w:pPr>
-      <w:spacing w:after="60"/>
-      <w:jc w:val="center"/>
-    </w:pPr>
-    <w:rPr>
-      <w:rFonts w:eastAsia="Times New Roman"/>
-      <w:i/>
-      <w:sz w:val="20"/>
-      <w:lang w:val="en-GB" w:eastAsia="en-GB"/>
-    </w:rPr>
-  </w:style>
-  <w:style w:type="paragraph" w:customStyle="1" w:styleId="IEEEHeading2">
-    <w:name w:val="IEEE Heading 2"/>
-    <w:basedOn w:val="Normal"/>
-    <w:next w:val="IEEEParagraph"/>
-    <w:rsid w:val="00273D2C"/>
-    <w:pPr>
-      <w:numPr>
-        <w:numId w:val="4"/>
-      </w:numPr>
-      <w:adjustRightInd w:val="0"/>
-      <w:snapToGrid w:val="0"/>
-      <w:spacing w:before="150" w:after="60"/>
-    </w:pPr>
-    <w:rPr>
-      <w:i/>
-      <w:sz w:val="20"/>
-    </w:rPr>
-  </w:style>
-  <w:style w:type="paragraph" w:customStyle="1" w:styleId="IEEEAuthorEmail">
-    <w:name w:val="IEEE Author Email"/>
-    <w:next w:val="IEEEAuthorAffiliation"/>
-    <w:rsid w:val="00081EBE"/>
-    <w:pPr>
-      <w:spacing w:after="60"/>
-      <w:jc w:val="center"/>
-    </w:pPr>
-    <w:rPr>
-      <w:rFonts w:ascii="Courier" w:eastAsia="Times New Roman" w:hAnsi="Courier"/>
-      <w:sz w:val="18"/>
-      <w:szCs w:val="24"/>
-      <w:lang w:val="en-GB" w:eastAsia="en-GB"/>
-    </w:rPr>
-  </w:style>
-  <w:style w:type="paragraph" w:customStyle="1" w:styleId="IEEEAbstractHeading">
-    <w:name w:val="IEEE Abstract Heading"/>
-    <w:basedOn w:val="IEEEAbtract"/>
-    <w:next w:val="IEEEAbtract"/>
-    <w:link w:val="IEEEAbstractHeadingChar"/>
-    <w:rsid w:val="00D41274"/>
-    <w:rPr>
-      <w:i/>
-    </w:rPr>
-  </w:style>
-  <w:style w:type="character" w:customStyle="1" w:styleId="IEEEAbstractHeadingChar">
-    <w:name w:val="IEEE Abstract Heading Char"/>
-    <w:basedOn w:val="DefaultParagraphFont"/>
-    <w:link w:val="IEEEAbstractHeading"/>
-    <w:rsid w:val="00D41274"/>
-    <w:rPr>
-      <w:rFonts w:eastAsia="SimSun"/>
-      <w:b/>
-      <w:i/>
-      <w:sz w:val="18"/>
-      <w:szCs w:val="24"/>
-      <w:lang w:val="en-GB" w:eastAsia="en-GB" w:bidi="ar-SA"/>
-    </w:rPr>
-  </w:style>
-  <w:style w:type="paragraph" w:customStyle="1" w:styleId="IEEEAbtract">
-    <w:name w:val="IEEE Abtract"/>
-    <w:basedOn w:val="Normal"/>
-    <w:next w:val="Normal"/>
-    <w:link w:val="IEEEAbtractChar"/>
-    <w:rsid w:val="00AA1878"/>
-    <w:pPr>
-      <w:adjustRightInd w:val="0"/>
-      <w:snapToGrid w:val="0"/>
-      <w:ind w:firstLine="216"/>
-      <w:jc w:val="both"/>
-    </w:pPr>
-    <w:rPr>
-      <w:b/>
-      <w:sz w:val="18"/>
-      <w:lang w:val="en-GB" w:eastAsia="en-GB"/>
-    </w:rPr>
-  </w:style>
-  <w:style w:type="character" w:customStyle="1" w:styleId="IEEEAbtractChar">
-    <w:name w:val="IEEE Abtract Char"/>
-    <w:basedOn w:val="DefaultParagraphFont"/>
-    <w:link w:val="IEEEAbtract"/>
-    <w:rsid w:val="00AA1878"/>
-    <w:rPr>
-      <w:rFonts w:eastAsia="SimSun"/>
-      <w:b/>
-      <w:sz w:val="18"/>
-      <w:szCs w:val="24"/>
-      <w:lang w:val="en-GB" w:eastAsia="en-GB" w:bidi="ar-SA"/>
-    </w:rPr>
-  </w:style>
-  <w:style w:type="paragraph" w:customStyle="1" w:styleId="IEEEParagraph">
-    <w:name w:val="IEEE Paragraph"/>
-    <w:basedOn w:val="Normal"/>
-    <w:link w:val="IEEEParagraphChar"/>
-    <w:rsid w:val="004A6605"/>
-    <w:pPr>
-      <w:adjustRightInd w:val="0"/>
-      <w:snapToGrid w:val="0"/>
-      <w:ind w:firstLine="216"/>
-      <w:jc w:val="both"/>
-    </w:pPr>
-    <w:rPr>
-      <w:sz w:val="20"/>
-    </w:rPr>
-  </w:style>
-  <w:style w:type="paragraph" w:customStyle="1" w:styleId="IEEEHeading1">
-    <w:name w:val="IEEE Heading 1"/>
-    <w:basedOn w:val="Normal"/>
-    <w:next w:val="IEEEParagraph"/>
-    <w:rsid w:val="00273D2C"/>
-    <w:pPr>
-      <w:numPr>
-        <w:numId w:val="7"/>
-      </w:numPr>
-      <w:tabs>
-        <w:tab w:val="clear" w:pos="4788"/>
-        <w:tab w:val="num" w:pos="288"/>
-      </w:tabs>
-      <w:adjustRightInd w:val="0"/>
-      <w:snapToGrid w:val="0"/>
-      <w:spacing w:before="180" w:after="60"/>
-      <w:ind w:left="288"/>
-      <w:jc w:val="center"/>
-    </w:pPr>
-    <w:rPr>
-      <w:smallCaps/>
-      <w:sz w:val="20"/>
-    </w:rPr>
-  </w:style>
-  <w:style w:type="table" w:styleId="TableGrid">
-    <w:name w:val="Table Grid"/>
-    <w:basedOn w:val="TableNormal"/>
-    <w:uiPriority w:val="59"/>
-    <w:rsid w:val="00A03E75"/>
-    <w:tblPr>
-      <w:tblBorders>
-        <w:top w:val="single" w:sz="4" w:space="0" w:color="auto"/>
-        <w:left w:val="single" w:sz="4" w:space="0" w:color="auto"/>
-        <w:bottom w:val="single" w:sz="4" w:space="0" w:color="auto"/>
-        <w:right w:val="single" w:sz="4" w:space="0" w:color="auto"/>
-        <w:insideH w:val="single" w:sz="4" w:space="0" w:color="auto"/>
-        <w:insideV w:val="single" w:sz="4" w:space="0" w:color="auto"/>
-      </w:tblBorders>
-    </w:tblPr>
-  </w:style>
-  <w:style w:type="paragraph" w:customStyle="1" w:styleId="IEEETableCell">
-    <w:name w:val="IEEE Table Cell"/>
-    <w:basedOn w:val="IEEEParagraph"/>
-    <w:rsid w:val="00331F84"/>
-    <w:pPr>
-      <w:ind w:firstLine="0"/>
-      <w:jc w:val="left"/>
-    </w:pPr>
-    <w:rPr>
-      <w:sz w:val="18"/>
-    </w:rPr>
-  </w:style>
-  <w:style w:type="paragraph" w:customStyle="1" w:styleId="IEEETitle">
-    <w:name w:val="IEEE Title"/>
-    <w:basedOn w:val="Normal"/>
-    <w:next w:val="IEEEAuthorName"/>
-    <w:rsid w:val="00E32853"/>
-    <w:pPr>
-      <w:adjustRightInd w:val="0"/>
-      <w:snapToGrid w:val="0"/>
-      <w:jc w:val="center"/>
-    </w:pPr>
-    <w:rPr>
-      <w:sz w:val="48"/>
-    </w:rPr>
-  </w:style>
-  <w:style w:type="paragraph" w:customStyle="1" w:styleId="IEEEHeading3">
-    <w:name w:val="IEEE Heading 3"/>
-    <w:basedOn w:val="Normal"/>
-    <w:next w:val="IEEEParagraph"/>
-    <w:link w:val="IEEEHeading3Char"/>
-    <w:rsid w:val="00321304"/>
-    <w:pPr>
-      <w:numPr>
-        <w:numId w:val="2"/>
-      </w:numPr>
-      <w:adjustRightInd w:val="0"/>
-      <w:snapToGrid w:val="0"/>
-      <w:spacing w:before="120" w:after="60"/>
-      <w:ind w:firstLine="216"/>
-      <w:jc w:val="both"/>
-    </w:pPr>
-    <w:rPr>
-      <w:i/>
-      <w:sz w:val="20"/>
-    </w:rPr>
-  </w:style>
-  <w:style w:type="paragraph" w:customStyle="1" w:styleId="IEEETableCaption">
-    <w:name w:val="IEEE Table Caption"/>
-    <w:basedOn w:val="Normal"/>
-    <w:next w:val="IEEEParagraph"/>
-    <w:rsid w:val="00A45FCE"/>
-    <w:pPr>
-      <w:spacing w:before="120" w:after="120"/>
-      <w:jc w:val="center"/>
-    </w:pPr>
-    <w:rPr>
-      <w:smallCaps/>
-      <w:sz w:val="16"/>
-    </w:rPr>
-  </w:style>
-  <w:style w:type="paragraph" w:styleId="Caption">
-    <w:name w:val="caption"/>
-    <w:basedOn w:val="Normal"/>
-    <w:next w:val="Normal"/>
-    <w:qFormat/>
-    <w:rsid w:val="00A45FCE"/>
-    <w:pPr>
-      <w:spacing w:before="120" w:after="120"/>
-    </w:pPr>
-    <w:rPr>
-      <w:b/>
-      <w:bCs/>
-      <w:sz w:val="20"/>
-      <w:szCs w:val="20"/>
-    </w:rPr>
-  </w:style>
-  <w:style w:type="character" w:customStyle="1" w:styleId="IEEEParagraphChar">
-    <w:name w:val="IEEE Paragraph Char"/>
-    <w:basedOn w:val="DefaultParagraphFont"/>
-    <w:link w:val="IEEEParagraph"/>
-    <w:rsid w:val="004A6605"/>
-    <w:rPr>
-      <w:rFonts w:eastAsia="SimSun"/>
-      <w:sz w:val="24"/>
-      <w:szCs w:val="24"/>
-      <w:lang w:val="en-AU" w:eastAsia="zh-CN" w:bidi="ar-SA"/>
-    </w:rPr>
-  </w:style>
-  <w:style w:type="numbering" w:customStyle="1" w:styleId="IEEEBullet1">
-    <w:name w:val="IEEE Bullet 1"/>
-    <w:basedOn w:val="NoList"/>
-    <w:rsid w:val="00955B59"/>
-    <w:pPr>
-      <w:numPr>
-        <w:numId w:val="5"/>
-      </w:numPr>
-    </w:pPr>
-  </w:style>
-  <w:style w:type="paragraph" w:customStyle="1" w:styleId="IEEEFigureCaptionSingle-Line">
-    <w:name w:val="IEEE Figure Caption Single-Line"/>
-    <w:basedOn w:val="IEEETableCaption"/>
-    <w:next w:val="IEEEParagraph"/>
-    <w:rsid w:val="00FA4909"/>
-    <w:rPr>
-      <w:smallCaps w:val="0"/>
-    </w:rPr>
-  </w:style>
-  <w:style w:type="character" w:customStyle="1" w:styleId="IEEEHeading3Char">
-    <w:name w:val="IEEE Heading 3 Char"/>
-    <w:basedOn w:val="DefaultParagraphFont"/>
-    <w:link w:val="IEEEHeading3"/>
-    <w:rsid w:val="00321304"/>
-    <w:rPr>
-      <w:rFonts w:eastAsia="SimSun"/>
-      <w:i/>
-      <w:szCs w:val="24"/>
-      <w:lang w:val="en-AU" w:eastAsia="zh-CN" w:bidi="ar-SA"/>
-    </w:rPr>
-  </w:style>
-  <w:style w:type="paragraph" w:customStyle="1" w:styleId="IEEEFigure">
-    <w:name w:val="IEEE Figure"/>
-    <w:basedOn w:val="Normal"/>
-    <w:next w:val="IEEEFigureCaptionSingle-Line"/>
-    <w:rsid w:val="00D36B52"/>
-    <w:pPr>
-      <w:jc w:val="center"/>
-    </w:pPr>
-  </w:style>
-  <w:style w:type="paragraph" w:customStyle="1" w:styleId="IEEEReferenceItem">
-    <w:name w:val="IEEE Reference Item"/>
-    <w:basedOn w:val="Normal"/>
-    <w:rsid w:val="000C7AEE"/>
-    <w:pPr>
-      <w:numPr>
-        <w:numId w:val="8"/>
-      </w:numPr>
-      <w:adjustRightInd w:val="0"/>
-      <w:snapToGrid w:val="0"/>
-      <w:jc w:val="both"/>
-    </w:pPr>
-    <w:rPr>
-      <w:sz w:val="16"/>
-      <w:lang w:val="en-US"/>
-    </w:rPr>
-  </w:style>
-  <w:style w:type="paragraph" w:customStyle="1" w:styleId="IEEEFigureCaptionMulti-Lines">
-    <w:name w:val="IEEE Figure Caption Multi-Lines"/>
-    <w:basedOn w:val="IEEEFigureCaptionSingle-Line"/>
-    <w:next w:val="IEEEParagraph"/>
-    <w:rsid w:val="00D36B52"/>
-    <w:pPr>
-      <w:jc w:val="both"/>
-    </w:pPr>
-  </w:style>
-  <w:style w:type="paragraph" w:customStyle="1" w:styleId="IEEETableHeaderCentered">
-    <w:name w:val="IEEE Table Header Centered"/>
-    <w:basedOn w:val="IEEETableCell"/>
-    <w:rsid w:val="00D36B52"/>
-    <w:pPr>
-      <w:jc w:val="center"/>
-    </w:pPr>
-    <w:rPr>
-      <w:b/>
-      <w:bCs/>
-    </w:rPr>
-  </w:style>
-  <w:style w:type="paragraph" w:customStyle="1" w:styleId="IEEETableHeaderLeft-Justified">
-    <w:name w:val="IEEE Table Header Left-Justified"/>
-    <w:basedOn w:val="IEEETableCell"/>
-    <w:rsid w:val="00D36B52"/>
-    <w:rPr>
-      <w:b/>
-      <w:bCs/>
-    </w:rPr>
-  </w:style>
-  <w:style w:type="character" w:styleId="FollowedHyperlink">
-    <w:name w:val="FollowedHyperlink"/>
-    <w:basedOn w:val="DefaultParagraphFont"/>
-    <w:rsid w:val="001B4E92"/>
-    <w:rPr>
-      <w:color w:val="800080"/>
-      <w:u w:val="single"/>
-    </w:rPr>
-  </w:style>
-  <w:style w:type="paragraph" w:styleId="BalloonText">
-    <w:name w:val="Balloon Text"/>
-    <w:basedOn w:val="Normal"/>
-    <w:link w:val="BalloonTextChar"/>
-    <w:rsid w:val="009E73E6"/>
-    <w:rPr>
-      <w:rFonts w:ascii="Tahoma" w:hAnsi="Tahoma" w:cs="Tahoma"/>
-      <w:sz w:val="16"/>
-      <w:szCs w:val="16"/>
-    </w:rPr>
-  </w:style>
-  <w:style w:type="character" w:customStyle="1" w:styleId="BalloonTextChar">
-    <w:name w:val="Balloon Text Char"/>
-    <w:basedOn w:val="DefaultParagraphFont"/>
-    <w:link w:val="BalloonText"/>
-    <w:rsid w:val="009E73E6"/>
-    <w:rPr>
-      <w:rFonts w:ascii="Tahoma" w:hAnsi="Tahoma" w:cs="Tahoma"/>
-      <w:sz w:val="16"/>
-      <w:szCs w:val="16"/>
-      <w:lang w:val="en-AU" w:eastAsia="zh-CN"/>
-    </w:rPr>
-  </w:style>
-  <w:style w:type="table" w:styleId="LightShading">
-    <w:name w:val="Light Shading"/>
-    <w:basedOn w:val="TableNormal"/>
-    <w:uiPriority w:val="60"/>
-    <w:rsid w:val="00ED2D29"/>
-    <w:rPr>
-      <w:rFonts w:eastAsia="Times New Roman"/>
-      <w:color w:val="000000" w:themeColor="text1" w:themeShade="BF"/>
-      <w:lang w:eastAsia="zh-CN"/>
-    </w:rPr>
-    <w:tblPr>
-      <w:tblStyleRowBandSize w:val="1"/>
-      <w:tblStyleColBandSize w:val="1"/>
-      <w:tblBorders>
-        <w:top w:val="single" w:sz="8" w:space="0" w:color="000000" w:themeColor="text1"/>
-        <w:bottom w:val="single" w:sz="8" w:space="0" w:color="000000" w:themeColor="text1"/>
-      </w:tblBorders>
-    </w:tblPr>
-    <w:tblStylePr w:type="firstRow">
-      <w:pPr>
-        <w:spacing w:before="0" w:after="0" w:line="240" w:lineRule="auto"/>
-      </w:pPr>
-      <w:rPr>
-        <w:b/>
-        <w:bCs/>
-      </w:rPr>
-      <w:tblPr/>
-      <w:tcPr>
-        <w:tcBorders>
-          <w:top w:val="single" w:sz="8" w:space="0" w:color="000000" w:themeColor="text1"/>
-          <w:left w:val="nil"/>
-          <w:bottom w:val="single" w:sz="8" w:space="0" w:color="000000" w:themeColor="text1"/>
-          <w:right w:val="nil"/>
-          <w:insideH w:val="nil"/>
-          <w:insideV w:val="nil"/>
-        </w:tcBorders>
-      </w:tcPr>
-    </w:tblStylePr>
-    <w:tblStylePr w:type="lastRow">
-      <w:pPr>
-        <w:spacing w:before="0" w:after="0" w:line="240" w:lineRule="auto"/>
-      </w:pPr>
-      <w:rPr>
-        <w:b/>
-        <w:bCs/>
-      </w:rPr>
-      <w:tblPr/>
-      <w:tcPr>
-        <w:tcBorders>
-          <w:top w:val="single" w:sz="8" w:space="0" w:color="000000" w:themeColor="text1"/>
-          <w:left w:val="nil"/>
-          <w:bottom w:val="single" w:sz="8" w:space="0" w:color="000000" w:themeColor="text1"/>
-          <w:right w:val="nil"/>
-          <w:insideH w:val="nil"/>
-          <w:insideV w:val="nil"/>
-        </w:tcBorders>
-      </w:tcPr>
-    </w:tblStylePr>
-    <w:tblStylePr w:type="firstCol">
-      <w:rPr>
-        <w:b/>
-        <w:bCs/>
-      </w:rPr>
-    </w:tblStylePr>
-    <w:tblStylePr w:type="lastCol">
-      <w:rPr>
-        <w:b/>
-        <w:bCs/>
-      </w:rPr>
-    </w:tblStylePr>
-    <w:tblStylePr w:type="band1Vert">
-      <w:tblPr/>
-      <w:tcPr>
-        <w:tcBorders>
-          <w:left w:val="nil"/>
-          <w:right w:val="nil"/>
-          <w:insideH w:val="nil"/>
-          <w:insideV w:val="nil"/>
-        </w:tcBorders>
-        <w:shd w:val="clear" w:color="auto" w:fill="C0C0C0" w:themeFill="text1" w:themeFillTint="3F"/>
-      </w:tcPr>
-    </w:tblStylePr>
-    <w:tblStylePr w:type="band1Horz">
-      <w:tblPr/>
-      <w:tcPr>
-        <w:tcBorders>
-          <w:left w:val="nil"/>
-          <w:right w:val="nil"/>
-          <w:insideH w:val="nil"/>
-          <w:insideV w:val="nil"/>
-        </w:tcBorders>
-        <w:shd w:val="clear" w:color="auto" w:fill="C0C0C0" w:themeFill="text1" w:themeFillTint="3F"/>
-      </w:tcPr>
-    </w:tblStylePr>
-  </w:style>
-  <w:style w:type="paragraph" w:styleId="ListParagraph">
-    <w:name w:val="List Paragraph"/>
-    <w:basedOn w:val="Normal"/>
-    <w:uiPriority w:val="34"/>
-    <w:qFormat/>
-    <w:rsid w:val="00D6524F"/>
-    <w:pPr>
-      <w:spacing w:after="200"/>
-      <w:ind w:left="720"/>
-      <w:contextualSpacing/>
-      <w:jc w:val="both"/>
-    </w:pPr>
-    <w:rPr>
-      <w:rFonts w:eastAsia="Times New Roman"/>
-      <w:szCs w:val="20"/>
-      <w:lang w:val="en-US" w:eastAsia="en-US"/>
-    </w:rPr>
-  </w:style>
-  <w:style w:type="character" w:styleId="HTMLCode">
-    <w:name w:val="HTML Code"/>
-    <w:basedOn w:val="DefaultParagraphFont"/>
-    <w:uiPriority w:val="99"/>
-    <w:unhideWhenUsed/>
-    <w:rsid w:val="00EE3D5A"/>
-    <w:rPr>
-      <w:rFonts w:ascii="Courier New" w:eastAsia="Times New Roman" w:hAnsi="Courier New" w:cs="Courier New"/>
-      <w:sz w:val="20"/>
-      <w:szCs w:val="20"/>
-    </w:rPr>
-  </w:style>
-  <w:style w:type="character" w:styleId="Hyperlink">
-    <w:name w:val="Hyperlink"/>
-    <w:basedOn w:val="DefaultParagraphFont"/>
-    <w:uiPriority w:val="99"/>
-    <w:unhideWhenUsed/>
-    <w:rsid w:val="00EE3D5A"/>
-    <w:rPr>
-      <w:color w:val="0000FF"/>
-      <w:u w:val="single"/>
-    </w:rPr>
-  </w:style>
-  <w:style w:type="character" w:styleId="PlaceholderText">
-    <w:name w:val="Placeholder Text"/>
-    <w:basedOn w:val="DefaultParagraphFont"/>
-    <w:uiPriority w:val="99"/>
-    <w:semiHidden/>
-    <w:rsid w:val="00ED3A38"/>
-    <w:rPr>
-      <w:color w:val="808080"/>
-    </w:rPr>
-  </w:style>
-  <w:style w:type="character" w:styleId="Emphasis">
-    <w:name w:val="Emphasis"/>
-    <w:basedOn w:val="DefaultParagraphFont"/>
-    <w:uiPriority w:val="20"/>
-    <w:qFormat/>
-    <w:rsid w:val="003B6CE0"/>
-    <w:rPr>
-      <w:i/>
-      <w:iCs/>
-    </w:rPr>
-  </w:style>
-  <w:style w:type="character" w:customStyle="1" w:styleId="csl-right-inline">
-    <w:name w:val="csl-right-inline"/>
-    <w:basedOn w:val="DefaultParagraphFont"/>
-    <w:rsid w:val="006543A4"/>
-  </w:style>
-  <w:style w:type="character" w:customStyle="1" w:styleId="gi">
-    <w:name w:val="gi"/>
-    <w:basedOn w:val="DefaultParagraphFont"/>
-    <w:rsid w:val="00451FF1"/>
-  </w:style>
-  <w:style w:type="character" w:customStyle="1" w:styleId="go">
-    <w:name w:val="go"/>
-    <w:basedOn w:val="DefaultParagraphFont"/>
-    <w:rsid w:val="00451FF1"/>
-  </w:style>
-  <w:style w:type="table" w:styleId="LightList-Accent1">
-    <w:name w:val="Light List Accent 1"/>
-    <w:basedOn w:val="TableNormal"/>
-    <w:uiPriority w:val="61"/>
-    <w:rsid w:val="00D32D24"/>
-    <w:rPr>
-      <w:rFonts w:eastAsia="Times New Roman"/>
-      <w:lang w:eastAsia="zh-CN"/>
-    </w:rPr>
-    <w:tblPr>
-      <w:tblStyleRowBandSize w:val="1"/>
-      <w:tblStyleColBandSize w:val="1"/>
-      <w:tblBorders>
-        <w:top w:val="single" w:sz="8" w:space="0" w:color="4F81BD" w:themeColor="accent1"/>
-        <w:left w:val="single" w:sz="8" w:space="0" w:color="4F81BD" w:themeColor="accent1"/>
-        <w:bottom w:val="single" w:sz="8" w:space="0" w:color="4F81BD" w:themeColor="accent1"/>
-        <w:right w:val="single" w:sz="8" w:space="0" w:color="4F81BD" w:themeColor="accent1"/>
-      </w:tblBorders>
-    </w:tblPr>
-    <w:tblStylePr w:type="firstRow">
-      <w:pPr>
-        <w:spacing w:before="0" w:after="0" w:line="240" w:lineRule="auto"/>
-      </w:pPr>
-      <w:rPr>
-        <w:b/>
-        <w:bCs/>
-        <w:color w:val="FFFFFF" w:themeColor="background1"/>
-      </w:rPr>
-      <w:tblPr/>
-      <w:tcPr>
-        <w:shd w:val="clear" w:color="auto" w:fill="4F81BD" w:themeFill="accent1"/>
-      </w:tcPr>
-    </w:tblStylePr>
-    <w:tblStylePr w:type="lastRow">
-      <w:pPr>
-        <w:spacing w:before="0" w:after="0" w:line="240" w:lineRule="auto"/>
-      </w:pPr>
-      <w:rPr>
-        <w:b/>
-        <w:bCs/>
-      </w:rPr>
-      <w:tblPr/>
-      <w:tcPr>
-        <w:tcBorders>
-          <w:top w:val="double" w:sz="6" w:space="0" w:color="4F81BD" w:themeColor="accent1"/>
-          <w:left w:val="single" w:sz="8" w:space="0" w:color="4F81BD" w:themeColor="accent1"/>
-          <w:bottom w:val="single" w:sz="8" w:space="0" w:color="4F81BD" w:themeColor="accent1"/>
-          <w:right w:val="single" w:sz="8" w:space="0" w:color="4F81BD" w:themeColor="accent1"/>
-        </w:tcBorders>
-      </w:tcPr>
-    </w:tblStylePr>
-    <w:tblStylePr w:type="firstCol">
-      <w:rPr>
-        <w:b/>
-        <w:bCs/>
-      </w:rPr>
-    </w:tblStylePr>
-    <w:tblStylePr w:type="lastCol">
-      <w:rPr>
-        <w:b/>
-        <w:bCs/>
-      </w:rPr>
-    </w:tblStylePr>
-    <w:tblStylePr w:type="band1Vert">
-      <w:tblPr/>
-      <w:tcPr>
-        <w:tcBorders>
-          <w:top w:val="single" w:sz="8" w:space="0" w:color="4F81BD" w:themeColor="accent1"/>
-          <w:left w:val="single" w:sz="8" w:space="0" w:color="4F81BD" w:themeColor="accent1"/>
-          <w:bottom w:val="single" w:sz="8" w:space="0" w:color="4F81BD" w:themeColor="accent1"/>
-          <w:right w:val="single" w:sz="8" w:space="0" w:color="4F81BD" w:themeColor="accent1"/>
-        </w:tcBorders>
-      </w:tcPr>
-    </w:tblStylePr>
-    <w:tblStylePr w:type="band1Horz">
-      <w:tblPr/>
-      <w:tcPr>
-        <w:tcBorders>
-          <w:top w:val="single" w:sz="8" w:space="0" w:color="4F81BD" w:themeColor="accent1"/>
-          <w:left w:val="single" w:sz="8" w:space="0" w:color="4F81BD" w:themeColor="accent1"/>
-          <w:bottom w:val="single" w:sz="8" w:space="0" w:color="4F81BD" w:themeColor="accent1"/>
-          <w:right w:val="single" w:sz="8" w:space="0" w:color="4F81BD" w:themeColor="accent1"/>
-        </w:tcBorders>
-      </w:tcPr>
-    </w:tblStylePr>
-  </w:style>
-</w:styles>
-</file>
-
 <file path=word/theme/theme1.xml><?xml version="1.0" encoding="utf-8"?>
 <a:theme xmlns:a="http://schemas.openxmlformats.org/drawingml/2006/main" name="Office Theme">
   <a:themeElements>
@@ -7819,7 +7336,7 @@
 </file>
 
 <file path=customXml/itemProps1.xml><?xml version="1.0" encoding="utf-8"?>
-<ds:datastoreItem xmlns:ds="http://schemas.openxmlformats.org/officeDocument/2006/customXml" ds:itemID="{999FDC81-35EC-4DC6-B65C-0913C16B3B43}">
+<ds:datastoreItem xmlns:ds="http://schemas.openxmlformats.org/officeDocument/2006/customXml" ds:itemID="{C7A7E66C-57EB-4014-9FF6-42E16FEB4769}">
   <ds:schemaRefs>
     <ds:schemaRef ds:uri="http://schemas.openxmlformats.org/officeDocument/2006/bibliography"/>
   </ds:schemaRefs>

</xml_diff>